<commit_message>
spring boot starter project
</commit_message>
<xml_diff>
--- a/doc/Memoria-working.docx
+++ b/doc/Memoria-working.docx
@@ -73,6 +73,7 @@
           <w:color w:val="434343"/>
           <w:sz w:val="56"/>
           <w:szCs w:val="56"/>
+          <w:lang w:val="en-GB"/>
         </w:rPr>
       </w:pPr>
       <w:r>
@@ -81,8 +82,9 @@
           <w:color w:val="434343"/>
           <w:sz w:val="56"/>
           <w:szCs w:val="56"/>
-        </w:rPr>
-        <w:t>Título del proyecto</w:t>
+          <w:lang w:val="en-GB"/>
+        </w:rPr>
+        <w:t>Clever Help Desk</w:t>
       </w:r>
     </w:p>
     <w:p>
@@ -94,6 +96,7 @@
           <w:color w:val="434343"/>
           <w:sz w:val="56"/>
           <w:szCs w:val="56"/>
+          <w:lang w:val="en-GB"/>
         </w:rPr>
       </w:pPr>
     </w:p>
@@ -124,7 +127,16 @@
           <w:szCs w:val="24"/>
           <w:lang w:val="es-ES"/>
         </w:rPr>
-        <w:t>Nombre y apellidos</w:t>
+        <w:t>Victor</w:t>
+      </w:r>
+      <w:r>
+        <w:rPr>
+          <w:rFonts w:eastAsia="Arial" w:cs="Arial"/>
+          <w:color w:val="7B7B7B"/>
+          <w:szCs w:val="24"/>
+          <w:lang w:val="es-ES"/>
+        </w:rPr>
+        <w:t xml:space="preserve"> Garcia Velasco</w:t>
       </w:r>
     </w:p>
     <w:p>
@@ -155,7 +167,7 @@
           <w:szCs w:val="24"/>
           <w:lang w:val="es-ES"/>
         </w:rPr>
-        <w:t>Nombre del tutor</w:t>
+        <w:t>Raúl Sacristán</w:t>
       </w:r>
     </w:p>
     <w:p>
@@ -209,17 +221,26 @@
         <w:t>aaaa</w:t>
       </w:r>
       <w:proofErr w:type="spellEnd"/>
-    </w:p>
-    <w:p>
-      <w:pPr>
-        <w:spacing w:before="0" w:after="160" w:line="259" w:lineRule="auto"/>
-        <w:jc w:val="left"/>
+      <w:r>
         <w:rPr>
           <w:rFonts w:eastAsia="Arial" w:cs="Arial"/>
           <w:color w:val="7B7B7B"/>
           <w:szCs w:val="24"/>
           <w:lang w:val="es-ES"/>
         </w:rPr>
+        <w:t>*******************</w:t>
+      </w:r>
+    </w:p>
+    <w:p>
+      <w:pPr>
+        <w:spacing w:before="0" w:after="160" w:line="259" w:lineRule="auto"/>
+        <w:jc w:val="left"/>
+        <w:rPr>
+          <w:rFonts w:eastAsia="Arial" w:cs="Arial"/>
+          <w:color w:val="7B7B7B"/>
+          <w:szCs w:val="24"/>
+          <w:lang w:val="es-ES"/>
+        </w:rPr>
       </w:pPr>
       <w:r>
         <w:rPr>
@@ -246,7 +267,7 @@
           <w:szCs w:val="24"/>
           <w:lang w:val="es-ES"/>
         </w:rPr>
-        <w:t>Semestr</w:t>
+        <w:t>Segundo Semestre</w:t>
       </w:r>
       <w:r>
         <w:rPr>
@@ -255,7 +276,16 @@
           <w:szCs w:val="24"/>
           <w:lang w:val="es-ES"/>
         </w:rPr>
-        <w:t>e – Años</w:t>
+        <w:t xml:space="preserve"> – </w:t>
+      </w:r>
+      <w:r>
+        <w:rPr>
+          <w:rFonts w:eastAsia="Arial" w:cs="Arial"/>
+          <w:color w:val="7B7B7B"/>
+          <w:szCs w:val="24"/>
+          <w:lang w:val="es-ES"/>
+        </w:rPr>
+        <w:t>2022</w:t>
       </w:r>
     </w:p>
     <w:p>
@@ -362,6 +392,15 @@
           <w:lang w:val="es-ES"/>
         </w:rPr>
         <w:t>Drive</w:t>
+      </w:r>
+      <w:r>
+        <w:rPr>
+          <w:rFonts w:eastAsia="Arial" w:cs="Arial"/>
+          <w:color w:val="7B7B7B"/>
+          <w:szCs w:val="24"/>
+          <w:lang w:val="es-ES"/>
+        </w:rPr>
+        <w:t>**********************</w:t>
       </w:r>
     </w:p>
     <w:p>
@@ -3841,28 +3880,28 @@
 </file>
 
 <file path=customXml/item1.xml><?xml version="1.0" encoding="utf-8"?>
+<b:Sources xmlns:b="http://schemas.openxmlformats.org/officeDocument/2006/bibliography" xmlns="http://schemas.openxmlformats.org/officeDocument/2006/bibliography" SelectedStyle="\APASixthEditionOfficeOnline.xsl" StyleName="APA" Version="6"/>
+</file>
+
+<file path=customXml/item2.xml><?xml version="1.0" encoding="utf-8"?>
 <go:gDocsCustomXmlDataStorage xmlns:go="http://customooxmlschemas.google.com/" xmlns:r="http://schemas.openxmlformats.org/officeDocument/2006/relationships">
   <go:docsCustomData xmlns:go="http://customooxmlschemas.google.com/" roundtripDataSignature="AMtx7mgl+2i+IeBLJP0d+re0XLdSOpSahg==">AMUW2mVmVNEY3waV5IU56w/vPsot0rj9MdpLQXOO9vu1DiTbbwSyikap3QJ/f11uqK4KfwsiFJIUKIRNInCOQmw5jmXObtSYLqVn7NiU10f1CNEKfxtVlsr824xA6rT+1eCNvZoeeCpCRr4o7qsqjU4tt6oYwsM2ASaNau7Cy9nlLSUjEL676KQ=</go:docsCustomData>
 </go:gDocsCustomXmlDataStorage>
 </file>
 
-<file path=customXml/item2.xml><?xml version="1.0" encoding="utf-8"?>
-<b:Sources xmlns:b="http://schemas.openxmlformats.org/officeDocument/2006/bibliography" xmlns="http://schemas.openxmlformats.org/officeDocument/2006/bibliography" SelectedStyle="\APASixthEditionOfficeOnline.xsl" StyleName="APA" Version="6"/>
+<file path=customXml/itemProps1.xml><?xml version="1.0" encoding="utf-8"?>
+<ds:datastoreItem xmlns:ds="http://schemas.openxmlformats.org/officeDocument/2006/customXml" ds:itemID="{76F82C2D-5409-48E1-A414-42412F3118BC}">
+  <ds:schemaRefs>
+    <ds:schemaRef ds:uri="http://schemas.openxmlformats.org/officeDocument/2006/bibliography"/>
+  </ds:schemaRefs>
+</ds:datastoreItem>
 </file>
 
-<file path=customXml/itemProps1.xml><?xml version="1.0" encoding="utf-8"?>
+<file path=customXml/itemProps2.xml><?xml version="1.0" encoding="utf-8"?>
 <ds:datastoreItem xmlns:ds="http://schemas.openxmlformats.org/officeDocument/2006/customXml" ds:itemID="{11111111-1234-1234-1234-123412341234}">
   <ds:schemaRefs>
     <ds:schemaRef ds:uri="http://customooxmlschemas.google.com/"/>
     <ds:schemaRef ds:uri="http://schemas.openxmlformats.org/officeDocument/2006/relationships"/>
   </ds:schemaRefs>
 </ds:datastoreItem>
-</file>
-
-<file path=customXml/itemProps2.xml><?xml version="1.0" encoding="utf-8"?>
-<ds:datastoreItem xmlns:ds="http://schemas.openxmlformats.org/officeDocument/2006/customXml" ds:itemID="{76F82C2D-5409-48E1-A414-42412F3118BC}">
-  <ds:schemaRefs>
-    <ds:schemaRef ds:uri="http://schemas.openxmlformats.org/officeDocument/2006/bibliography"/>
-  </ds:schemaRefs>
-</ds:datastoreItem>
 </file>
</xml_diff>

<commit_message>
subo cambios en documentación
</commit_message>
<xml_diff>
--- a/doc/Memoria-working.docx
+++ b/doc/Memoria-working.docx
@@ -73,30 +73,64 @@
           <w:color w:val="434343"/>
           <w:sz w:val="56"/>
           <w:szCs w:val="56"/>
-          <w:lang w:val="en-GB"/>
-        </w:rPr>
-      </w:pPr>
+          <w:lang w:val="es-ES"/>
+        </w:rPr>
+      </w:pPr>
+      <w:proofErr w:type="spellStart"/>
       <w:r>
         <w:rPr>
           <w:b/>
           <w:color w:val="434343"/>
           <w:sz w:val="56"/>
           <w:szCs w:val="56"/>
-          <w:lang w:val="en-GB"/>
-        </w:rPr>
-        <w:t>Clever Help Desk</w:t>
-      </w:r>
-    </w:p>
-    <w:p>
-      <w:pPr>
-        <w:spacing w:line="240" w:lineRule="auto"/>
-        <w:jc w:val="left"/>
+          <w:lang w:val="es-ES"/>
+        </w:rPr>
+        <w:t>Clever</w:t>
+      </w:r>
+      <w:proofErr w:type="spellEnd"/>
+      <w:r>
         <w:rPr>
           <w:b/>
           <w:color w:val="434343"/>
           <w:sz w:val="56"/>
           <w:szCs w:val="56"/>
-          <w:lang w:val="en-GB"/>
+          <w:lang w:val="es-ES"/>
+        </w:rPr>
+        <w:t xml:space="preserve"> </w:t>
+      </w:r>
+      <w:proofErr w:type="spellStart"/>
+      <w:r>
+        <w:rPr>
+          <w:b/>
+          <w:color w:val="434343"/>
+          <w:sz w:val="56"/>
+          <w:szCs w:val="56"/>
+          <w:lang w:val="es-ES"/>
+        </w:rPr>
+        <w:t>Help</w:t>
+      </w:r>
+      <w:proofErr w:type="spellEnd"/>
+      <w:r>
+        <w:rPr>
+          <w:b/>
+          <w:color w:val="434343"/>
+          <w:sz w:val="56"/>
+          <w:szCs w:val="56"/>
+          <w:lang w:val="es-ES"/>
+        </w:rPr>
+        <w:t xml:space="preserve"> Desk</w:t>
+      </w:r>
+    </w:p>
+    <w:p>
+      <w:pPr>
+        <w:spacing w:line="240" w:lineRule="auto"/>
+        <w:jc w:val="left"/>
+        <w:rPr>
+          <w:b/>
+          <w:color w:val="434343"/>
+          <w:sz w:val="56"/>
+          <w:szCs w:val="56"/>
+          <w:lang w:val="es-ES"/>
         </w:rPr>
       </w:pPr>
     </w:p>
@@ -2001,6 +2035,46 @@
     </w:p>
     <w:p>
       <w:pPr>
+        <w:pStyle w:val="Prrafodelista"/>
+        <w:numPr>
+          <w:ilvl w:val="0"/>
+          <w:numId w:val="5"/>
+        </w:numPr>
+      </w:pPr>
+      <w:hyperlink r:id="rId10" w:history="1">
+        <w:r>
+          <w:rPr>
+            <w:rStyle w:val="Hipervnculo"/>
+          </w:rPr>
+          <w:t>https://docwiki.embarcadero.com/</w:t>
+        </w:r>
+      </w:hyperlink>
+      <w:r>
+        <w:t xml:space="preserve"> </w:t>
+      </w:r>
+    </w:p>
+    <w:p>
+      <w:pPr>
+        <w:pStyle w:val="Prrafodelista"/>
+        <w:numPr>
+          <w:ilvl w:val="0"/>
+          <w:numId w:val="5"/>
+        </w:numPr>
+      </w:pPr>
+      <w:hyperlink r:id="rId11" w:history="1">
+        <w:r>
+          <w:rPr>
+            <w:rStyle w:val="Hipervnculo"/>
+          </w:rPr>
+          <w:t>http://spring.io/</w:t>
+        </w:r>
+      </w:hyperlink>
+      <w:r>
+        <w:t xml:space="preserve"> </w:t>
+      </w:r>
+    </w:p>
+    <w:p>
+      <w:pPr>
         <w:rPr>
           <w:highlight w:val="white"/>
           <w:vertAlign w:val="subscript"/>
@@ -2014,20 +2088,660 @@
           <w:vertAlign w:val="subscript"/>
         </w:rPr>
       </w:pPr>
+    </w:p>
+    <w:p>
+      <w:pPr>
+        <w:rPr>
+          <w:highlight w:val="white"/>
+          <w:vertAlign w:val="subscript"/>
+        </w:rPr>
+      </w:pPr>
+      <w:r>
+        <w:rPr>
+          <w:highlight w:val="white"/>
+          <w:vertAlign w:val="subscript"/>
+        </w:rPr>
+        <w:br w:type="page"/>
+      </w:r>
+    </w:p>
+    <w:p>
+      <w:pPr>
+        <w:pStyle w:val="Ttulo1"/>
+        <w:numPr>
+          <w:ilvl w:val="0"/>
+          <w:numId w:val="0"/>
+        </w:numPr>
+        <w:ind w:left="426" w:hanging="426"/>
+        <w:rPr>
+          <w:highlight w:val="white"/>
+        </w:rPr>
+      </w:pPr>
+      <w:r>
+        <w:rPr>
+          <w:highlight w:val="white"/>
+        </w:rPr>
+        <w:lastRenderedPageBreak/>
+        <w:t>A</w:t>
+      </w:r>
+      <w:r>
+        <w:rPr>
+          <w:highlight w:val="white"/>
+        </w:rPr>
+        <w:t>nexo A. Manual estilos proyectos JAVA</w:t>
+      </w:r>
+    </w:p>
+    <w:p>
+      <w:pPr>
+        <w:rPr>
+          <w:highlight w:val="white"/>
+        </w:rPr>
+      </w:pPr>
+      <w:proofErr w:type="spellStart"/>
+      <w:r>
+        <w:rPr>
+          <w:highlight w:val="white"/>
+        </w:rPr>
+        <w:t>dd</w:t>
+      </w:r>
+      <w:proofErr w:type="spellEnd"/>
+    </w:p>
+    <w:p>
+      <w:pPr>
+        <w:pStyle w:val="Ttulo2"/>
+      </w:pPr>
+    </w:p>
+    <w:p>
+      <w:pPr>
+        <w:pStyle w:val="Ttulo2"/>
+      </w:pPr>
+      <w:r>
+        <w:t>IntelliJ IDEA</w:t>
+      </w:r>
+      <w:r>
+        <w:t>, atajos de teclado</w:t>
+      </w:r>
+    </w:p>
+    <w:tbl>
+      <w:tblPr>
+        <w:tblStyle w:val="Tablaconcuadrcula4-nfasis1"/>
+        <w:tblW w:w="10060" w:type="dxa"/>
+        <w:tblLook w:val="04A0" w:firstRow="1" w:lastRow="0" w:firstColumn="1" w:lastColumn="0" w:noHBand="0" w:noVBand="1"/>
+      </w:tblPr>
+      <w:tblGrid>
+        <w:gridCol w:w="3006"/>
+        <w:gridCol w:w="3006"/>
+        <w:gridCol w:w="4048"/>
+      </w:tblGrid>
+      <w:tr>
+        <w:trPr>
+          <w:cnfStyle w:val="100000000000" w:firstRow="1" w:lastRow="0" w:firstColumn="0" w:lastColumn="0" w:oddVBand="0" w:evenVBand="0" w:oddHBand="0" w:evenHBand="0" w:firstRowFirstColumn="0" w:firstRowLastColumn="0" w:lastRowFirstColumn="0" w:lastRowLastColumn="0"/>
+        </w:trPr>
+        <w:tc>
+          <w:tcPr>
+            <w:cnfStyle w:val="001000000000" w:firstRow="0" w:lastRow="0" w:firstColumn="1" w:lastColumn="0" w:oddVBand="0" w:evenVBand="0" w:oddHBand="0" w:evenHBand="0" w:firstRowFirstColumn="0" w:firstRowLastColumn="0" w:lastRowFirstColumn="0" w:lastRowLastColumn="0"/>
+            <w:tcW w:w="3006" w:type="dxa"/>
+          </w:tcPr>
+          <w:p>
+            <w:r>
+              <w:t>Acción</w:t>
+            </w:r>
+          </w:p>
+        </w:tc>
+        <w:tc>
+          <w:tcPr>
+            <w:tcW w:w="3006" w:type="dxa"/>
+          </w:tcPr>
+          <w:p>
+            <w:pPr>
+              <w:cnfStyle w:val="100000000000" w:firstRow="1" w:lastRow="0" w:firstColumn="0" w:lastColumn="0" w:oddVBand="0" w:evenVBand="0" w:oddHBand="0" w:evenHBand="0" w:firstRowFirstColumn="0" w:firstRowLastColumn="0" w:lastRowFirstColumn="0" w:lastRowLastColumn="0"/>
+            </w:pPr>
+            <w:r>
+              <w:t>Atajo teclado</w:t>
+            </w:r>
+          </w:p>
+        </w:tc>
+        <w:tc>
+          <w:tcPr>
+            <w:tcW w:w="4048" w:type="dxa"/>
+          </w:tcPr>
+          <w:p>
+            <w:pPr>
+              <w:cnfStyle w:val="100000000000" w:firstRow="1" w:lastRow="0" w:firstColumn="0" w:lastColumn="0" w:oddVBand="0" w:evenVBand="0" w:oddHBand="0" w:evenHBand="0" w:firstRowFirstColumn="0" w:firstRowLastColumn="0" w:lastRowFirstColumn="0" w:lastRowLastColumn="0"/>
+            </w:pPr>
+            <w:r>
+              <w:t>Comentario</w:t>
+            </w:r>
+          </w:p>
+        </w:tc>
+      </w:tr>
+      <w:tr>
+        <w:trPr>
+          <w:cnfStyle w:val="000000100000" w:firstRow="0" w:lastRow="0" w:firstColumn="0" w:lastColumn="0" w:oddVBand="0" w:evenVBand="0" w:oddHBand="1" w:evenHBand="0" w:firstRowFirstColumn="0" w:firstRowLastColumn="0" w:lastRowFirstColumn="0" w:lastRowLastColumn="0"/>
+        </w:trPr>
+        <w:tc>
+          <w:tcPr>
+            <w:cnfStyle w:val="001000000000" w:firstRow="0" w:lastRow="0" w:firstColumn="1" w:lastColumn="0" w:oddVBand="0" w:evenVBand="0" w:oddHBand="0" w:evenHBand="0" w:firstRowFirstColumn="0" w:firstRowLastColumn="0" w:lastRowFirstColumn="0" w:lastRowLastColumn="0"/>
+            <w:tcW w:w="3006" w:type="dxa"/>
+          </w:tcPr>
+          <w:p>
+            <w:pPr>
+              <w:jc w:val="left"/>
+              <w:rPr>
+                <w:b w:val="0"/>
+                <w:bCs w:val="0"/>
+                <w:sz w:val="20"/>
+                <w:szCs w:val="20"/>
+              </w:rPr>
+            </w:pPr>
+            <w:r>
+              <w:rPr>
+                <w:b w:val="0"/>
+                <w:bCs w:val="0"/>
+                <w:sz w:val="20"/>
+                <w:szCs w:val="20"/>
+              </w:rPr>
+              <w:t>Formatear código</w:t>
+            </w:r>
+          </w:p>
+        </w:tc>
+        <w:tc>
+          <w:tcPr>
+            <w:tcW w:w="3006" w:type="dxa"/>
+          </w:tcPr>
+          <w:p>
+            <w:pPr>
+              <w:jc w:val="left"/>
+              <w:cnfStyle w:val="000000100000" w:firstRow="0" w:lastRow="0" w:firstColumn="0" w:lastColumn="0" w:oddVBand="0" w:evenVBand="0" w:oddHBand="1" w:evenHBand="0" w:firstRowFirstColumn="0" w:firstRowLastColumn="0" w:lastRowFirstColumn="0" w:lastRowLastColumn="0"/>
+              <w:rPr>
+                <w:sz w:val="20"/>
+                <w:szCs w:val="20"/>
+              </w:rPr>
+            </w:pPr>
+            <w:r>
+              <w:rPr>
+                <w:sz w:val="20"/>
+                <w:szCs w:val="20"/>
+              </w:rPr>
+              <w:t>CTRL+ALT+L</w:t>
+            </w:r>
+          </w:p>
+        </w:tc>
+        <w:tc>
+          <w:tcPr>
+            <w:tcW w:w="4048" w:type="dxa"/>
+          </w:tcPr>
+          <w:p>
+            <w:pPr>
+              <w:jc w:val="left"/>
+              <w:cnfStyle w:val="000000100000" w:firstRow="0" w:lastRow="0" w:firstColumn="0" w:lastColumn="0" w:oddVBand="0" w:evenVBand="0" w:oddHBand="1" w:evenHBand="0" w:firstRowFirstColumn="0" w:firstRowLastColumn="0" w:lastRowFirstColumn="0" w:lastRowLastColumn="0"/>
+              <w:rPr>
+                <w:i/>
+                <w:iCs/>
+                <w:sz w:val="20"/>
+                <w:szCs w:val="20"/>
+              </w:rPr>
+            </w:pPr>
+            <w:r>
+              <w:rPr>
+                <w:sz w:val="20"/>
+                <w:szCs w:val="20"/>
+              </w:rPr>
+              <w:t xml:space="preserve">También botón derecho en navegador ficheros seleccionando </w:t>
+            </w:r>
+            <w:proofErr w:type="spellStart"/>
+            <w:r>
+              <w:rPr>
+                <w:i/>
+                <w:iCs/>
+                <w:sz w:val="20"/>
+                <w:szCs w:val="20"/>
+              </w:rPr>
+              <w:t>Reformat</w:t>
+            </w:r>
+            <w:proofErr w:type="spellEnd"/>
+            <w:r>
+              <w:rPr>
+                <w:i/>
+                <w:iCs/>
+                <w:sz w:val="20"/>
+                <w:szCs w:val="20"/>
+              </w:rPr>
+              <w:t xml:space="preserve"> </w:t>
+            </w:r>
+            <w:proofErr w:type="spellStart"/>
+            <w:r>
+              <w:rPr>
+                <w:i/>
+                <w:iCs/>
+                <w:sz w:val="20"/>
+                <w:szCs w:val="20"/>
+              </w:rPr>
+              <w:t>code</w:t>
+            </w:r>
+            <w:proofErr w:type="spellEnd"/>
+          </w:p>
+          <w:p>
+            <w:pPr>
+              <w:jc w:val="left"/>
+              <w:cnfStyle w:val="000000100000" w:firstRow="0" w:lastRow="0" w:firstColumn="0" w:lastColumn="0" w:oddVBand="0" w:evenVBand="0" w:oddHBand="1" w:evenHBand="0" w:firstRowFirstColumn="0" w:firstRowLastColumn="0" w:lastRowFirstColumn="0" w:lastRowLastColumn="0"/>
+              <w:rPr>
+                <w:sz w:val="20"/>
+                <w:szCs w:val="20"/>
+              </w:rPr>
+            </w:pPr>
+            <w:r>
+              <w:rPr>
+                <w:sz w:val="20"/>
+                <w:szCs w:val="20"/>
+              </w:rPr>
+              <w:t>Otra opción má</w:t>
+            </w:r>
+            <w:r>
+              <w:rPr>
+                <w:sz w:val="20"/>
+                <w:szCs w:val="20"/>
+              </w:rPr>
+              <w:t xml:space="preserve">s avanzada </w:t>
+            </w:r>
+            <w:r>
+              <w:rPr>
+                <w:sz w:val="20"/>
+                <w:szCs w:val="20"/>
+              </w:rPr>
+              <w:t>CTRL+ALT+SHIFT+L</w:t>
+            </w:r>
+          </w:p>
+        </w:tc>
+      </w:tr>
+      <w:tr>
+        <w:tc>
+          <w:tcPr>
+            <w:cnfStyle w:val="001000000000" w:firstRow="0" w:lastRow="0" w:firstColumn="1" w:lastColumn="0" w:oddVBand="0" w:evenVBand="0" w:oddHBand="0" w:evenHBand="0" w:firstRowFirstColumn="0" w:firstRowLastColumn="0" w:lastRowFirstColumn="0" w:lastRowLastColumn="0"/>
+            <w:tcW w:w="3006" w:type="dxa"/>
+          </w:tcPr>
+          <w:p>
+            <w:pPr>
+              <w:jc w:val="left"/>
+              <w:rPr>
+                <w:b w:val="0"/>
+                <w:bCs w:val="0"/>
+                <w:sz w:val="20"/>
+                <w:szCs w:val="20"/>
+              </w:rPr>
+            </w:pPr>
+            <w:r>
+              <w:rPr>
+                <w:b w:val="0"/>
+                <w:bCs w:val="0"/>
+                <w:sz w:val="20"/>
+                <w:szCs w:val="20"/>
+              </w:rPr>
+              <w:t>Acciones sobre código</w:t>
+            </w:r>
+          </w:p>
+        </w:tc>
+        <w:tc>
+          <w:tcPr>
+            <w:tcW w:w="3006" w:type="dxa"/>
+          </w:tcPr>
+          <w:p>
+            <w:pPr>
+              <w:jc w:val="left"/>
+              <w:cnfStyle w:val="000000000000" w:firstRow="0" w:lastRow="0" w:firstColumn="0" w:lastColumn="0" w:oddVBand="0" w:evenVBand="0" w:oddHBand="0" w:evenHBand="0" w:firstRowFirstColumn="0" w:firstRowLastColumn="0" w:lastRowFirstColumn="0" w:lastRowLastColumn="0"/>
+              <w:rPr>
+                <w:sz w:val="20"/>
+                <w:szCs w:val="20"/>
+              </w:rPr>
+            </w:pPr>
+            <w:r>
+              <w:rPr>
+                <w:sz w:val="20"/>
+                <w:szCs w:val="20"/>
+              </w:rPr>
+              <w:t>ALT+ENTER</w:t>
+            </w:r>
+          </w:p>
+        </w:tc>
+        <w:tc>
+          <w:tcPr>
+            <w:tcW w:w="4048" w:type="dxa"/>
+          </w:tcPr>
+          <w:p>
+            <w:pPr>
+              <w:jc w:val="left"/>
+              <w:cnfStyle w:val="000000000000" w:firstRow="0" w:lastRow="0" w:firstColumn="0" w:lastColumn="0" w:oddVBand="0" w:evenVBand="0" w:oddHBand="0" w:evenHBand="0" w:firstRowFirstColumn="0" w:firstRowLastColumn="0" w:lastRowFirstColumn="0" w:lastRowLastColumn="0"/>
+              <w:rPr>
+                <w:sz w:val="20"/>
+                <w:szCs w:val="20"/>
+              </w:rPr>
+            </w:pPr>
+            <w:r>
+              <w:rPr>
+                <w:sz w:val="20"/>
+                <w:szCs w:val="20"/>
+              </w:rPr>
+              <w:t xml:space="preserve">Para añadir </w:t>
+            </w:r>
+            <w:proofErr w:type="spellStart"/>
+            <w:r>
+              <w:rPr>
+                <w:sz w:val="20"/>
+                <w:szCs w:val="20"/>
+              </w:rPr>
+              <w:t>imports</w:t>
+            </w:r>
+            <w:proofErr w:type="spellEnd"/>
+            <w:r>
+              <w:rPr>
+                <w:sz w:val="20"/>
+                <w:szCs w:val="20"/>
+              </w:rPr>
+              <w:t xml:space="preserve"> o resolver errores</w:t>
+            </w:r>
+          </w:p>
+        </w:tc>
+      </w:tr>
+      <w:tr>
+        <w:trPr>
+          <w:cnfStyle w:val="000000100000" w:firstRow="0" w:lastRow="0" w:firstColumn="0" w:lastColumn="0" w:oddVBand="0" w:evenVBand="0" w:oddHBand="1" w:evenHBand="0" w:firstRowFirstColumn="0" w:firstRowLastColumn="0" w:lastRowFirstColumn="0" w:lastRowLastColumn="0"/>
+        </w:trPr>
+        <w:tc>
+          <w:tcPr>
+            <w:cnfStyle w:val="001000000000" w:firstRow="0" w:lastRow="0" w:firstColumn="1" w:lastColumn="0" w:oddVBand="0" w:evenVBand="0" w:oddHBand="0" w:evenHBand="0" w:firstRowFirstColumn="0" w:firstRowLastColumn="0" w:lastRowFirstColumn="0" w:lastRowLastColumn="0"/>
+            <w:tcW w:w="3006" w:type="dxa"/>
+          </w:tcPr>
+          <w:p>
+            <w:pPr>
+              <w:jc w:val="left"/>
+              <w:rPr>
+                <w:b w:val="0"/>
+                <w:bCs w:val="0"/>
+                <w:sz w:val="20"/>
+                <w:szCs w:val="20"/>
+                <w:lang w:val="en-GB"/>
+              </w:rPr>
+            </w:pPr>
+            <w:proofErr w:type="spellStart"/>
+            <w:r>
+              <w:rPr>
+                <w:b w:val="0"/>
+                <w:bCs w:val="0"/>
+                <w:sz w:val="20"/>
+                <w:szCs w:val="20"/>
+                <w:lang w:val="en-GB"/>
+              </w:rPr>
+              <w:t>Generar</w:t>
+            </w:r>
+            <w:proofErr w:type="spellEnd"/>
+            <w:r>
+              <w:rPr>
+                <w:b w:val="0"/>
+                <w:bCs w:val="0"/>
+                <w:sz w:val="20"/>
+                <w:szCs w:val="20"/>
+                <w:lang w:val="en-GB"/>
+              </w:rPr>
+              <w:t xml:space="preserve"> getters, setters, constructors, e</w:t>
+            </w:r>
+            <w:r>
+              <w:rPr>
+                <w:b w:val="0"/>
+                <w:bCs w:val="0"/>
+                <w:sz w:val="20"/>
+                <w:szCs w:val="20"/>
+                <w:lang w:val="en-GB"/>
+              </w:rPr>
+              <w:t>tc</w:t>
+            </w:r>
+          </w:p>
+        </w:tc>
+        <w:tc>
+          <w:tcPr>
+            <w:tcW w:w="3006" w:type="dxa"/>
+          </w:tcPr>
+          <w:p>
+            <w:pPr>
+              <w:jc w:val="left"/>
+              <w:cnfStyle w:val="000000100000" w:firstRow="0" w:lastRow="0" w:firstColumn="0" w:lastColumn="0" w:oddVBand="0" w:evenVBand="0" w:oddHBand="1" w:evenHBand="0" w:firstRowFirstColumn="0" w:firstRowLastColumn="0" w:lastRowFirstColumn="0" w:lastRowLastColumn="0"/>
+              <w:rPr>
+                <w:sz w:val="20"/>
+                <w:szCs w:val="20"/>
+                <w:lang w:val="en-GB"/>
+              </w:rPr>
+            </w:pPr>
+            <w:r>
+              <w:rPr>
+                <w:sz w:val="20"/>
+                <w:szCs w:val="20"/>
+                <w:lang w:val="en-GB"/>
+              </w:rPr>
+              <w:t>ALT+IN</w:t>
+            </w:r>
+            <w:r>
+              <w:rPr>
+                <w:sz w:val="20"/>
+                <w:szCs w:val="20"/>
+                <w:lang w:val="en-GB"/>
+              </w:rPr>
+              <w:t>SERT</w:t>
+            </w:r>
+          </w:p>
+        </w:tc>
+        <w:tc>
+          <w:tcPr>
+            <w:tcW w:w="4048" w:type="dxa"/>
+          </w:tcPr>
+          <w:p>
+            <w:pPr>
+              <w:jc w:val="left"/>
+              <w:cnfStyle w:val="000000100000" w:firstRow="0" w:lastRow="0" w:firstColumn="0" w:lastColumn="0" w:oddVBand="0" w:evenVBand="0" w:oddHBand="1" w:evenHBand="0" w:firstRowFirstColumn="0" w:firstRowLastColumn="0" w:lastRowFirstColumn="0" w:lastRowLastColumn="0"/>
+              <w:rPr>
+                <w:sz w:val="20"/>
+                <w:szCs w:val="20"/>
+                <w:lang w:val="es-ES"/>
+              </w:rPr>
+            </w:pPr>
+            <w:r>
+              <w:rPr>
+                <w:sz w:val="20"/>
+                <w:szCs w:val="20"/>
+                <w:lang w:val="es-ES"/>
+              </w:rPr>
+              <w:t>También botón derecho sobre e</w:t>
+            </w:r>
+            <w:r>
+              <w:rPr>
+                <w:sz w:val="20"/>
+                <w:szCs w:val="20"/>
+                <w:lang w:val="es-ES"/>
+              </w:rPr>
+              <w:t xml:space="preserve">l código opción </w:t>
+            </w:r>
+            <w:proofErr w:type="spellStart"/>
+            <w:r>
+              <w:rPr>
+                <w:i/>
+                <w:iCs/>
+                <w:sz w:val="20"/>
+                <w:szCs w:val="20"/>
+                <w:lang w:val="es-ES"/>
+              </w:rPr>
+              <w:t>Generate</w:t>
+            </w:r>
+            <w:proofErr w:type="spellEnd"/>
+          </w:p>
+        </w:tc>
+      </w:tr>
+      <w:tr>
+        <w:tc>
+          <w:tcPr>
+            <w:cnfStyle w:val="001000000000" w:firstRow="0" w:lastRow="0" w:firstColumn="1" w:lastColumn="0" w:oddVBand="0" w:evenVBand="0" w:oddHBand="0" w:evenHBand="0" w:firstRowFirstColumn="0" w:firstRowLastColumn="0" w:lastRowFirstColumn="0" w:lastRowLastColumn="0"/>
+            <w:tcW w:w="3006" w:type="dxa"/>
+          </w:tcPr>
+          <w:p>
+            <w:pPr>
+              <w:jc w:val="left"/>
+              <w:rPr>
+                <w:b w:val="0"/>
+                <w:bCs w:val="0"/>
+                <w:sz w:val="20"/>
+                <w:szCs w:val="20"/>
+                <w:lang w:val="en-GB"/>
+              </w:rPr>
+            </w:pPr>
+          </w:p>
+        </w:tc>
+        <w:tc>
+          <w:tcPr>
+            <w:tcW w:w="3006" w:type="dxa"/>
+          </w:tcPr>
+          <w:p>
+            <w:pPr>
+              <w:jc w:val="left"/>
+              <w:cnfStyle w:val="000000000000" w:firstRow="0" w:lastRow="0" w:firstColumn="0" w:lastColumn="0" w:oddVBand="0" w:evenVBand="0" w:oddHBand="0" w:evenHBand="0" w:firstRowFirstColumn="0" w:firstRowLastColumn="0" w:lastRowFirstColumn="0" w:lastRowLastColumn="0"/>
+              <w:rPr>
+                <w:sz w:val="20"/>
+                <w:szCs w:val="20"/>
+                <w:lang w:val="en-GB"/>
+              </w:rPr>
+            </w:pPr>
+          </w:p>
+        </w:tc>
+        <w:tc>
+          <w:tcPr>
+            <w:tcW w:w="4048" w:type="dxa"/>
+          </w:tcPr>
+          <w:p>
+            <w:pPr>
+              <w:jc w:val="left"/>
+              <w:cnfStyle w:val="000000000000" w:firstRow="0" w:lastRow="0" w:firstColumn="0" w:lastColumn="0" w:oddVBand="0" w:evenVBand="0" w:oddHBand="0" w:evenHBand="0" w:firstRowFirstColumn="0" w:firstRowLastColumn="0" w:lastRowFirstColumn="0" w:lastRowLastColumn="0"/>
+              <w:rPr>
+                <w:sz w:val="20"/>
+                <w:szCs w:val="20"/>
+                <w:lang w:val="es-ES"/>
+              </w:rPr>
+            </w:pPr>
+          </w:p>
+        </w:tc>
+      </w:tr>
+    </w:tbl>
+    <w:p>
+      <w:pPr>
+        <w:rPr>
+          <w:lang w:val="es-ES"/>
+        </w:rPr>
+      </w:pPr>
+    </w:p>
+    <w:p>
+      <w:pPr>
+        <w:rPr>
+          <w:highlight w:val="white"/>
+          <w:lang w:val="es-ES"/>
+        </w:rPr>
+      </w:pPr>
+    </w:p>
+    <w:p>
+      <w:pPr>
+        <w:rPr>
+          <w:highlight w:val="white"/>
+          <w:lang w:val="es-ES"/>
+        </w:rPr>
+      </w:pPr>
+    </w:p>
+    <w:p>
+      <w:pPr>
+        <w:rPr>
+          <w:highlight w:val="white"/>
+          <w:lang w:val="es-ES"/>
+        </w:rPr>
+      </w:pPr>
+    </w:p>
+    <w:p>
+      <w:pPr>
+        <w:pStyle w:val="Ttulo1"/>
+        <w:numPr>
+          <w:ilvl w:val="0"/>
+          <w:numId w:val="0"/>
+        </w:numPr>
+        <w:ind w:left="426" w:hanging="426"/>
+        <w:rPr>
+          <w:highlight w:val="white"/>
+        </w:rPr>
+      </w:pPr>
+      <w:r>
+        <w:rPr>
+          <w:highlight w:val="white"/>
+        </w:rPr>
+        <w:t>Anexo B. Manual estilos proyectos DELPHI</w:t>
+      </w:r>
+    </w:p>
+    <w:p>
+      <w:pPr>
+        <w:rPr>
+          <w:highlight w:val="white"/>
+        </w:rPr>
+      </w:pPr>
+      <w:proofErr w:type="spellStart"/>
+      <w:r>
+        <w:rPr>
+          <w:highlight w:val="white"/>
+        </w:rPr>
+        <w:t>Ss</w:t>
+      </w:r>
+      <w:proofErr w:type="spellEnd"/>
+    </w:p>
+    <w:p>
+      <w:pPr>
+        <w:rPr>
+          <w:highlight w:val="white"/>
+        </w:rPr>
+      </w:pPr>
+    </w:p>
+    <w:p>
+      <w:pPr>
+        <w:rPr>
+          <w:highlight w:val="white"/>
+        </w:rPr>
+      </w:pPr>
+    </w:p>
+    <w:p>
+      <w:pPr>
+        <w:rPr>
+          <w:highlight w:val="white"/>
+        </w:rPr>
+      </w:pPr>
+    </w:p>
+    <w:p>
+      <w:pPr>
+        <w:rPr>
+          <w:highlight w:val="white"/>
+        </w:rPr>
+      </w:pPr>
+    </w:p>
+    <w:p>
+      <w:pPr>
+        <w:rPr>
+          <w:highlight w:val="white"/>
+        </w:rPr>
+      </w:pPr>
+    </w:p>
+    <w:p>
+      <w:pPr>
+        <w:rPr>
+          <w:highlight w:val="white"/>
+        </w:rPr>
+      </w:pPr>
+    </w:p>
+    <w:p>
+      <w:pPr>
+        <w:rPr>
+          <w:highlight w:val="white"/>
+        </w:rPr>
+      </w:pPr>
       <w:bookmarkStart w:id="16" w:name="_heading=h.1fob9te" w:colFirst="0" w:colLast="0"/>
+      <w:bookmarkStart w:id="17" w:name="_heading=h.3znysh7" w:colFirst="0" w:colLast="0"/>
       <w:bookmarkEnd w:id="16"/>
-    </w:p>
-    <w:p>
-      <w:bookmarkStart w:id="17" w:name="_heading=h.3znysh7" w:colFirst="0" w:colLast="0"/>
       <w:bookmarkEnd w:id="17"/>
-    </w:p>
-    <w:p>
-      <w:pPr>
-        <w:jc w:val="center"/>
-        <w:rPr>
-          <w:highlight w:val="white"/>
-        </w:rPr>
-      </w:pPr>
       <w:r>
         <w:rPr>
           <w:noProof/>
@@ -2078,8 +2792,8 @@
       </w:r>
     </w:p>
     <w:sectPr>
-      <w:headerReference w:type="default" r:id="rId10"/>
-      <w:headerReference w:type="first" r:id="rId11"/>
+      <w:headerReference w:type="default" r:id="rId12"/>
+      <w:headerReference w:type="first" r:id="rId13"/>
       <w:pgSz w:w="11909" w:h="16834"/>
       <w:pgMar w:top="1440" w:right="1440" w:bottom="1440" w:left="1440" w:header="720" w:footer="0" w:gutter="0"/>
       <w:pgNumType w:start="1"/>
@@ -2250,6 +2964,118 @@
 <file path=word/numbering.xml><?xml version="1.0" encoding="utf-8"?>
 <w:numbering xmlns:wpc="http://schemas.microsoft.com/office/word/2010/wordprocessingCanvas" xmlns:cx="http://schemas.microsoft.com/office/drawing/2014/chartex" xmlns:cx1="http://schemas.microsoft.com/office/drawing/2015/9/8/chartex" xmlns:cx2="http://schemas.microsoft.com/office/drawing/2015/10/21/chartex" xmlns:cx3="http://schemas.microsoft.com/office/drawing/2016/5/9/chartex" xmlns:cx4="http://schemas.microsoft.com/office/drawing/2016/5/10/chartex" xmlns:cx5="http://schemas.microsoft.com/office/drawing/2016/5/11/chartex" xmlns:cx6="http://schemas.microsoft.com/office/drawing/2016/5/12/chartex" xmlns:cx7="http://schemas.microsoft.com/office/drawing/2016/5/13/chartex" xmlns:cx8="http://schemas.microsoft.com/office/drawing/2016/5/14/chartex" xmlns:mc="http://schemas.openxmlformats.org/markup-compatibility/2006" xmlns:aink="http://schemas.microsoft.com/office/drawing/2016/ink" xmlns:am3d="http://schemas.microsoft.com/office/drawing/2017/model3d" xmlns:o="urn:schemas-microsoft-com:office:office" xmlns:r="http://schemas.openxmlformats.org/officeDocument/2006/relationships" xmlns:m="http://schemas.openxmlformats.org/officeDocument/2006/math" xmlns:v="urn:schemas-microsoft-com:vml" xmlns:wp14="http://schemas.microsoft.com/office/word/2010/wordprocessingDrawing" xmlns:wp="http://schemas.openxmlformats.org/drawingml/2006/wordprocessingDrawing" xmlns:w10="urn:schemas-microsoft-com:office:word" xmlns:w="http://schemas.openxmlformats.org/wordprocessingml/2006/main" xmlns:w14="http://schemas.microsoft.com/office/word/2010/wordml" xmlns:w15="http://schemas.microsoft.com/office/word/2012/wordml" xmlns:w16cex="http://schemas.microsoft.com/office/word/2018/wordml/cex" xmlns:w16cid="http://schemas.microsoft.com/office/word/2016/wordml/cid" xmlns:w16="http://schemas.microsoft.com/office/word/2018/wordml" xmlns:w16sdtdh="http://schemas.microsoft.com/office/word/2020/wordml/sdtdatahash" xmlns:w16se="http://schemas.microsoft.com/office/word/2015/wordml/symex" xmlns:wpg="http://schemas.microsoft.com/office/word/2010/wordprocessingGroup" xmlns:wpi="http://schemas.microsoft.com/office/word/2010/wordprocessingInk" xmlns:wne="http://schemas.microsoft.com/office/word/2006/wordml" xmlns:wps="http://schemas.microsoft.com/office/word/2010/wordprocessingShape" mc:Ignorable="w14 w15 w16se w16cid w16 w16cex w16sdtdh wp14">
   <w:abstractNum w:abstractNumId="0" w15:restartNumberingAfterBreak="0">
+    <w:nsid w:val="13A7244B"/>
+    <w:multiLevelType w:val="hybridMultilevel"/>
+    <w:tmpl w:val="1E16A750"/>
+    <w:lvl w:ilvl="0" w:tplc="3F7E1E20">
+      <w:numFmt w:val="bullet"/>
+      <w:lvlText w:val=""/>
+      <w:lvlJc w:val="left"/>
+      <w:pPr>
+        <w:ind w:left="720" w:hanging="360"/>
+      </w:pPr>
+      <w:rPr>
+        <w:rFonts w:ascii="Symbol" w:eastAsia="Lato" w:hAnsi="Symbol" w:cs="Lato" w:hint="default"/>
+      </w:rPr>
+    </w:lvl>
+    <w:lvl w:ilvl="1" w:tplc="08090003" w:tentative="1">
+      <w:start w:val="1"/>
+      <w:numFmt w:val="bullet"/>
+      <w:lvlText w:val="o"/>
+      <w:lvlJc w:val="left"/>
+      <w:pPr>
+        <w:ind w:left="1440" w:hanging="360"/>
+      </w:pPr>
+      <w:rPr>
+        <w:rFonts w:ascii="Courier New" w:hAnsi="Courier New" w:cs="Courier New" w:hint="default"/>
+      </w:rPr>
+    </w:lvl>
+    <w:lvl w:ilvl="2" w:tplc="08090005" w:tentative="1">
+      <w:start w:val="1"/>
+      <w:numFmt w:val="bullet"/>
+      <w:lvlText w:val=""/>
+      <w:lvlJc w:val="left"/>
+      <w:pPr>
+        <w:ind w:left="2160" w:hanging="360"/>
+      </w:pPr>
+      <w:rPr>
+        <w:rFonts w:ascii="Wingdings" w:hAnsi="Wingdings" w:hint="default"/>
+      </w:rPr>
+    </w:lvl>
+    <w:lvl w:ilvl="3" w:tplc="08090001" w:tentative="1">
+      <w:start w:val="1"/>
+      <w:numFmt w:val="bullet"/>
+      <w:lvlText w:val=""/>
+      <w:lvlJc w:val="left"/>
+      <w:pPr>
+        <w:ind w:left="2880" w:hanging="360"/>
+      </w:pPr>
+      <w:rPr>
+        <w:rFonts w:ascii="Symbol" w:hAnsi="Symbol" w:hint="default"/>
+      </w:rPr>
+    </w:lvl>
+    <w:lvl w:ilvl="4" w:tplc="08090003" w:tentative="1">
+      <w:start w:val="1"/>
+      <w:numFmt w:val="bullet"/>
+      <w:lvlText w:val="o"/>
+      <w:lvlJc w:val="left"/>
+      <w:pPr>
+        <w:ind w:left="3600" w:hanging="360"/>
+      </w:pPr>
+      <w:rPr>
+        <w:rFonts w:ascii="Courier New" w:hAnsi="Courier New" w:cs="Courier New" w:hint="default"/>
+      </w:rPr>
+    </w:lvl>
+    <w:lvl w:ilvl="5" w:tplc="08090005" w:tentative="1">
+      <w:start w:val="1"/>
+      <w:numFmt w:val="bullet"/>
+      <w:lvlText w:val=""/>
+      <w:lvlJc w:val="left"/>
+      <w:pPr>
+        <w:ind w:left="4320" w:hanging="360"/>
+      </w:pPr>
+      <w:rPr>
+        <w:rFonts w:ascii="Wingdings" w:hAnsi="Wingdings" w:hint="default"/>
+      </w:rPr>
+    </w:lvl>
+    <w:lvl w:ilvl="6" w:tplc="08090001" w:tentative="1">
+      <w:start w:val="1"/>
+      <w:numFmt w:val="bullet"/>
+      <w:lvlText w:val=""/>
+      <w:lvlJc w:val="left"/>
+      <w:pPr>
+        <w:ind w:left="5040" w:hanging="360"/>
+      </w:pPr>
+      <w:rPr>
+        <w:rFonts w:ascii="Symbol" w:hAnsi="Symbol" w:hint="default"/>
+      </w:rPr>
+    </w:lvl>
+    <w:lvl w:ilvl="7" w:tplc="08090003" w:tentative="1">
+      <w:start w:val="1"/>
+      <w:numFmt w:val="bullet"/>
+      <w:lvlText w:val="o"/>
+      <w:lvlJc w:val="left"/>
+      <w:pPr>
+        <w:ind w:left="5760" w:hanging="360"/>
+      </w:pPr>
+      <w:rPr>
+        <w:rFonts w:ascii="Courier New" w:hAnsi="Courier New" w:cs="Courier New" w:hint="default"/>
+      </w:rPr>
+    </w:lvl>
+    <w:lvl w:ilvl="8" w:tplc="08090005" w:tentative="1">
+      <w:start w:val="1"/>
+      <w:numFmt w:val="bullet"/>
+      <w:lvlText w:val=""/>
+      <w:lvlJc w:val="left"/>
+      <w:pPr>
+        <w:ind w:left="6480" w:hanging="360"/>
+      </w:pPr>
+      <w:rPr>
+        <w:rFonts w:ascii="Wingdings" w:hAnsi="Wingdings" w:hint="default"/>
+      </w:rPr>
+    </w:lvl>
+  </w:abstractNum>
+  <w:abstractNum w:abstractNumId="1" w15:restartNumberingAfterBreak="0">
     <w:nsid w:val="28F5769D"/>
     <w:multiLevelType w:val="multilevel"/>
     <w:tmpl w:val="0C0A001F"/>
@@ -2335,7 +3161,7 @@
       </w:pPr>
     </w:lvl>
   </w:abstractNum>
-  <w:abstractNum w:abstractNumId="1" w15:restartNumberingAfterBreak="0">
+  <w:abstractNum w:abstractNumId="2" w15:restartNumberingAfterBreak="0">
     <w:nsid w:val="3F8A5640"/>
     <w:multiLevelType w:val="hybridMultilevel"/>
     <w:tmpl w:val="4628C022"/>
@@ -2421,7 +3247,7 @@
       </w:pPr>
     </w:lvl>
   </w:abstractNum>
-  <w:abstractNum w:abstractNumId="2" w15:restartNumberingAfterBreak="0">
+  <w:abstractNum w:abstractNumId="3" w15:restartNumberingAfterBreak="0">
     <w:nsid w:val="52FE306E"/>
     <w:multiLevelType w:val="multilevel"/>
     <w:tmpl w:val="3C641444"/>
@@ -2535,7 +3361,7 @@
       </w:pPr>
     </w:lvl>
   </w:abstractNum>
-  <w:abstractNum w:abstractNumId="3" w15:restartNumberingAfterBreak="0">
+  <w:abstractNum w:abstractNumId="4" w15:restartNumberingAfterBreak="0">
     <w:nsid w:val="7A834C38"/>
     <w:multiLevelType w:val="multilevel"/>
     <w:tmpl w:val="0C0A001F"/>
@@ -2622,15 +3448,18 @@
     </w:lvl>
   </w:abstractNum>
   <w:num w:numId="1">
+    <w:abstractNumId w:val="3"/>
+  </w:num>
+  <w:num w:numId="2">
     <w:abstractNumId w:val="2"/>
   </w:num>
-  <w:num w:numId="2">
+  <w:num w:numId="3">
+    <w:abstractNumId w:val="4"/>
+  </w:num>
+  <w:num w:numId="4">
     <w:abstractNumId w:val="1"/>
   </w:num>
-  <w:num w:numId="3">
-    <w:abstractNumId w:val="3"/>
-  </w:num>
-  <w:num w:numId="4">
+  <w:num w:numId="5">
     <w:abstractNumId w:val="0"/>
   </w:num>
 </w:numbering>
@@ -3556,6 +4385,82 @@
       <w:szCs w:val="28"/>
     </w:rPr>
   </w:style>
+  <w:style w:type="table" w:styleId="Tablaconcuadrcula4-nfasis1">
+    <w:name w:val="Grid Table 4 Accent 1"/>
+    <w:basedOn w:val="Tablanormal"/>
+    <w:uiPriority w:val="49"/>
+    <w:rsid w:val="003124F6"/>
+    <w:pPr>
+      <w:spacing w:line="240" w:lineRule="auto"/>
+    </w:pPr>
+    <w:tblPr>
+      <w:tblStyleRowBandSize w:val="1"/>
+      <w:tblStyleColBandSize w:val="1"/>
+      <w:tblBorders>
+        <w:top w:val="single" w:sz="4" w:space="0" w:color="95B3D7" w:themeColor="accent1" w:themeTint="99"/>
+        <w:left w:val="single" w:sz="4" w:space="0" w:color="95B3D7" w:themeColor="accent1" w:themeTint="99"/>
+        <w:bottom w:val="single" w:sz="4" w:space="0" w:color="95B3D7" w:themeColor="accent1" w:themeTint="99"/>
+        <w:right w:val="single" w:sz="4" w:space="0" w:color="95B3D7" w:themeColor="accent1" w:themeTint="99"/>
+        <w:insideH w:val="single" w:sz="4" w:space="0" w:color="95B3D7" w:themeColor="accent1" w:themeTint="99"/>
+        <w:insideV w:val="single" w:sz="4" w:space="0" w:color="95B3D7" w:themeColor="accent1" w:themeTint="99"/>
+      </w:tblBorders>
+    </w:tblPr>
+    <w:tblStylePr w:type="firstRow">
+      <w:rPr>
+        <w:b/>
+        <w:bCs/>
+        <w:color w:val="FFFFFF" w:themeColor="background1"/>
+      </w:rPr>
+      <w:tblPr/>
+      <w:tcPr>
+        <w:tcBorders>
+          <w:top w:val="single" w:sz="4" w:space="0" w:color="4F81BD" w:themeColor="accent1"/>
+          <w:left w:val="single" w:sz="4" w:space="0" w:color="4F81BD" w:themeColor="accent1"/>
+          <w:bottom w:val="single" w:sz="4" w:space="0" w:color="4F81BD" w:themeColor="accent1"/>
+          <w:right w:val="single" w:sz="4" w:space="0" w:color="4F81BD" w:themeColor="accent1"/>
+          <w:insideH w:val="nil"/>
+          <w:insideV w:val="nil"/>
+        </w:tcBorders>
+        <w:shd w:val="clear" w:color="auto" w:fill="4F81BD" w:themeFill="accent1"/>
+      </w:tcPr>
+    </w:tblStylePr>
+    <w:tblStylePr w:type="lastRow">
+      <w:rPr>
+        <w:b/>
+        <w:bCs/>
+      </w:rPr>
+      <w:tblPr/>
+      <w:tcPr>
+        <w:tcBorders>
+          <w:top w:val="double" w:sz="4" w:space="0" w:color="4F81BD" w:themeColor="accent1"/>
+        </w:tcBorders>
+      </w:tcPr>
+    </w:tblStylePr>
+    <w:tblStylePr w:type="firstCol">
+      <w:rPr>
+        <w:b/>
+        <w:bCs/>
+      </w:rPr>
+    </w:tblStylePr>
+    <w:tblStylePr w:type="lastCol">
+      <w:rPr>
+        <w:b/>
+        <w:bCs/>
+      </w:rPr>
+    </w:tblStylePr>
+    <w:tblStylePr w:type="band1Vert">
+      <w:tblPr/>
+      <w:tcPr>
+        <w:shd w:val="clear" w:color="auto" w:fill="DBE5F1" w:themeFill="accent1" w:themeFillTint="33"/>
+      </w:tcPr>
+    </w:tblStylePr>
+    <w:tblStylePr w:type="band1Horz">
+      <w:tblPr/>
+      <w:tcPr>
+        <w:shd w:val="clear" w:color="auto" w:fill="DBE5F1" w:themeFill="accent1" w:themeFillTint="33"/>
+      </w:tcPr>
+    </w:tblStylePr>
+  </w:style>
 </w:styles>
 </file>
 
@@ -3880,28 +4785,28 @@
 </file>
 
 <file path=customXml/item1.xml><?xml version="1.0" encoding="utf-8"?>
-<b:Sources xmlns:b="http://schemas.openxmlformats.org/officeDocument/2006/bibliography" xmlns="http://schemas.openxmlformats.org/officeDocument/2006/bibliography" SelectedStyle="\APASixthEditionOfficeOnline.xsl" StyleName="APA" Version="6"/>
-</file>
-
-<file path=customXml/item2.xml><?xml version="1.0" encoding="utf-8"?>
 <go:gDocsCustomXmlDataStorage xmlns:go="http://customooxmlschemas.google.com/" xmlns:r="http://schemas.openxmlformats.org/officeDocument/2006/relationships">
   <go:docsCustomData xmlns:go="http://customooxmlschemas.google.com/" roundtripDataSignature="AMtx7mgl+2i+IeBLJP0d+re0XLdSOpSahg==">AMUW2mVmVNEY3waV5IU56w/vPsot0rj9MdpLQXOO9vu1DiTbbwSyikap3QJ/f11uqK4KfwsiFJIUKIRNInCOQmw5jmXObtSYLqVn7NiU10f1CNEKfxtVlsr824xA6rT+1eCNvZoeeCpCRr4o7qsqjU4tt6oYwsM2ASaNau7Cy9nlLSUjEL676KQ=</go:docsCustomData>
 </go:gDocsCustomXmlDataStorage>
 </file>
 
-<file path=customXml/itemProps1.xml><?xml version="1.0" encoding="utf-8"?>
-<ds:datastoreItem xmlns:ds="http://schemas.openxmlformats.org/officeDocument/2006/customXml" ds:itemID="{76F82C2D-5409-48E1-A414-42412F3118BC}">
-  <ds:schemaRefs>
-    <ds:schemaRef ds:uri="http://schemas.openxmlformats.org/officeDocument/2006/bibliography"/>
-  </ds:schemaRefs>
-</ds:datastoreItem>
+<file path=customXml/item2.xml><?xml version="1.0" encoding="utf-8"?>
+<b:Sources xmlns:b="http://schemas.openxmlformats.org/officeDocument/2006/bibliography" xmlns="http://schemas.openxmlformats.org/officeDocument/2006/bibliography" SelectedStyle="\APASixthEditionOfficeOnline.xsl" StyleName="APA" Version="6"/>
 </file>
 
-<file path=customXml/itemProps2.xml><?xml version="1.0" encoding="utf-8"?>
+<file path=customXml/itemProps1.xml><?xml version="1.0" encoding="utf-8"?>
 <ds:datastoreItem xmlns:ds="http://schemas.openxmlformats.org/officeDocument/2006/customXml" ds:itemID="{11111111-1234-1234-1234-123412341234}">
   <ds:schemaRefs>
     <ds:schemaRef ds:uri="http://customooxmlschemas.google.com/"/>
     <ds:schemaRef ds:uri="http://schemas.openxmlformats.org/officeDocument/2006/relationships"/>
   </ds:schemaRefs>
 </ds:datastoreItem>
+</file>
+
+<file path=customXml/itemProps2.xml><?xml version="1.0" encoding="utf-8"?>
+<ds:datastoreItem xmlns:ds="http://schemas.openxmlformats.org/officeDocument/2006/customXml" ds:itemID="{76F82C2D-5409-48E1-A414-42412F3118BC}">
+  <ds:schemaRefs>
+    <ds:schemaRef ds:uri="http://schemas.openxmlformats.org/officeDocument/2006/bibliography"/>
+  </ds:schemaRefs>
+</ds:datastoreItem>
 </file>
</xml_diff>

<commit_message>
configuración hibernate driver oracle
</commit_message>
<xml_diff>
--- a/doc/Memoria-working.docx
+++ b/doc/Memoria-working.docx
@@ -85,6 +85,7 @@
           <w:lang w:val="es-ES"/>
         </w:rPr>
       </w:pPr>
+      <w:proofErr w:type="spellStart"/>
       <w:r>
         <w:rPr>
           <w:b/>
@@ -93,13 +94,10 @@
           <w:szCs w:val="56"/>
           <w:lang w:val="es-ES"/>
         </w:rPr>
-        <w:t>Clever Help Desk</w:t>
-      </w:r>
-    </w:p>
-    <w:p>
-      <w:pPr>
-        <w:spacing w:line="240" w:lineRule="auto"/>
-        <w:jc w:val="left"/>
+        <w:t>Clever</w:t>
+      </w:r>
+      <w:proofErr w:type="spellEnd"/>
+      <w:r>
         <w:rPr>
           <w:b/>
           <w:color w:val="434343"/>
@@ -107,6 +105,42 @@
           <w:szCs w:val="56"/>
           <w:lang w:val="es-ES"/>
         </w:rPr>
+        <w:t xml:space="preserve"> </w:t>
+      </w:r>
+      <w:proofErr w:type="spellStart"/>
+      <w:r>
+        <w:rPr>
+          <w:b/>
+          <w:color w:val="434343"/>
+          <w:sz w:val="56"/>
+          <w:szCs w:val="56"/>
+          <w:lang w:val="es-ES"/>
+        </w:rPr>
+        <w:t>Help</w:t>
+      </w:r>
+      <w:proofErr w:type="spellEnd"/>
+      <w:r>
+        <w:rPr>
+          <w:b/>
+          <w:color w:val="434343"/>
+          <w:sz w:val="56"/>
+          <w:szCs w:val="56"/>
+          <w:lang w:val="es-ES"/>
+        </w:rPr>
+        <w:t xml:space="preserve"> Desk</w:t>
+      </w:r>
+    </w:p>
+    <w:p>
+      <w:pPr>
+        <w:spacing w:line="240" w:lineRule="auto"/>
+        <w:jc w:val="left"/>
+        <w:rPr>
+          <w:b/>
+          <w:color w:val="434343"/>
+          <w:sz w:val="56"/>
+          <w:szCs w:val="56"/>
+          <w:lang w:val="es-ES"/>
+        </w:rPr>
       </w:pPr>
     </w:p>
     <w:p>
@@ -199,6 +233,7 @@
         </w:rPr>
         <w:t xml:space="preserve">Fecha de entrega: </w:t>
       </w:r>
+      <w:proofErr w:type="spellStart"/>
       <w:r>
         <w:rPr>
           <w:rFonts w:eastAsia="Arial" w:cs="Arial"/>
@@ -206,8 +241,29 @@
           <w:szCs w:val="24"/>
           <w:lang w:val="es-ES"/>
         </w:rPr>
-        <w:t>dd/mm/aaaa</w:t>
-      </w:r>
+        <w:t>dd</w:t>
+      </w:r>
+      <w:proofErr w:type="spellEnd"/>
+      <w:r>
+        <w:rPr>
+          <w:rFonts w:eastAsia="Arial" w:cs="Arial"/>
+          <w:color w:val="7B7B7B"/>
+          <w:szCs w:val="24"/>
+          <w:lang w:val="es-ES"/>
+        </w:rPr>
+        <w:t>/mm/</w:t>
+      </w:r>
+      <w:proofErr w:type="spellStart"/>
+      <w:r>
+        <w:rPr>
+          <w:rFonts w:eastAsia="Arial" w:cs="Arial"/>
+          <w:color w:val="7B7B7B"/>
+          <w:szCs w:val="24"/>
+          <w:lang w:val="es-ES"/>
+        </w:rPr>
+        <w:t>aaaa</w:t>
+      </w:r>
+      <w:proofErr w:type="spellEnd"/>
       <w:r>
         <w:rPr>
           <w:rFonts w:eastAsia="Arial" w:cs="Arial"/>
@@ -1759,10 +1815,16 @@
       </w:pPr>
       <w:bookmarkStart w:id="3" w:name="_Toc95911256"/>
       <w:r>
-        <w:lastRenderedPageBreak/>
         <w:t>Introducción</w:t>
       </w:r>
       <w:bookmarkEnd w:id="3"/>
+    </w:p>
+    <w:p>
+      <w:proofErr w:type="spellStart"/>
+      <w:r>
+        <w:t>ss</w:t>
+      </w:r>
+      <w:proofErr w:type="spellEnd"/>
     </w:p>
     <w:p>
       <w:pPr>
@@ -1774,6 +1836,7 @@
       </w:pPr>
       <w:bookmarkStart w:id="4" w:name="_Toc95911257"/>
       <w:r>
+        <w:lastRenderedPageBreak/>
         <w:t>Motivación</w:t>
       </w:r>
       <w:bookmarkEnd w:id="4"/>
@@ -1787,10 +1850,12 @@
         </w:numPr>
       </w:pPr>
       <w:bookmarkStart w:id="5" w:name="_Toc95911258"/>
+      <w:proofErr w:type="spellStart"/>
       <w:r>
         <w:t>Abstract</w:t>
       </w:r>
       <w:bookmarkEnd w:id="5"/>
+      <w:proofErr w:type="spellEnd"/>
     </w:p>
     <w:p>
       <w:pPr>
@@ -1915,6 +1980,9 @@
         <w:jc w:val="center"/>
       </w:pPr>
       <w:r>
+        <w:rPr>
+          <w:noProof/>
+        </w:rPr>
         <w:drawing>
           <wp:inline distT="0" distB="0" distL="0" distR="0" wp14:anchorId="6CC159B7" wp14:editId="53597BD4">
             <wp:extent cx="2207768" cy="3136186"/>
@@ -2026,14 +2094,7 @@
           <w:i/>
           <w:iCs/>
         </w:rPr>
-        <w:t>Programación Extrema</w:t>
-      </w:r>
-      <w:r>
-        <w:rPr>
-          <w:i/>
-          <w:iCs/>
-        </w:rPr>
-        <w:t xml:space="preserve"> (XP)</w:t>
+        <w:t>Programación Extrema (XP)</w:t>
       </w:r>
       <w:r>
         <w:t>, en ambos casos es necesario una retroalimentación por parte del cliente e ir realizando ciclos incrementales y refinando en cada uno los requisitos (tanto de ciclos anteriores como añadiendo nuevos requisitos). Evidentemente no voy a tener un cliente que me revise</w:t>
@@ -2205,7 +2266,15 @@
     <w:p/>
     <w:p>
       <w:r>
-        <w:t>Elementos a tener en cuenta:</w:t>
+        <w:t xml:space="preserve">Elementos </w:t>
+      </w:r>
+      <w:proofErr w:type="gramStart"/>
+      <w:r>
+        <w:t>a</w:t>
+      </w:r>
+      <w:proofErr w:type="gramEnd"/>
+      <w:r>
+        <w:t xml:space="preserve"> tener en cuenta:</w:t>
       </w:r>
     </w:p>
     <w:p>
@@ -2252,8 +2321,13 @@
           <w:numId w:val="6"/>
         </w:numPr>
       </w:pPr>
-      <w:r>
-        <w:t>Iteracción y presentación</w:t>
+      <w:proofErr w:type="spellStart"/>
+      <w:r>
+        <w:t>Iteracción</w:t>
+      </w:r>
+      <w:proofErr w:type="spellEnd"/>
+      <w:r>
+        <w:t xml:space="preserve"> y presentación</w:t>
       </w:r>
     </w:p>
     <w:p>
@@ -2394,21 +2468,28 @@
             <w:rStyle w:val="Hipervnculo"/>
             <w:lang w:val="en-GB"/>
           </w:rPr>
-          <w:t>https://openwebinars.ne</w:t>
-        </w:r>
-        <w:r>
-          <w:rPr>
-            <w:rStyle w:val="Hipervnculo"/>
-            <w:lang w:val="en-GB"/>
-          </w:rPr>
-          <w:t>t</w:t>
+          <w:t>https://openwebinars.net</w:t>
         </w:r>
       </w:hyperlink>
       <w:r>
         <w:rPr>
           <w:lang w:val="en-GB"/>
         </w:rPr>
-        <w:t xml:space="preserve"> Curso de Spring Co</w:t>
+        <w:t xml:space="preserve"> </w:t>
+      </w:r>
+      <w:proofErr w:type="spellStart"/>
+      <w:r>
+        <w:rPr>
+          <w:lang w:val="en-GB"/>
+        </w:rPr>
+        <w:t>Curso</w:t>
+      </w:r>
+      <w:proofErr w:type="spellEnd"/>
+      <w:r>
+        <w:rPr>
+          <w:lang w:val="en-GB"/>
+        </w:rPr>
+        <w:t xml:space="preserve"> de Spring Co</w:t>
       </w:r>
       <w:r>
         <w:rPr>
@@ -2484,12 +2565,14 @@
           <w:highlight w:val="white"/>
         </w:rPr>
       </w:pPr>
+      <w:proofErr w:type="spellStart"/>
       <w:r>
         <w:rPr>
           <w:highlight w:val="white"/>
         </w:rPr>
         <w:t>dd</w:t>
       </w:r>
+      <w:proofErr w:type="spellEnd"/>
     </w:p>
     <w:p>
       <w:pPr>
@@ -2634,6 +2717,7 @@
               </w:rPr>
               <w:t xml:space="preserve">También botón derecho en navegador ficheros seleccionando </w:t>
             </w:r>
+            <w:proofErr w:type="spellStart"/>
             <w:r>
               <w:rPr>
                 <w:i/>
@@ -2641,8 +2725,29 @@
                 <w:sz w:val="20"/>
                 <w:szCs w:val="20"/>
               </w:rPr>
-              <w:t>Reformat code</w:t>
-            </w:r>
+              <w:t>Reformat</w:t>
+            </w:r>
+            <w:proofErr w:type="spellEnd"/>
+            <w:r>
+              <w:rPr>
+                <w:i/>
+                <w:iCs/>
+                <w:sz w:val="20"/>
+                <w:szCs w:val="20"/>
+              </w:rPr>
+              <w:t xml:space="preserve"> </w:t>
+            </w:r>
+            <w:proofErr w:type="spellStart"/>
+            <w:r>
+              <w:rPr>
+                <w:i/>
+                <w:iCs/>
+                <w:sz w:val="20"/>
+                <w:szCs w:val="20"/>
+              </w:rPr>
+              <w:t>code</w:t>
+            </w:r>
+            <w:proofErr w:type="spellEnd"/>
           </w:p>
           <w:p>
             <w:pPr>
@@ -2665,14 +2770,7 @@
                 <w:sz w:val="20"/>
                 <w:szCs w:val="20"/>
               </w:rPr>
-              <w:t xml:space="preserve">s avanzada </w:t>
-            </w:r>
-            <w:r>
-              <w:rPr>
-                <w:sz w:val="20"/>
-                <w:szCs w:val="20"/>
-              </w:rPr>
-              <w:t>CTRL+ALT+SHIFT+L</w:t>
+              <w:t>s avanzada CTRL+ALT+SHIFT+L</w:t>
             </w:r>
           </w:p>
         </w:tc>
@@ -2744,7 +2842,23 @@
                 <w:sz w:val="20"/>
                 <w:szCs w:val="20"/>
               </w:rPr>
-              <w:t>Para añadir imports o resolver errores</w:t>
+              <w:t xml:space="preserve">Para añadir </w:t>
+            </w:r>
+            <w:proofErr w:type="spellStart"/>
+            <w:r>
+              <w:rPr>
+                <w:sz w:val="20"/>
+                <w:szCs w:val="20"/>
+              </w:rPr>
+              <w:t>imports</w:t>
+            </w:r>
+            <w:proofErr w:type="spellEnd"/>
+            <w:r>
+              <w:rPr>
+                <w:sz w:val="20"/>
+                <w:szCs w:val="20"/>
+              </w:rPr>
+              <w:t xml:space="preserve"> o resolver errores</w:t>
             </w:r>
           </w:p>
         </w:tc>
@@ -2769,6 +2883,7 @@
                 <w:lang w:val="en-GB"/>
               </w:rPr>
             </w:pPr>
+            <w:proofErr w:type="spellStart"/>
             <w:r>
               <w:rPr>
                 <w:b w:val="0"/>
@@ -2777,7 +2892,18 @@
                 <w:szCs w:val="20"/>
                 <w:lang w:val="en-GB"/>
               </w:rPr>
-              <w:t>Generar getters, setters, constructors, e</w:t>
+              <w:t>Generar</w:t>
+            </w:r>
+            <w:proofErr w:type="spellEnd"/>
+            <w:r>
+              <w:rPr>
+                <w:b w:val="0"/>
+                <w:bCs w:val="0"/>
+                <w:sz w:val="20"/>
+                <w:szCs w:val="20"/>
+                <w:lang w:val="en-GB"/>
+              </w:rPr>
+              <w:t xml:space="preserve"> getters, setters, constructors, e</w:t>
             </w:r>
             <w:r>
               <w:rPr>
@@ -2853,6 +2979,7 @@
               </w:rPr>
               <w:t xml:space="preserve">l código opción </w:t>
             </w:r>
+            <w:proofErr w:type="spellStart"/>
             <w:r>
               <w:rPr>
                 <w:i/>
@@ -2863,6 +2990,7 @@
               </w:rPr>
               <w:t>Generate</w:t>
             </w:r>
+            <w:proofErr w:type="spellEnd"/>
           </w:p>
         </w:tc>
       </w:tr>
@@ -2883,6 +3011,7 @@
                 <w:lang w:val="en-GB"/>
               </w:rPr>
             </w:pPr>
+            <w:proofErr w:type="spellStart"/>
             <w:r>
               <w:rPr>
                 <w:b w:val="0"/>
@@ -2891,8 +3020,31 @@
                 <w:szCs w:val="20"/>
                 <w:lang w:val="en-GB"/>
               </w:rPr>
-              <w:t>Duplicar línea</w:t>
-            </w:r>
+              <w:t>Duplicar</w:t>
+            </w:r>
+            <w:proofErr w:type="spellEnd"/>
+            <w:r>
+              <w:rPr>
+                <w:b w:val="0"/>
+                <w:bCs w:val="0"/>
+                <w:sz w:val="20"/>
+                <w:szCs w:val="20"/>
+                <w:lang w:val="en-GB"/>
+              </w:rPr>
+              <w:t xml:space="preserve"> </w:t>
+            </w:r>
+            <w:proofErr w:type="spellStart"/>
+            <w:r>
+              <w:rPr>
+                <w:b w:val="0"/>
+                <w:bCs w:val="0"/>
+                <w:sz w:val="20"/>
+                <w:szCs w:val="20"/>
+                <w:lang w:val="en-GB"/>
+              </w:rPr>
+              <w:t>línea</w:t>
+            </w:r>
+            <w:proofErr w:type="spellEnd"/>
           </w:p>
         </w:tc>
         <w:tc>
@@ -2993,12 +3145,14 @@
           <w:highlight w:val="white"/>
         </w:rPr>
       </w:pPr>
+      <w:proofErr w:type="spellStart"/>
       <w:r>
         <w:rPr>
           <w:highlight w:val="white"/>
         </w:rPr>
         <w:t>Ss</w:t>
       </w:r>
+      <w:proofErr w:type="spellEnd"/>
     </w:p>
     <w:p>
       <w:pPr>
@@ -5556,28 +5710,28 @@
 </file>
 
 <file path=customXml/item1.xml><?xml version="1.0" encoding="utf-8"?>
+<b:Sources xmlns:b="http://schemas.openxmlformats.org/officeDocument/2006/bibliography" xmlns="http://schemas.openxmlformats.org/officeDocument/2006/bibliography" SelectedStyle="\APASixthEditionOfficeOnline.xsl" StyleName="APA" Version="6"/>
+</file>
+
+<file path=customXml/item2.xml><?xml version="1.0" encoding="utf-8"?>
 <go:gDocsCustomXmlDataStorage xmlns:go="http://customooxmlschemas.google.com/" xmlns:r="http://schemas.openxmlformats.org/officeDocument/2006/relationships">
   <go:docsCustomData xmlns:go="http://customooxmlschemas.google.com/" roundtripDataSignature="AMtx7mgl+2i+IeBLJP0d+re0XLdSOpSahg==">AMUW2mVmVNEY3waV5IU56w/vPsot0rj9MdpLQXOO9vu1DiTbbwSyikap3QJ/f11uqK4KfwsiFJIUKIRNInCOQmw5jmXObtSYLqVn7NiU10f1CNEKfxtVlsr824xA6rT+1eCNvZoeeCpCRr4o7qsqjU4tt6oYwsM2ASaNau7Cy9nlLSUjEL676KQ=</go:docsCustomData>
 </go:gDocsCustomXmlDataStorage>
 </file>
 
-<file path=customXml/item2.xml><?xml version="1.0" encoding="utf-8"?>
-<b:Sources xmlns:b="http://schemas.openxmlformats.org/officeDocument/2006/bibliography" xmlns="http://schemas.openxmlformats.org/officeDocument/2006/bibliography" SelectedStyle="\APASixthEditionOfficeOnline.xsl" StyleName="APA" Version="6"/>
+<file path=customXml/itemProps1.xml><?xml version="1.0" encoding="utf-8"?>
+<ds:datastoreItem xmlns:ds="http://schemas.openxmlformats.org/officeDocument/2006/customXml" ds:itemID="{76F82C2D-5409-48E1-A414-42412F3118BC}">
+  <ds:schemaRefs>
+    <ds:schemaRef ds:uri="http://schemas.openxmlformats.org/officeDocument/2006/bibliography"/>
+  </ds:schemaRefs>
+</ds:datastoreItem>
 </file>
 
-<file path=customXml/itemProps1.xml><?xml version="1.0" encoding="utf-8"?>
+<file path=customXml/itemProps2.xml><?xml version="1.0" encoding="utf-8"?>
 <ds:datastoreItem xmlns:ds="http://schemas.openxmlformats.org/officeDocument/2006/customXml" ds:itemID="{11111111-1234-1234-1234-123412341234}">
   <ds:schemaRefs>
     <ds:schemaRef ds:uri="http://customooxmlschemas.google.com/"/>
     <ds:schemaRef ds:uri="http://schemas.openxmlformats.org/officeDocument/2006/relationships"/>
   </ds:schemaRefs>
 </ds:datastoreItem>
-</file>
-
-<file path=customXml/itemProps2.xml><?xml version="1.0" encoding="utf-8"?>
-<ds:datastoreItem xmlns:ds="http://schemas.openxmlformats.org/officeDocument/2006/customXml" ds:itemID="{76F82C2D-5409-48E1-A414-42412F3118BC}">
-  <ds:schemaRefs>
-    <ds:schemaRef ds:uri="http://schemas.openxmlformats.org/officeDocument/2006/bibliography"/>
-  </ds:schemaRefs>
-</ds:datastoreItem>
 </file>
</xml_diff>

<commit_message>
finalización login, formulario principal
</commit_message>
<xml_diff>
--- a/doc/Memoria-working.docx
+++ b/doc/Memoria-working.docx
@@ -254,7 +254,6 @@
         <w:t>/mm/</w:t>
       </w:r>
       <w:proofErr w:type="spellStart"/>
-      <w:proofErr w:type="gramStart"/>
       <w:r>
         <w:rPr>
           <w:rFonts w:eastAsia="Arial" w:cs="Arial"/>
@@ -272,17 +271,7 @@
           <w:szCs w:val="24"/>
           <w:lang w:val="es-ES"/>
         </w:rPr>
-        <w:t>[</w:t>
-      </w:r>
-      <w:proofErr w:type="gramEnd"/>
-      <w:r>
-        <w:rPr>
-          <w:rFonts w:eastAsia="Arial" w:cs="Arial"/>
-          <w:color w:val="7B7B7B"/>
-          <w:szCs w:val="24"/>
-          <w:lang w:val="es-ES"/>
-        </w:rPr>
-        <w:t>TO-DO]</w:t>
+        <w:t>[TO-DO]</w:t>
       </w:r>
     </w:p>
     <w:p>
@@ -463,7 +452,6 @@
           </wp:anchor>
         </w:drawing>
       </w:r>
-      <w:proofErr w:type="gramStart"/>
       <w:r>
         <w:rPr>
           <w:rFonts w:eastAsia="Arial" w:cs="Arial"/>
@@ -480,17 +468,7 @@
           <w:szCs w:val="24"/>
           <w:lang w:val="es-ES"/>
         </w:rPr>
-        <w:t>[</w:t>
-      </w:r>
-      <w:proofErr w:type="gramEnd"/>
-      <w:r>
-        <w:rPr>
-          <w:rFonts w:eastAsia="Arial" w:cs="Arial"/>
-          <w:color w:val="7B7B7B"/>
-          <w:szCs w:val="24"/>
-          <w:lang w:val="es-ES"/>
-        </w:rPr>
-        <w:t>TO-DO]</w:t>
+        <w:t>[TO-DO]</w:t>
       </w:r>
     </w:p>
     <w:p>
@@ -3647,12 +3625,10 @@
       <w:r>
         <w:t>+</w:t>
       </w:r>
-      <w:proofErr w:type="gramStart"/>
       <w:r>
         <w:t>mejoras</w:t>
       </w:r>
       <w:proofErr w:type="spellEnd"/>
-      <w:proofErr w:type="gramEnd"/>
       <w:r>
         <w:t xml:space="preserve"> así como para su gestión y saber en que estado está cada </w:t>
       </w:r>
@@ -3743,18 +3719,7 @@
       </w:r>
       <w:proofErr w:type="spellEnd"/>
       <w:r>
-        <w:t xml:space="preserve"> </w:t>
-      </w:r>
-      <w:r>
-        <w:t>para poder abrir “</w:t>
-      </w:r>
-      <w:proofErr w:type="gramStart"/>
-      <w:r>
-        <w:t>tickets</w:t>
-      </w:r>
-      <w:proofErr w:type="gramEnd"/>
-      <w:r>
-        <w:t>” (incidencias/asistencias/peticiones/</w:t>
+        <w:t xml:space="preserve"> para poder abrir “tickets” (incidencias/asistencias/peticiones/</w:t>
       </w:r>
       <w:proofErr w:type="spellStart"/>
       <w:r>
@@ -3768,33 +3733,16 @@
         <w:t>modificar</w:t>
       </w:r>
       <w:r>
-        <w:t xml:space="preserve"> el status</w:t>
-      </w:r>
-      <w:r>
-        <w:t>,</w:t>
-      </w:r>
-      <w:r>
-        <w:t xml:space="preserve"> hacer </w:t>
-      </w:r>
-      <w:r>
-        <w:t>comentarios</w:t>
-      </w:r>
-      <w:r>
-        <w:t>, etc.</w:t>
+        <w:t xml:space="preserve"> el status, hacer comentarios, etc.</w:t>
       </w:r>
       <w:r>
         <w:t xml:space="preserve"> La gracia es que utilizo una tecnología que me permite, a partir de un mismo código fuente, generar una aplicación nativa WINDOWS y </w:t>
       </w:r>
-      <w:proofErr w:type="gramStart"/>
       <w:r>
         <w:t>otro</w:t>
       </w:r>
       <w:r>
-        <w:t xml:space="preserve"> aplicación</w:t>
-      </w:r>
-      <w:proofErr w:type="gramEnd"/>
-      <w:r>
-        <w:t xml:space="preserve"> nativa ANDROID (también podría hacer la aplicación nativa para </w:t>
+        <w:t xml:space="preserve"> aplicación nativa ANDROID (también podría hacer la aplicación nativa para </w:t>
       </w:r>
       <w:r>
         <w:lastRenderedPageBreak/>
@@ -3852,15 +3800,7 @@
         </w:numPr>
       </w:pPr>
       <w:r>
-        <w:t xml:space="preserve">Generación de email con el número de </w:t>
-      </w:r>
-      <w:proofErr w:type="gramStart"/>
-      <w:r>
-        <w:t>ticket</w:t>
-      </w:r>
-      <w:proofErr w:type="gramEnd"/>
-      <w:r>
-        <w:t xml:space="preserve"> cuando se abra y se cierre </w:t>
+        <w:t xml:space="preserve">Generación de email con el número de ticket cuando se abra y se cierre </w:t>
       </w:r>
     </w:p>
     <w:p>
@@ -3872,15 +3812,7 @@
         </w:numPr>
       </w:pPr>
       <w:r>
-        <w:t xml:space="preserve">Posibilidad de crear un </w:t>
-      </w:r>
-      <w:proofErr w:type="gramStart"/>
-      <w:r>
-        <w:t>ticket</w:t>
-      </w:r>
-      <w:proofErr w:type="gramEnd"/>
-      <w:r>
-        <w:t xml:space="preserve"> enviando un email a una dirección específica </w:t>
+        <w:t xml:space="preserve">Posibilidad de crear un ticket enviando un email a una dirección específica </w:t>
       </w:r>
     </w:p>
     <w:p>
@@ -3892,15 +3824,7 @@
         </w:numPr>
       </w:pPr>
       <w:r>
-        <w:t>Formulario de navegación/consulta por los “</w:t>
-      </w:r>
-      <w:proofErr w:type="gramStart"/>
-      <w:r>
-        <w:t>tickets</w:t>
-      </w:r>
-      <w:proofErr w:type="gramEnd"/>
-      <w:r>
-        <w:t xml:space="preserve">” abiertos (ver los que tengo “yo” asignados, ver los de otro agente, ver los tickets cerrados, </w:t>
+        <w:t xml:space="preserve">Formulario de navegación/consulta por los “tickets” abiertos (ver los que tengo “yo” asignados, ver los de otro agente, ver los tickets cerrados, </w:t>
       </w:r>
       <w:proofErr w:type="spellStart"/>
       <w:r>
@@ -3920,15 +3844,7 @@
         </w:numPr>
       </w:pPr>
       <w:r>
-        <w:t>Formulario de creación/modificación “</w:t>
-      </w:r>
-      <w:proofErr w:type="gramStart"/>
-      <w:r>
-        <w:t>ticket</w:t>
-      </w:r>
-      <w:proofErr w:type="gramEnd"/>
-      <w:r>
-        <w:t xml:space="preserve">” con los campos </w:t>
+        <w:t xml:space="preserve">Formulario de creación/modificación “ticket” con los campos </w:t>
       </w:r>
     </w:p>
     <w:p>
@@ -4020,15 +3936,7 @@
         </w:numPr>
       </w:pPr>
       <w:r>
-        <w:t xml:space="preserve">usuario que reporta el </w:t>
-      </w:r>
-      <w:proofErr w:type="gramStart"/>
-      <w:r>
-        <w:t>ticket</w:t>
-      </w:r>
-      <w:proofErr w:type="gramEnd"/>
-      <w:r>
-        <w:t xml:space="preserve"> </w:t>
+        <w:t xml:space="preserve">usuario que reporta el ticket </w:t>
       </w:r>
     </w:p>
     <w:p>
@@ -4040,15 +3948,7 @@
         </w:numPr>
       </w:pPr>
       <w:r>
-        <w:t>registros comentarios (</w:t>
-      </w:r>
-      <w:proofErr w:type="gramStart"/>
-      <w:r>
-        <w:t>pueden</w:t>
-      </w:r>
-      <w:proofErr w:type="gramEnd"/>
-      <w:r>
-        <w:t xml:space="preserve"> haber N y junto el comentario se guardará la fecha) </w:t>
+        <w:t xml:space="preserve">registros comentarios (pueden haber N y junto el comentario se guardará la fecha) </w:t>
       </w:r>
     </w:p>
     <w:p>
@@ -4417,6 +4317,9 @@
           </w:tcPr>
           <w:p>
             <w:r>
+              <w:rPr>
+                <w:noProof/>
+              </w:rPr>
               <w:drawing>
                 <wp:inline distT="0" distB="0" distL="0" distR="0" wp14:anchorId="58F78874" wp14:editId="2B3AC241">
                   <wp:extent cx="1227186" cy="1356765"/>
@@ -4541,6 +4444,9 @@
           </w:tcPr>
           <w:p>
             <w:r>
+              <w:rPr>
+                <w:noProof/>
+              </w:rPr>
               <w:drawing>
                 <wp:inline distT="0" distB="0" distL="0" distR="0" wp14:anchorId="4EB22788" wp14:editId="23A37E73">
                   <wp:extent cx="1242431" cy="1372009"/>
@@ -4608,7 +4514,6 @@
             <w:r>
               <w:t xml:space="preserve">IDE desarrollo para la parte cliente, apoyado con su librería para desarrollo multiplataforma </w:t>
             </w:r>
-            <w:proofErr w:type="gramStart"/>
             <w:r>
               <w:rPr>
                 <w:i/>
@@ -4620,11 +4525,7 @@
               <w:t xml:space="preserve"> </w:t>
             </w:r>
             <w:r>
-              <w:t>.</w:t>
-            </w:r>
-            <w:proofErr w:type="gramEnd"/>
-            <w:r>
-              <w:t xml:space="preserve"> con un paradigma</w:t>
+              <w:t>. con un paradigma</w:t>
             </w:r>
             <w:r>
               <w:t xml:space="preserve"> claro</w:t>
@@ -4665,15 +4566,7 @@
             </w:r>
             <w:proofErr w:type="spellEnd"/>
             <w:r>
-              <w:t xml:space="preserve"> e </w:t>
-            </w:r>
-            <w:proofErr w:type="gramStart"/>
-            <w:r>
-              <w:t>IOS</w:t>
-            </w:r>
-            <w:proofErr w:type="gramEnd"/>
-            <w:r>
-              <w:t xml:space="preserve"> pero es necesario tener un “Mac” para hacer la compilación y no dispongo de él.</w:t>
+              <w:t xml:space="preserve"> e IOS pero es necesario tener un “Mac” para hacer la compilación y no dispongo de él.</w:t>
             </w:r>
           </w:p>
           <w:p>
@@ -4698,6 +4591,9 @@
           </w:tcPr>
           <w:p>
             <w:r>
+              <w:rPr>
+                <w:noProof/>
+              </w:rPr>
               <w:drawing>
                 <wp:inline distT="0" distB="0" distL="0" distR="0" wp14:anchorId="72E4A6FE" wp14:editId="48E754A9">
                   <wp:extent cx="1250053" cy="1280542"/>
@@ -4890,15 +4786,7 @@
         </w:r>
       </w:hyperlink>
       <w:r>
-        <w:t xml:space="preserve"> – aparte de utilizarlo para representar el diagrama Gantt también lo utilizo para controlar el estado de las </w:t>
-      </w:r>
-      <w:proofErr w:type="gramStart"/>
-      <w:r>
-        <w:t>tareas</w:t>
-      </w:r>
-      <w:proofErr w:type="gramEnd"/>
-      <w:r>
-        <w:t xml:space="preserve"> así como voy actualizando en el tiempo para poder comparar la “foto” inicial del proyecto (planificación) con la “foto” al finalizar el mismo.</w:t>
+        <w:t xml:space="preserve"> – aparte de utilizarlo para representar el diagrama Gantt también lo utilizo para controlar el estado de las tareas así como voy actualizando en el tiempo para poder comparar la “foto” inicial del proyecto (planificación) con la “foto” al finalizar el mismo.</w:t>
       </w:r>
     </w:p>
     <w:p>
@@ -5106,15 +4994,7 @@
     </w:p>
     <w:p>
       <w:r>
-        <w:t xml:space="preserve">Por otro </w:t>
-      </w:r>
-      <w:proofErr w:type="gramStart"/>
-      <w:r>
-        <w:t>lado</w:t>
-      </w:r>
-      <w:proofErr w:type="gramEnd"/>
-      <w:r>
-        <w:t xml:space="preserve"> también he planificado una fase</w:t>
+        <w:t>Por otro lado también he planificado una fase</w:t>
       </w:r>
       <w:r>
         <w:t xml:space="preserve"> adicional</w:t>
@@ -5375,15 +5255,7 @@
         <w:t xml:space="preserve">En el proceso de análisis </w:t>
       </w:r>
       <w:r>
-        <w:t xml:space="preserve">especificamos las características del sistema, se detalla </w:t>
-      </w:r>
-      <w:proofErr w:type="gramStart"/>
-      <w:r>
-        <w:t>el interface</w:t>
-      </w:r>
-      <w:proofErr w:type="gramEnd"/>
-      <w:r>
-        <w:t xml:space="preserve"> que se desarrollará y se indican las restricciones de este. </w:t>
+        <w:t xml:space="preserve">especificamos las características del sistema, se detalla el interface que se desarrollará y se indican las restricciones de este. </w:t>
       </w:r>
     </w:p>
     <w:p>
@@ -5465,18 +5337,10 @@
         </w:numPr>
       </w:pPr>
       <w:r>
-        <w:t xml:space="preserve">Se podrán consultar los </w:t>
-      </w:r>
-      <w:proofErr w:type="gramStart"/>
-      <w:r>
-        <w:t>ticke</w:t>
-      </w:r>
-      <w:r>
-        <w:t>ts</w:t>
-      </w:r>
-      <w:proofErr w:type="gramEnd"/>
-      <w:r>
-        <w:t xml:space="preserve"> según el nivel acceso:</w:t>
+        <w:t>Se podrán consultar los ticke</w:t>
+      </w:r>
+      <w:r>
+        <w:t>ts según el nivel acceso:</w:t>
       </w:r>
     </w:p>
     <w:p>
@@ -5506,15 +5370,7 @@
         </w:numPr>
       </w:pPr>
       <w:r>
-        <w:t xml:space="preserve">USUARIO, solo los </w:t>
-      </w:r>
-      <w:proofErr w:type="gramStart"/>
-      <w:r>
-        <w:t>tickets</w:t>
-      </w:r>
-      <w:proofErr w:type="gramEnd"/>
-      <w:r>
-        <w:t xml:space="preserve"> que haya abierto</w:t>
+        <w:t>USUARIO, solo los tickets que haya abierto</w:t>
       </w:r>
       <w:r>
         <w:t>.</w:t>
@@ -5529,13 +5385,8 @@
         </w:numPr>
       </w:pPr>
       <w:r>
-        <w:t xml:space="preserve">Creación </w:t>
-      </w:r>
-      <w:proofErr w:type="gramStart"/>
-      <w:r>
-        <w:t>tickets</w:t>
-      </w:r>
-      <w:proofErr w:type="gramEnd"/>
+        <w:t>Creación tickets</w:t>
+      </w:r>
       <w:r>
         <w:t>.</w:t>
       </w:r>
@@ -5549,13 +5400,8 @@
         </w:numPr>
       </w:pPr>
       <w:r>
-        <w:t xml:space="preserve">Asignar un agente a un </w:t>
-      </w:r>
-      <w:proofErr w:type="gramStart"/>
-      <w:r>
-        <w:t>ticket</w:t>
-      </w:r>
-      <w:proofErr w:type="gramEnd"/>
+        <w:t>Asignar un agente a un ticket</w:t>
+      </w:r>
       <w:r>
         <w:t>.</w:t>
       </w:r>
@@ -5569,13 +5415,8 @@
         </w:numPr>
       </w:pPr>
       <w:r>
-        <w:t xml:space="preserve">Cambiar estado/proyecto/tipo </w:t>
-      </w:r>
-      <w:proofErr w:type="gramStart"/>
-      <w:r>
-        <w:t>ticket</w:t>
-      </w:r>
-      <w:proofErr w:type="gramEnd"/>
+        <w:t>Cambiar estado/proyecto/tipo ticket</w:t>
+      </w:r>
       <w:r>
         <w:t>.</w:t>
       </w:r>
@@ -5589,13 +5430,8 @@
         </w:numPr>
       </w:pPr>
       <w:r>
-        <w:t xml:space="preserve">Poder adjuntar comentarios de texto al </w:t>
-      </w:r>
-      <w:proofErr w:type="gramStart"/>
-      <w:r>
-        <w:t>ticket</w:t>
-      </w:r>
-      <w:proofErr w:type="gramEnd"/>
+        <w:t>Poder adjuntar comentarios de texto al ticket</w:t>
+      </w:r>
       <w:r>
         <w:t>.</w:t>
       </w:r>
@@ -5609,15 +5445,7 @@
         </w:numPr>
       </w:pPr>
       <w:r>
-        <w:t xml:space="preserve">Guardar un pequeño histórico cronológico del </w:t>
-      </w:r>
-      <w:proofErr w:type="gramStart"/>
-      <w:r>
-        <w:t>ticket</w:t>
-      </w:r>
-      <w:proofErr w:type="gramEnd"/>
-      <w:r>
-        <w:t xml:space="preserve">, cuando se </w:t>
+        <w:t xml:space="preserve">Guardar un pequeño histórico cronológico del ticket, cuando se </w:t>
       </w:r>
       <w:proofErr w:type="spellStart"/>
       <w:r>
@@ -5640,15 +5468,7 @@
         </w:numPr>
       </w:pPr>
       <w:r>
-        <w:t xml:space="preserve">Generación de email con el número de </w:t>
-      </w:r>
-      <w:proofErr w:type="gramStart"/>
-      <w:r>
-        <w:t>ticket</w:t>
-      </w:r>
-      <w:proofErr w:type="gramEnd"/>
-      <w:r>
-        <w:t xml:space="preserve"> cuando se abra y se cierre</w:t>
+        <w:t>Generación de email con el número de ticket cuando se abra y se cierre</w:t>
       </w:r>
       <w:r>
         <w:t>.</w:t>
@@ -5663,15 +5483,7 @@
         </w:numPr>
       </w:pPr>
       <w:r>
-        <w:t xml:space="preserve">Posibilidad de crear un </w:t>
-      </w:r>
-      <w:proofErr w:type="gramStart"/>
-      <w:r>
-        <w:t>ticket</w:t>
-      </w:r>
-      <w:proofErr w:type="gramEnd"/>
-      <w:r>
-        <w:t xml:space="preserve"> enviando un email a una dirección </w:t>
+        <w:t xml:space="preserve">Posibilidad de crear un ticket enviando un email a una dirección </w:t>
       </w:r>
       <w:r>
         <w:t>genérica de la aplicación</w:t>
@@ -5689,15 +5501,7 @@
         </w:numPr>
       </w:pPr>
       <w:r>
-        <w:t xml:space="preserve">Solo creará el </w:t>
-      </w:r>
-      <w:proofErr w:type="gramStart"/>
-      <w:r>
-        <w:t>ticket</w:t>
-      </w:r>
-      <w:proofErr w:type="gramEnd"/>
-      <w:r>
-        <w:t xml:space="preserve"> si la dirección de email del remitente está registrada como usuario</w:t>
+        <w:t>Solo creará el ticket si la dirección de email del remitente está registrada como usuario</w:t>
       </w:r>
     </w:p>
     <w:p>
@@ -5709,15 +5513,7 @@
         </w:numPr>
       </w:pPr>
       <w:r>
-        <w:t xml:space="preserve">En caso de no reconocer el email como usuario devolverá un email indicando que no se ha podido crear el </w:t>
-      </w:r>
-      <w:proofErr w:type="gramStart"/>
-      <w:r>
-        <w:t>ticket</w:t>
-      </w:r>
-      <w:proofErr w:type="gramEnd"/>
-      <w:r>
-        <w:t xml:space="preserve"> indicando que se debe poner en contacto con el administrador</w:t>
+        <w:t>En caso de no reconocer el email como usuario devolverá un email indicando que no se ha podido crear el ticket indicando que se debe poner en contacto con el administrador</w:t>
       </w:r>
     </w:p>
     <w:p>
@@ -5744,15 +5540,7 @@
         </w:numPr>
       </w:pPr>
       <w:r>
-        <w:t xml:space="preserve">Poder crear proyectos para agrupar los </w:t>
-      </w:r>
-      <w:proofErr w:type="gramStart"/>
-      <w:r>
-        <w:t>tickets</w:t>
-      </w:r>
-      <w:proofErr w:type="gramEnd"/>
-      <w:r>
-        <w:t xml:space="preserve"> por temática (mantenimiento de proyectos)</w:t>
+        <w:t>Poder crear proyectos para agrupar los tickets por temática (mantenimiento de proyectos)</w:t>
       </w:r>
     </w:p>
     <w:p/>
@@ -5848,15 +5636,7 @@
     </w:p>
     <w:p>
       <w:r>
-        <w:t xml:space="preserve">A </w:t>
-      </w:r>
-      <w:proofErr w:type="gramStart"/>
-      <w:r>
-        <w:t>continuación</w:t>
-      </w:r>
-      <w:proofErr w:type="gramEnd"/>
-      <w:r>
-        <w:t xml:space="preserve"> se plasma el </w:t>
+        <w:t xml:space="preserve">A continuación se plasma el </w:t>
       </w:r>
       <w:r>
         <w:t>modelo entidad-relación</w:t>
@@ -5980,7 +5760,6 @@
           <w:numId w:val="7"/>
         </w:numPr>
       </w:pPr>
-      <w:proofErr w:type="gramStart"/>
       <w:r>
         <w:rPr>
           <w:b/>
@@ -5990,7 +5769,6 @@
         </w:rPr>
         <w:t>Ticket</w:t>
       </w:r>
-      <w:proofErr w:type="gramEnd"/>
       <w:r>
         <w:t>, son las peticiones/incidencias/</w:t>
       </w:r>
@@ -6023,15 +5801,7 @@
       </w:r>
       <w:proofErr w:type="spellEnd"/>
       <w:r>
-        <w:t xml:space="preserve">, posibles comentarios que pueda ir introduciendo el usuario que abre el </w:t>
-      </w:r>
-      <w:proofErr w:type="gramStart"/>
-      <w:r>
-        <w:t>ticket</w:t>
-      </w:r>
-      <w:proofErr w:type="gramEnd"/>
-      <w:r>
-        <w:t xml:space="preserve"> o el agente de lo atiende</w:t>
+        <w:t>, posibles comentarios que pueda ir introduciendo el usuario que abre el ticket o el agente de lo atiende</w:t>
       </w:r>
     </w:p>
     <w:p>
@@ -6045,7 +5815,6 @@
           <w:lang w:val="es-ES"/>
         </w:rPr>
       </w:pPr>
-      <w:proofErr w:type="gramStart"/>
       <w:r>
         <w:rPr>
           <w:b/>
@@ -6054,9 +5823,9 @@
           <w:iCs/>
           <w:lang w:val="es-ES"/>
         </w:rPr>
-        <w:t>Ticket</w:t>
-      </w:r>
-      <w:proofErr w:type="gramEnd"/>
+        <w:t xml:space="preserve">Ticket </w:t>
+      </w:r>
+      <w:proofErr w:type="spellStart"/>
       <w:r>
         <w:rPr>
           <w:b/>
@@ -6065,9 +5834,33 @@
           <w:iCs/>
           <w:lang w:val="es-ES"/>
         </w:rPr>
-        <w:t xml:space="preserve"> </w:t>
-      </w:r>
-      <w:proofErr w:type="spellStart"/>
+        <w:t>History</w:t>
+      </w:r>
+      <w:proofErr w:type="spellEnd"/>
+      <w:r>
+        <w:rPr>
+          <w:lang w:val="es-ES"/>
+        </w:rPr>
+        <w:t>, es un histórico</w:t>
+      </w:r>
+      <w:r>
+        <w:rPr>
+          <w:lang w:val="es-ES"/>
+        </w:rPr>
+        <w:t xml:space="preserve"> cronológico que guarda los eventos más relevantes del ticket. Por ejemplo almacenará cuando se hizo un cambio de estado y quien lo hizo</w:t>
+      </w:r>
+    </w:p>
+    <w:p>
+      <w:pPr>
+        <w:pStyle w:val="Prrafodelista"/>
+        <w:numPr>
+          <w:ilvl w:val="0"/>
+          <w:numId w:val="7"/>
+        </w:numPr>
+        <w:rPr>
+          <w:lang w:val="es-ES"/>
+        </w:rPr>
+      </w:pPr>
       <w:r>
         <w:rPr>
           <w:b/>
@@ -6076,34 +5869,13 @@
           <w:iCs/>
           <w:lang w:val="es-ES"/>
         </w:rPr>
-        <w:t>History</w:t>
-      </w:r>
-      <w:proofErr w:type="spellEnd"/>
+        <w:t>Project</w:t>
+      </w:r>
       <w:r>
         <w:rPr>
           <w:lang w:val="es-ES"/>
         </w:rPr>
-        <w:t>, es un histórico</w:t>
-      </w:r>
-      <w:r>
-        <w:rPr>
-          <w:lang w:val="es-ES"/>
-        </w:rPr>
-        <w:t xml:space="preserve"> cronológico que guarda los eventos más relevantes del ticket. Por </w:t>
-      </w:r>
-      <w:proofErr w:type="gramStart"/>
-      <w:r>
-        <w:rPr>
-          <w:lang w:val="es-ES"/>
-        </w:rPr>
-        <w:t>ejemplo</w:t>
-      </w:r>
-      <w:proofErr w:type="gramEnd"/>
-      <w:r>
-        <w:rPr>
-          <w:lang w:val="es-ES"/>
-        </w:rPr>
-        <w:t xml:space="preserve"> almacenará cuando se hizo un cambio de estado y quien lo hizo</w:t>
+        <w:t>, diferentes proyectos o áreas en las que luego podremos agrupar los diferentes tickets</w:t>
       </w:r>
     </w:p>
     <w:p>
@@ -6125,22 +5897,32 @@
           <w:iCs/>
           <w:lang w:val="es-ES"/>
         </w:rPr>
-        <w:t>Project</w:t>
-      </w:r>
-      <w:r>
-        <w:rPr>
+        <w:t xml:space="preserve">Master </w:t>
+      </w:r>
+      <w:proofErr w:type="spellStart"/>
+      <w:r>
+        <w:rPr>
+          <w:b/>
+          <w:bCs/>
+          <w:i/>
+          <w:iCs/>
           <w:lang w:val="es-ES"/>
         </w:rPr>
-        <w:t xml:space="preserve">, diferentes proyectos o áreas en las que luego podremos agrupar los diferentes </w:t>
-      </w:r>
-      <w:proofErr w:type="gramStart"/>
+        <w:t>type</w:t>
+      </w:r>
+      <w:proofErr w:type="spellEnd"/>
       <w:r>
         <w:rPr>
           <w:lang w:val="es-ES"/>
         </w:rPr>
-        <w:t>tickets</w:t>
-      </w:r>
-      <w:proofErr w:type="gramEnd"/>
+        <w:t xml:space="preserve">, diferentes tipos de ticket, por ejemplo: consulta, incidencia, extracción datos </w:t>
+      </w:r>
+      <w:r>
+        <w:rPr>
+          <w:lang w:val="es-ES"/>
+        </w:rPr>
+        <w:t>BD, etc.</w:t>
+      </w:r>
     </w:p>
     <w:p>
       <w:pPr>
@@ -6153,7 +5935,6 @@
           <w:lang w:val="es-ES"/>
         </w:rPr>
       </w:pPr>
-      <w:proofErr w:type="gramStart"/>
       <w:r>
         <w:rPr>
           <w:b/>
@@ -6162,76 +5943,7 @@
           <w:iCs/>
           <w:lang w:val="es-ES"/>
         </w:rPr>
-        <w:t>Master</w:t>
-      </w:r>
-      <w:proofErr w:type="gramEnd"/>
-      <w:r>
-        <w:rPr>
-          <w:b/>
-          <w:bCs/>
-          <w:i/>
-          <w:iCs/>
-          <w:lang w:val="es-ES"/>
-        </w:rPr>
-        <w:t xml:space="preserve"> </w:t>
-      </w:r>
-      <w:proofErr w:type="spellStart"/>
-      <w:r>
-        <w:rPr>
-          <w:b/>
-          <w:bCs/>
-          <w:i/>
-          <w:iCs/>
-          <w:lang w:val="es-ES"/>
-        </w:rPr>
-        <w:t>type</w:t>
-      </w:r>
-      <w:proofErr w:type="spellEnd"/>
-      <w:r>
-        <w:rPr>
-          <w:lang w:val="es-ES"/>
-        </w:rPr>
-        <w:t xml:space="preserve">, diferentes tipos de ticket, por ejemplo: consulta, incidencia, extracción datos </w:t>
-      </w:r>
-      <w:r>
-        <w:rPr>
-          <w:lang w:val="es-ES"/>
-        </w:rPr>
-        <w:t>BD, etc.</w:t>
-      </w:r>
-    </w:p>
-    <w:p>
-      <w:pPr>
-        <w:pStyle w:val="Prrafodelista"/>
-        <w:numPr>
-          <w:ilvl w:val="0"/>
-          <w:numId w:val="7"/>
-        </w:numPr>
-        <w:rPr>
-          <w:lang w:val="es-ES"/>
-        </w:rPr>
-      </w:pPr>
-      <w:proofErr w:type="gramStart"/>
-      <w:r>
-        <w:rPr>
-          <w:b/>
-          <w:bCs/>
-          <w:i/>
-          <w:iCs/>
-          <w:lang w:val="es-ES"/>
-        </w:rPr>
-        <w:t>Master</w:t>
-      </w:r>
-      <w:proofErr w:type="gramEnd"/>
-      <w:r>
-        <w:rPr>
-          <w:b/>
-          <w:bCs/>
-          <w:i/>
-          <w:iCs/>
-          <w:lang w:val="es-ES"/>
-        </w:rPr>
-        <w:t xml:space="preserve"> status</w:t>
+        <w:t>Master status</w:t>
       </w:r>
       <w:r>
         <w:rPr>
@@ -6294,15 +6006,7 @@
         <w:t>.</w:t>
       </w:r>
       <w:r>
-        <w:t xml:space="preserve"> A </w:t>
-      </w:r>
-      <w:proofErr w:type="gramStart"/>
-      <w:r>
-        <w:t>continuación</w:t>
-      </w:r>
-      <w:proofErr w:type="gramEnd"/>
-      <w:r>
-        <w:t xml:space="preserve"> </w:t>
+        <w:t xml:space="preserve"> A continuación </w:t>
       </w:r>
       <w:r>
         <w:t>detallamos</w:t>
@@ -6697,7 +6401,6 @@
               <w:t xml:space="preserve">, </w:t>
             </w:r>
             <w:proofErr w:type="spellStart"/>
-            <w:proofErr w:type="gramStart"/>
             <w:r>
               <w:rPr>
                 <w:sz w:val="18"/>
@@ -6706,7 +6409,6 @@
               <w:t>password</w:t>
             </w:r>
             <w:proofErr w:type="spellEnd"/>
-            <w:proofErr w:type="gramEnd"/>
             <w:r>
               <w:rPr>
                 <w:sz w:val="18"/>
@@ -6780,7 +6482,6 @@
               <w:t>2. Se valida el email/</w:t>
             </w:r>
             <w:proofErr w:type="spellStart"/>
-            <w:proofErr w:type="gramStart"/>
             <w:r>
               <w:rPr>
                 <w:sz w:val="18"/>
@@ -6796,7 +6497,6 @@
               <w:t>ord</w:t>
             </w:r>
             <w:proofErr w:type="spellEnd"/>
-            <w:proofErr w:type="gramEnd"/>
           </w:p>
         </w:tc>
       </w:tr>
@@ -6997,7 +6697,6 @@
               <w:t>Usuario/</w:t>
             </w:r>
             <w:proofErr w:type="spellStart"/>
-            <w:proofErr w:type="gramStart"/>
             <w:r>
               <w:rPr>
                 <w:sz w:val="18"/>
@@ -7006,7 +6705,6 @@
               <w:t>password</w:t>
             </w:r>
             <w:proofErr w:type="spellEnd"/>
-            <w:proofErr w:type="gramEnd"/>
             <w:r>
               <w:rPr>
                 <w:sz w:val="18"/>
@@ -7058,7 +6756,6 @@
               <w:t>Usuario/</w:t>
             </w:r>
             <w:proofErr w:type="spellStart"/>
-            <w:proofErr w:type="gramStart"/>
             <w:r>
               <w:rPr>
                 <w:sz w:val="18"/>
@@ -7067,7 +6764,6 @@
               <w:t>password</w:t>
             </w:r>
             <w:proofErr w:type="spellEnd"/>
-            <w:proofErr w:type="gramEnd"/>
             <w:r>
               <w:rPr>
                 <w:sz w:val="18"/>
@@ -7213,7 +6909,6 @@
               <w:t xml:space="preserve">2. Debe rellenar los campos email y </w:t>
             </w:r>
             <w:proofErr w:type="spellStart"/>
-            <w:proofErr w:type="gramStart"/>
             <w:r>
               <w:rPr>
                 <w:sz w:val="18"/>
@@ -7229,7 +6924,6 @@
               <w:t>d</w:t>
             </w:r>
             <w:proofErr w:type="spellEnd"/>
-            <w:proofErr w:type="gramEnd"/>
           </w:p>
           <w:p>
             <w:pPr>
@@ -7386,7 +7080,6 @@
         <w:t xml:space="preserve"> </w:t>
       </w:r>
       <w:proofErr w:type="spellStart"/>
-      <w:proofErr w:type="gramStart"/>
       <w:r>
         <w:rPr>
           <w:lang w:val="es-ES"/>
@@ -7401,7 +7094,6 @@
       </w:r>
       <w:bookmarkEnd w:id="17"/>
       <w:proofErr w:type="spellEnd"/>
-      <w:proofErr w:type="gramEnd"/>
     </w:p>
     <w:tbl>
       <w:tblPr>
@@ -7518,7 +7210,6 @@
               <w:t xml:space="preserve">Consultar </w:t>
             </w:r>
             <w:proofErr w:type="spellStart"/>
-            <w:proofErr w:type="gramStart"/>
             <w:r>
               <w:rPr>
                 <w:sz w:val="18"/>
@@ -7527,7 +7218,6 @@
               <w:t>TICKETs</w:t>
             </w:r>
             <w:proofErr w:type="spellEnd"/>
-            <w:proofErr w:type="gramEnd"/>
           </w:p>
         </w:tc>
       </w:tr>
@@ -7578,7 +7268,6 @@
               <w:t xml:space="preserve">Formulario principal donde se podrán buscar los </w:t>
             </w:r>
             <w:proofErr w:type="spellStart"/>
-            <w:proofErr w:type="gramStart"/>
             <w:r>
               <w:rPr>
                 <w:sz w:val="18"/>
@@ -7587,7 +7276,6 @@
               <w:t>TICKETs</w:t>
             </w:r>
             <w:proofErr w:type="spellEnd"/>
-            <w:proofErr w:type="gramEnd"/>
             <w:r>
               <w:rPr>
                 <w:sz w:val="18"/>
@@ -7814,7 +7502,6 @@
               <w:t xml:space="preserve"> los </w:t>
             </w:r>
             <w:proofErr w:type="spellStart"/>
-            <w:proofErr w:type="gramStart"/>
             <w:r>
               <w:rPr>
                 <w:sz w:val="18"/>
@@ -7823,7 +7510,6 @@
               <w:t>TICKETs</w:t>
             </w:r>
             <w:proofErr w:type="spellEnd"/>
-            <w:proofErr w:type="gramEnd"/>
             <w:r>
               <w:rPr>
                 <w:sz w:val="18"/>
@@ -7852,23 +7538,7 @@
                 <w:sz w:val="18"/>
                 <w:szCs w:val="18"/>
               </w:rPr>
-              <w:t xml:space="preserve">3. El usuario abre un </w:t>
-            </w:r>
-            <w:proofErr w:type="gramStart"/>
-            <w:r>
-              <w:rPr>
-                <w:sz w:val="18"/>
-                <w:szCs w:val="18"/>
-              </w:rPr>
-              <w:t>TICKET</w:t>
-            </w:r>
-            <w:proofErr w:type="gramEnd"/>
-            <w:r>
-              <w:rPr>
-                <w:sz w:val="18"/>
-                <w:szCs w:val="18"/>
-              </w:rPr>
-              <w:t xml:space="preserve"> para ver su contenido</w:t>
+              <w:t>3. El usuario abre un TICKET para ver su contenido</w:t>
             </w:r>
           </w:p>
         </w:tc>
@@ -8271,14 +7941,9 @@
         <w:t>3</w:t>
       </w:r>
       <w:r>
-        <w:t xml:space="preserve"> Creación </w:t>
-      </w:r>
-      <w:proofErr w:type="gramStart"/>
-      <w:r>
-        <w:t>TICKET</w:t>
+        <w:t xml:space="preserve"> Creación TICKET</w:t>
       </w:r>
       <w:bookmarkEnd w:id="18"/>
-      <w:proofErr w:type="gramEnd"/>
     </w:p>
     <w:tbl>
       <w:tblPr>
@@ -8392,17 +8057,8 @@
                 <w:sz w:val="18"/>
                 <w:szCs w:val="18"/>
               </w:rPr>
-              <w:t xml:space="preserve">Creación de un </w:t>
-            </w:r>
-            <w:proofErr w:type="gramStart"/>
-            <w:r>
-              <w:rPr>
-                <w:sz w:val="18"/>
-                <w:szCs w:val="18"/>
-              </w:rPr>
-              <w:t>TICKET</w:t>
-            </w:r>
-            <w:proofErr w:type="gramEnd"/>
+              <w:t>Creación de un TICKET</w:t>
+            </w:r>
           </w:p>
         </w:tc>
       </w:tr>
@@ -8450,15 +8106,7 @@
                 <w:sz w:val="18"/>
                 <w:szCs w:val="18"/>
               </w:rPr>
-              <w:t xml:space="preserve">Proceso de creación </w:t>
-            </w:r>
-            <w:proofErr w:type="gramStart"/>
-            <w:r>
-              <w:rPr>
-                <w:sz w:val="18"/>
-                <w:szCs w:val="18"/>
-              </w:rPr>
-              <w:t>ticke</w:t>
+              <w:t>Proceso de creación ticke</w:t>
             </w:r>
             <w:r>
               <w:rPr>
@@ -8467,7 +8115,6 @@
               </w:rPr>
               <w:t>t</w:t>
             </w:r>
-            <w:proofErr w:type="gramEnd"/>
           </w:p>
         </w:tc>
       </w:tr>
@@ -8690,23 +8337,7 @@
                 <w:sz w:val="18"/>
                 <w:szCs w:val="18"/>
               </w:rPr>
-              <w:t xml:space="preserve">. USUARIO: crea un </w:t>
-            </w:r>
-            <w:proofErr w:type="gramStart"/>
-            <w:r>
-              <w:rPr>
-                <w:sz w:val="18"/>
-                <w:szCs w:val="18"/>
-              </w:rPr>
-              <w:t>ticket</w:t>
-            </w:r>
-            <w:proofErr w:type="gramEnd"/>
-            <w:r>
-              <w:rPr>
-                <w:sz w:val="18"/>
-                <w:szCs w:val="18"/>
-              </w:rPr>
-              <w:t xml:space="preserve"> desde el formulario rellenando el título y la descripción de la petición</w:t>
+              <w:t>. USUARIO: crea un ticket desde el formulario rellenando el título y la descripción de la petición</w:t>
             </w:r>
           </w:p>
         </w:tc>
@@ -8793,7 +8424,6 @@
               </w:rPr>
               <w:t xml:space="preserve">3. Se emite un email con el número de </w:t>
             </w:r>
-            <w:proofErr w:type="gramStart"/>
             <w:r>
               <w:rPr>
                 <w:sz w:val="18"/>
@@ -8801,7 +8431,6 @@
               </w:rPr>
               <w:t>ticket</w:t>
             </w:r>
-            <w:proofErr w:type="gramEnd"/>
             <w:r>
               <w:rPr>
                 <w:sz w:val="18"/>
@@ -8946,17 +8575,8 @@
                 <w:sz w:val="18"/>
                 <w:szCs w:val="18"/>
               </w:rPr>
-              <w:t xml:space="preserve">USUARIO: cancela la creación del </w:t>
-            </w:r>
-            <w:proofErr w:type="gramStart"/>
-            <w:r>
-              <w:rPr>
-                <w:sz w:val="18"/>
-                <w:szCs w:val="18"/>
-              </w:rPr>
-              <w:t>TICKET</w:t>
-            </w:r>
-            <w:proofErr w:type="gramEnd"/>
+              <w:t>USUARIO: cancela la creación del TICKET</w:t>
+            </w:r>
           </w:p>
         </w:tc>
         <w:tc>
@@ -9179,17 +8799,8 @@
                 <w:sz w:val="18"/>
                 <w:szCs w:val="18"/>
               </w:rPr>
-              <w:t xml:space="preserve">Usuario vuelve a la pantalla de consulta </w:t>
-            </w:r>
-            <w:proofErr w:type="gramStart"/>
-            <w:r>
-              <w:rPr>
-                <w:sz w:val="18"/>
-                <w:szCs w:val="18"/>
-              </w:rPr>
-              <w:t>tickets</w:t>
-            </w:r>
-            <w:proofErr w:type="gramEnd"/>
+              <w:t>Usuario vuelve a la pantalla de consulta tickets</w:t>
+            </w:r>
           </w:p>
         </w:tc>
       </w:tr>
@@ -9247,14 +8858,9 @@
       <w:bookmarkStart w:id="19" w:name="_Toc99486805"/>
       <w:r>
         <w:lastRenderedPageBreak/>
-        <w:t xml:space="preserve">CU_04 Gestión del </w:t>
-      </w:r>
-      <w:proofErr w:type="gramStart"/>
-      <w:r>
-        <w:t>TICKET</w:t>
+        <w:t>CU_04 Gestión del TICKET</w:t>
       </w:r>
       <w:bookmarkEnd w:id="19"/>
-      <w:proofErr w:type="gramEnd"/>
     </w:p>
     <w:tbl>
       <w:tblPr>
@@ -9368,17 +8974,8 @@
                 <w:sz w:val="18"/>
                 <w:szCs w:val="18"/>
               </w:rPr>
-              <w:t xml:space="preserve">Gestión del </w:t>
-            </w:r>
-            <w:proofErr w:type="gramStart"/>
-            <w:r>
-              <w:rPr>
-                <w:sz w:val="18"/>
-                <w:szCs w:val="18"/>
-              </w:rPr>
-              <w:t>TICKET</w:t>
-            </w:r>
-            <w:proofErr w:type="gramEnd"/>
+              <w:t>Gestión del TICKET</w:t>
+            </w:r>
           </w:p>
         </w:tc>
       </w:tr>
@@ -9426,23 +9023,7 @@
                 <w:sz w:val="18"/>
                 <w:szCs w:val="18"/>
               </w:rPr>
-              <w:t xml:space="preserve">Cuando un AGENTE o ADMINSTRADOR trabaja sobre el </w:t>
-            </w:r>
-            <w:proofErr w:type="gramStart"/>
-            <w:r>
-              <w:rPr>
-                <w:sz w:val="18"/>
-                <w:szCs w:val="18"/>
-              </w:rPr>
-              <w:t>ticket</w:t>
-            </w:r>
-            <w:proofErr w:type="gramEnd"/>
-            <w:r>
-              <w:rPr>
-                <w:sz w:val="18"/>
-                <w:szCs w:val="18"/>
-              </w:rPr>
-              <w:t>, debe configurar a que proyecto pertenece y de que tipo es. Puede cambiar el estado.</w:t>
+              <w:t>Cuando un AGENTE o ADMINSTRADOR trabaja sobre el ticket, debe configurar a que proyecto pertenece y de que tipo es. Puede cambiar el estado.</w:t>
             </w:r>
           </w:p>
         </w:tc>
@@ -9602,23 +9183,7 @@
                 <w:sz w:val="18"/>
                 <w:szCs w:val="18"/>
               </w:rPr>
-              <w:t xml:space="preserve">1. Acceso al formulario gestionar </w:t>
-            </w:r>
-            <w:proofErr w:type="gramStart"/>
-            <w:r>
-              <w:rPr>
-                <w:sz w:val="18"/>
-                <w:szCs w:val="18"/>
-              </w:rPr>
-              <w:t>ticket</w:t>
-            </w:r>
-            <w:proofErr w:type="gramEnd"/>
-            <w:r>
-              <w:rPr>
-                <w:sz w:val="18"/>
-                <w:szCs w:val="18"/>
-              </w:rPr>
-              <w:t>.</w:t>
+              <w:t>1. Acceso al formulario gestionar ticket.</w:t>
             </w:r>
           </w:p>
         </w:tc>
@@ -9697,23 +9262,7 @@
                 <w:sz w:val="18"/>
                 <w:szCs w:val="18"/>
               </w:rPr>
-              <w:t xml:space="preserve">agente que atiende el </w:t>
-            </w:r>
-            <w:proofErr w:type="gramStart"/>
-            <w:r>
-              <w:rPr>
-                <w:sz w:val="18"/>
-                <w:szCs w:val="18"/>
-              </w:rPr>
-              <w:t>ticket</w:t>
-            </w:r>
-            <w:proofErr w:type="gramEnd"/>
-            <w:r>
-              <w:rPr>
-                <w:sz w:val="18"/>
-                <w:szCs w:val="18"/>
-              </w:rPr>
-              <w:t xml:space="preserve">, </w:t>
+              <w:t xml:space="preserve">agente que atiende el ticket, </w:t>
             </w:r>
             <w:r>
               <w:rPr>
@@ -9806,23 +9355,7 @@
                 <w:sz w:val="18"/>
                 <w:szCs w:val="18"/>
               </w:rPr>
-              <w:t xml:space="preserve">. En el histórico se registrará como log los cambios (por </w:t>
-            </w:r>
-            <w:proofErr w:type="gramStart"/>
-            <w:r>
-              <w:rPr>
-                <w:sz w:val="18"/>
-                <w:szCs w:val="18"/>
-              </w:rPr>
-              <w:t>ejemplo</w:t>
-            </w:r>
-            <w:proofErr w:type="gramEnd"/>
-            <w:r>
-              <w:rPr>
-                <w:sz w:val="18"/>
-                <w:szCs w:val="18"/>
-              </w:rPr>
-              <w:t xml:space="preserve"> cada ver que se cambia el estados, quien y cuando provoco la modificación)</w:t>
+              <w:t>. En el histórico se registrará como log los cambios (por ejemplo cada ver que se cambia el estados, quien y cuando provoco la modificación)</w:t>
             </w:r>
           </w:p>
         </w:tc>
@@ -9858,23 +9391,7 @@
                 <w:sz w:val="18"/>
                 <w:szCs w:val="18"/>
               </w:rPr>
-              <w:t xml:space="preserve">5. En el caso de cierre de un </w:t>
-            </w:r>
-            <w:proofErr w:type="gramStart"/>
-            <w:r>
-              <w:rPr>
-                <w:sz w:val="18"/>
-                <w:szCs w:val="18"/>
-              </w:rPr>
-              <w:t>ticket</w:t>
-            </w:r>
-            <w:proofErr w:type="gramEnd"/>
-            <w:r>
-              <w:rPr>
-                <w:sz w:val="18"/>
-                <w:szCs w:val="18"/>
-              </w:rPr>
-              <w:t xml:space="preserve"> se emitirá un email</w:t>
+              <w:t>5. En el caso de cierre de un ticket se emitirá un email</w:t>
             </w:r>
           </w:p>
         </w:tc>
@@ -9942,23 +9459,7 @@
                 <w:sz w:val="18"/>
                 <w:szCs w:val="18"/>
               </w:rPr>
-              <w:t xml:space="preserve">Intentar cerrar el </w:t>
-            </w:r>
-            <w:proofErr w:type="gramStart"/>
-            <w:r>
-              <w:rPr>
-                <w:sz w:val="18"/>
-                <w:szCs w:val="18"/>
-              </w:rPr>
-              <w:t>ticket</w:t>
-            </w:r>
-            <w:proofErr w:type="gramEnd"/>
-            <w:r>
-              <w:rPr>
-                <w:sz w:val="18"/>
-                <w:szCs w:val="18"/>
-              </w:rPr>
-              <w:t xml:space="preserve"> o pasar al estado “FINALIZADO” sin haber rellenado los campos proyecto o tipo de ticket</w:t>
+              <w:t>Intentar cerrar el ticket o pasar al estado “FINALIZADO” sin haber rellenado los campos proyecto o tipo de ticket</w:t>
             </w:r>
           </w:p>
         </w:tc>
@@ -10113,23 +9614,7 @@
                 <w:sz w:val="18"/>
                 <w:szCs w:val="18"/>
               </w:rPr>
-              <w:t xml:space="preserve">2. el </w:t>
-            </w:r>
-            <w:proofErr w:type="gramStart"/>
-            <w:r>
-              <w:rPr>
-                <w:sz w:val="18"/>
-                <w:szCs w:val="18"/>
-              </w:rPr>
-              <w:t>ticket</w:t>
-            </w:r>
-            <w:proofErr w:type="gramEnd"/>
-            <w:r>
-              <w:rPr>
-                <w:sz w:val="18"/>
-                <w:szCs w:val="18"/>
-              </w:rPr>
-              <w:t xml:space="preserve"> debe estar creado previamente</w:t>
+              <w:t>2. el ticket debe estar creado previamente</w:t>
             </w:r>
           </w:p>
         </w:tc>
@@ -10173,17 +9658,8 @@
                 <w:sz w:val="18"/>
                 <w:szCs w:val="18"/>
               </w:rPr>
-              <w:t xml:space="preserve">Usuario vuelve a la pantalla de consulta </w:t>
-            </w:r>
-            <w:proofErr w:type="gramStart"/>
-            <w:r>
-              <w:rPr>
-                <w:sz w:val="18"/>
-                <w:szCs w:val="18"/>
-              </w:rPr>
-              <w:t>tickets</w:t>
-            </w:r>
-            <w:proofErr w:type="gramEnd"/>
+              <w:t>Usuario vuelve a la pantalla de consulta tickets</w:t>
+            </w:r>
           </w:p>
         </w:tc>
       </w:tr>
@@ -10251,14 +9727,9 @@
         <w:t xml:space="preserve">CU_05 </w:t>
       </w:r>
       <w:r>
-        <w:t xml:space="preserve">Adjuntar Comentarios al </w:t>
-      </w:r>
-      <w:proofErr w:type="gramStart"/>
-      <w:r>
-        <w:t>TICKET</w:t>
+        <w:t>Adjuntar Comentarios al TICKET</w:t>
       </w:r>
       <w:bookmarkEnd w:id="20"/>
-      <w:proofErr w:type="gramEnd"/>
     </w:p>
     <w:tbl>
       <w:tblPr>
@@ -10372,17 +9843,8 @@
                 <w:sz w:val="18"/>
                 <w:szCs w:val="18"/>
               </w:rPr>
-              <w:t xml:space="preserve">Adjuntar comentarios al </w:t>
-            </w:r>
-            <w:proofErr w:type="gramStart"/>
-            <w:r>
-              <w:rPr>
-                <w:sz w:val="18"/>
-                <w:szCs w:val="18"/>
-              </w:rPr>
-              <w:t>TICKET</w:t>
-            </w:r>
-            <w:proofErr w:type="gramEnd"/>
+              <w:t>Adjuntar comentarios al TICKET</w:t>
+            </w:r>
           </w:p>
         </w:tc>
       </w:tr>
@@ -10430,23 +9892,7 @@
                 <w:sz w:val="18"/>
                 <w:szCs w:val="18"/>
               </w:rPr>
-              <w:t xml:space="preserve">Se podrán añadir comentarios al </w:t>
-            </w:r>
-            <w:proofErr w:type="gramStart"/>
-            <w:r>
-              <w:rPr>
-                <w:sz w:val="18"/>
-                <w:szCs w:val="18"/>
-              </w:rPr>
-              <w:t>TICKET</w:t>
-            </w:r>
-            <w:proofErr w:type="gramEnd"/>
-            <w:r>
-              <w:rPr>
-                <w:sz w:val="18"/>
-                <w:szCs w:val="18"/>
-              </w:rPr>
-              <w:t xml:space="preserve"> y se podrán consultar cronológicamente</w:t>
+              <w:t>Se podrán añadir comentarios al TICKET y se podrán consultar cronológicamente</w:t>
             </w:r>
           </w:p>
         </w:tc>
@@ -10978,23 +10424,7 @@
                 <w:sz w:val="18"/>
                 <w:szCs w:val="18"/>
               </w:rPr>
-              <w:t xml:space="preserve">2. el </w:t>
-            </w:r>
-            <w:proofErr w:type="gramStart"/>
-            <w:r>
-              <w:rPr>
-                <w:sz w:val="18"/>
-                <w:szCs w:val="18"/>
-              </w:rPr>
-              <w:t>ticket</w:t>
-            </w:r>
-            <w:proofErr w:type="gramEnd"/>
-            <w:r>
-              <w:rPr>
-                <w:sz w:val="18"/>
-                <w:szCs w:val="18"/>
-              </w:rPr>
-              <w:t xml:space="preserve"> debe estar creado previamente</w:t>
+              <w:t>2. el ticket debe estar creado previamente</w:t>
             </w:r>
           </w:p>
         </w:tc>
@@ -11038,17 +10468,8 @@
                 <w:sz w:val="18"/>
                 <w:szCs w:val="18"/>
               </w:rPr>
-              <w:t xml:space="preserve">Usuario vuelve a la pantalla de consulta </w:t>
-            </w:r>
-            <w:proofErr w:type="gramStart"/>
-            <w:r>
-              <w:rPr>
-                <w:sz w:val="18"/>
-                <w:szCs w:val="18"/>
-              </w:rPr>
-              <w:t>tickets</w:t>
-            </w:r>
-            <w:proofErr w:type="gramEnd"/>
+              <w:t>Usuario vuelve a la pantalla de consulta tickets</w:t>
+            </w:r>
           </w:p>
         </w:tc>
       </w:tr>
@@ -11281,23 +10702,7 @@
                 <w:sz w:val="18"/>
                 <w:szCs w:val="18"/>
               </w:rPr>
-              <w:t xml:space="preserve">Pequeño mantenimiento donde se podrán dar de alta y baja los usuarios en el sistema, además de otras tareas básicas como </w:t>
-            </w:r>
-            <w:proofErr w:type="gramStart"/>
-            <w:r>
-              <w:rPr>
-                <w:sz w:val="18"/>
-                <w:szCs w:val="18"/>
-              </w:rPr>
-              <w:t>resetear</w:t>
-            </w:r>
-            <w:proofErr w:type="gramEnd"/>
-            <w:r>
-              <w:rPr>
-                <w:sz w:val="18"/>
-                <w:szCs w:val="18"/>
-              </w:rPr>
-              <w:t xml:space="preserve"> el </w:t>
+              <w:t xml:space="preserve">Pequeño mantenimiento donde se podrán dar de alta y baja los usuarios en el sistema, además de otras tareas básicas como resetear el </w:t>
             </w:r>
             <w:proofErr w:type="spellStart"/>
             <w:r>
@@ -11587,15 +10992,7 @@
                 <w:sz w:val="18"/>
                 <w:szCs w:val="18"/>
               </w:rPr>
-              <w:t xml:space="preserve"> y el usuario puede entrar en el sistema con </w:t>
-            </w:r>
-            <w:proofErr w:type="gramStart"/>
-            <w:r>
-              <w:rPr>
-                <w:sz w:val="18"/>
-                <w:szCs w:val="18"/>
-              </w:rPr>
-              <w:t xml:space="preserve">el </w:t>
+              <w:t xml:space="preserve"> y el usuario puede entrar en el sistema con el </w:t>
             </w:r>
             <w:proofErr w:type="spellStart"/>
             <w:r>
@@ -11606,7 +11003,6 @@
               <w:t>password</w:t>
             </w:r>
             <w:proofErr w:type="spellEnd"/>
-            <w:proofErr w:type="gramEnd"/>
             <w:r>
               <w:rPr>
                 <w:sz w:val="18"/>
@@ -12256,7 +11652,6 @@
               <w:t xml:space="preserve">Pequeño mantenimiento donde se podrán dar de alta Proyectos. Estos proyectos permitirán agrupar los </w:t>
             </w:r>
             <w:proofErr w:type="spellStart"/>
-            <w:proofErr w:type="gramStart"/>
             <w:r>
               <w:rPr>
                 <w:sz w:val="18"/>
@@ -12265,7 +11660,6 @@
               <w:t>TICKETs</w:t>
             </w:r>
             <w:proofErr w:type="spellEnd"/>
-            <w:proofErr w:type="gramEnd"/>
             <w:r>
               <w:rPr>
                 <w:sz w:val="18"/>
@@ -12541,7 +11935,6 @@
               <w:t xml:space="preserve">4. Se confirma la inserción y a partir de ese momento se podrá utilizar para asignar en los </w:t>
             </w:r>
             <w:proofErr w:type="spellStart"/>
-            <w:proofErr w:type="gramStart"/>
             <w:r>
               <w:rPr>
                 <w:sz w:val="18"/>
@@ -12550,7 +11943,6 @@
               <w:t>TICKETs</w:t>
             </w:r>
             <w:proofErr w:type="spellEnd"/>
-            <w:proofErr w:type="gramEnd"/>
           </w:p>
         </w:tc>
       </w:tr>
@@ -12994,6 +12386,9 @@
         <w:jc w:val="center"/>
       </w:pPr>
       <w:r>
+        <w:rPr>
+          <w:noProof/>
+        </w:rPr>
         <w:drawing>
           <wp:inline distT="0" distB="0" distL="0" distR="0" wp14:anchorId="6AB3097A" wp14:editId="31016336">
             <wp:extent cx="5479576" cy="6748690"/>
@@ -13101,6 +12496,9 @@
     </w:p>
     <w:p>
       <w:r>
+        <w:rPr>
+          <w:noProof/>
+        </w:rPr>
         <w:drawing>
           <wp:inline distT="0" distB="0" distL="0" distR="0" wp14:anchorId="69B35061" wp14:editId="0162F6A9">
             <wp:extent cx="3555242" cy="2554305"/>
@@ -13169,14 +12567,9 @@
       <w:bookmarkStart w:id="27" w:name="_Toc99486813"/>
       <w:r>
         <w:lastRenderedPageBreak/>
-        <w:t xml:space="preserve">Formulario principal y Consulta de </w:t>
-      </w:r>
-      <w:proofErr w:type="gramStart"/>
-      <w:r>
-        <w:t>Tickets</w:t>
+        <w:t>Formulario principal y Consulta de Tickets</w:t>
       </w:r>
       <w:bookmarkEnd w:id="27"/>
-      <w:proofErr w:type="gramEnd"/>
     </w:p>
     <w:p>
       <w:pPr>
@@ -13209,6 +12602,9 @@
     </w:p>
     <w:p>
       <w:r>
+        <w:rPr>
+          <w:noProof/>
+        </w:rPr>
         <w:drawing>
           <wp:inline distT="0" distB="0" distL="0" distR="0" wp14:anchorId="32655AEB" wp14:editId="75598E45">
             <wp:extent cx="5733415" cy="3394710"/>
@@ -13273,13 +12669,8 @@
         </w:numPr>
       </w:pPr>
       <w:r>
-        <w:t xml:space="preserve">Identificador único del </w:t>
-      </w:r>
-      <w:proofErr w:type="gramStart"/>
-      <w:r>
-        <w:t>ticket</w:t>
-      </w:r>
-      <w:proofErr w:type="gramEnd"/>
+        <w:t>Identificador único del ticket</w:t>
+      </w:r>
     </w:p>
     <w:p>
       <w:pPr>
@@ -13290,13 +12681,8 @@
         </w:numPr>
       </w:pPr>
       <w:r>
-        <w:t xml:space="preserve">Estado del </w:t>
-      </w:r>
-      <w:proofErr w:type="gramStart"/>
-      <w:r>
-        <w:t>ticket</w:t>
-      </w:r>
-      <w:proofErr w:type="gramEnd"/>
+        <w:t>Estado del ticket</w:t>
+      </w:r>
     </w:p>
     <w:p>
       <w:pPr>
@@ -13307,15 +12693,7 @@
         </w:numPr>
       </w:pPr>
       <w:r>
-        <w:t xml:space="preserve">Fecha apertura del ticket, por espacio en el prototipo no muestro las </w:t>
-      </w:r>
-      <w:proofErr w:type="gramStart"/>
-      <w:r>
-        <w:t>horas</w:t>
-      </w:r>
-      <w:proofErr w:type="gramEnd"/>
-      <w:r>
-        <w:t xml:space="preserve"> pero el formato de fecha será DD/MM/YYYY HH:MI</w:t>
+        <w:t>Fecha apertura del ticket, por espacio en el prototipo no muestro las horas pero el formato de fecha será DD/MM/YYYY HH:MI</w:t>
       </w:r>
     </w:p>
     <w:p>
@@ -13327,26 +12705,13 @@
         </w:numPr>
       </w:pPr>
       <w:r>
-        <w:t xml:space="preserve">Título del </w:t>
-      </w:r>
-      <w:proofErr w:type="gramStart"/>
-      <w:r>
-        <w:t>ticket</w:t>
-      </w:r>
-      <w:proofErr w:type="gramEnd"/>
+        <w:t>Título del ticket</w:t>
+      </w:r>
     </w:p>
     <w:p/>
     <w:p>
       <w:r>
-        <w:t xml:space="preserve">Según el perfil del usuario podrá acceder solo a sus </w:t>
-      </w:r>
-      <w:proofErr w:type="gramStart"/>
-      <w:r>
-        <w:t>tickets</w:t>
-      </w:r>
-      <w:proofErr w:type="gramEnd"/>
-      <w:r>
-        <w:t xml:space="preserve"> o podrá acceder a todos los tickets abiertos.</w:t>
+        <w:t>Según el perfil del usuario podrá acceder solo a sus tickets o podrá acceder a todos los tickets abiertos.</w:t>
       </w:r>
     </w:p>
     <w:p>
@@ -13362,6 +12727,9 @@
     </w:p>
     <w:p>
       <w:r>
+        <w:rPr>
+          <w:noProof/>
+        </w:rPr>
         <w:drawing>
           <wp:inline distT="0" distB="0" distL="0" distR="0" wp14:anchorId="606F0BA3" wp14:editId="7B070053">
             <wp:extent cx="5733415" cy="3410585"/>
@@ -13437,6 +12805,9 @@
         </w:numPr>
       </w:pPr>
       <w:r>
+        <w:rPr>
+          <w:noProof/>
+        </w:rPr>
         <w:drawing>
           <wp:inline distT="0" distB="0" distL="0" distR="0" wp14:anchorId="42249976" wp14:editId="4EB73869">
             <wp:extent cx="281030" cy="339357"/>
@@ -13486,6 +12857,9 @@
         </w:numPr>
       </w:pPr>
       <w:r>
+        <w:rPr>
+          <w:noProof/>
+        </w:rPr>
         <w:drawing>
           <wp:inline distT="0" distB="0" distL="0" distR="0" wp14:anchorId="4BFB18C4" wp14:editId="5BE1C61A">
             <wp:extent cx="288650" cy="304686"/>
@@ -13536,6 +12910,9 @@
         <w:jc w:val="left"/>
       </w:pPr>
       <w:r>
+        <w:rPr>
+          <w:noProof/>
+        </w:rPr>
         <w:drawing>
           <wp:inline distT="0" distB="0" distL="0" distR="0" wp14:anchorId="70417A1D" wp14:editId="78FA6D62">
             <wp:extent cx="306718" cy="322314"/>
@@ -13573,16 +12950,7 @@
         </w:drawing>
       </w:r>
       <w:r>
-        <w:t xml:space="preserve">, </w:t>
-      </w:r>
-      <w:r>
-        <w:t xml:space="preserve">abre el mantenimiento de </w:t>
-      </w:r>
-      <w:r>
-        <w:t>proyectos</w:t>
-      </w:r>
-      <w:r>
-        <w:t xml:space="preserve"> (solo si el perfil es ADMINISTRADOR, si no lo es el icono estará oculto)</w:t>
+        <w:t>, abre el mantenimiento de proyectos (solo si el perfil es ADMINISTRADOR, si no lo es el icono estará oculto)</w:t>
       </w:r>
     </w:p>
     <w:p>
@@ -13606,6 +12974,9 @@
         </w:numPr>
       </w:pPr>
       <w:r>
+        <w:rPr>
+          <w:noProof/>
+        </w:rPr>
         <w:drawing>
           <wp:inline distT="0" distB="0" distL="0" distR="0" wp14:anchorId="5D0B6FA8" wp14:editId="7D0C2737">
             <wp:extent cx="3608700" cy="306399"/>
@@ -13643,13 +13014,8 @@
         </w:drawing>
       </w:r>
       <w:r>
-        <w:t xml:space="preserve">, para configurar el rango de fechas visible, siempre aplica sobre el campo de fecha apertura </w:t>
-      </w:r>
-      <w:proofErr w:type="gramStart"/>
-      <w:r>
-        <w:t>ticket</w:t>
-      </w:r>
-      <w:proofErr w:type="gramEnd"/>
+        <w:t>, para configurar el rango de fechas visible, siempre aplica sobre el campo de fecha apertura ticket</w:t>
+      </w:r>
     </w:p>
     <w:p>
       <w:pPr>
@@ -13660,6 +13026,9 @@
         </w:numPr>
       </w:pPr>
       <w:r>
+        <w:rPr>
+          <w:noProof/>
+        </w:rPr>
         <w:drawing>
           <wp:inline distT="0" distB="0" distL="0" distR="0" wp14:anchorId="17E280E8" wp14:editId="73D1EA83">
             <wp:extent cx="1084997" cy="247808"/>
@@ -13697,15 +13066,7 @@
         </w:drawing>
       </w:r>
       <w:r>
-        <w:t xml:space="preserve">, si está marcado solo veremos los </w:t>
-      </w:r>
-      <w:proofErr w:type="gramStart"/>
-      <w:r>
-        <w:t>tickets</w:t>
-      </w:r>
-      <w:proofErr w:type="gramEnd"/>
-      <w:r>
-        <w:t xml:space="preserve"> que hemos abierto nosotros</w:t>
+        <w:t>, si está marcado solo veremos los tickets que hemos abierto nosotros</w:t>
       </w:r>
     </w:p>
     <w:p>
@@ -13717,6 +13078,9 @@
         </w:numPr>
       </w:pPr>
       <w:r>
+        <w:rPr>
+          <w:noProof/>
+        </w:rPr>
         <w:lastRenderedPageBreak/>
         <w:drawing>
           <wp:inline distT="0" distB="0" distL="0" distR="0" wp14:anchorId="1B4699AB" wp14:editId="72490C34">
@@ -13767,6 +13131,9 @@
         </w:numPr>
       </w:pPr>
       <w:r>
+        <w:rPr>
+          <w:noProof/>
+        </w:rPr>
         <w:drawing>
           <wp:inline distT="0" distB="0" distL="0" distR="0" wp14:anchorId="0F022C3C" wp14:editId="3D17BC62">
             <wp:extent cx="2395182" cy="224359"/>
@@ -13806,11 +13173,9 @@
       <w:r>
         <w:t xml:space="preserve">, selector para poder filtrar por un tipo de </w:t>
       </w:r>
-      <w:proofErr w:type="gramStart"/>
       <w:r>
         <w:t>ticket</w:t>
       </w:r>
-      <w:proofErr w:type="gramEnd"/>
       <w:r>
         <w:t xml:space="preserve"> concreto</w:t>
       </w:r>
@@ -13824,6 +13189,9 @@
         </w:numPr>
       </w:pPr>
       <w:r>
+        <w:rPr>
+          <w:noProof/>
+        </w:rPr>
         <w:drawing>
           <wp:inline distT="0" distB="0" distL="0" distR="0" wp14:anchorId="0E17D1DA" wp14:editId="2DCCE2A0">
             <wp:extent cx="2402006" cy="242627"/>
@@ -13864,15 +13232,7 @@
         <w:t xml:space="preserve">, selector para poder </w:t>
       </w:r>
       <w:r>
-        <w:t xml:space="preserve">los </w:t>
-      </w:r>
-      <w:proofErr w:type="gramStart"/>
-      <w:r>
-        <w:t>tickets</w:t>
-      </w:r>
-      <w:proofErr w:type="gramEnd"/>
-      <w:r>
-        <w:t xml:space="preserve"> de un proyecto</w:t>
+        <w:t>los tickets de un proyecto</w:t>
       </w:r>
     </w:p>
     <w:p>
@@ -13884,6 +13244,9 @@
         </w:numPr>
       </w:pPr>
       <w:r>
+        <w:rPr>
+          <w:noProof/>
+        </w:rPr>
         <w:drawing>
           <wp:inline distT="0" distB="0" distL="0" distR="0" wp14:anchorId="50F1AD90" wp14:editId="306EAB85">
             <wp:extent cx="2439395" cy="227349"/>
@@ -13921,18 +13284,7 @@
         </w:drawing>
       </w:r>
       <w:r>
-        <w:t xml:space="preserve">, selector para poder filtrar </w:t>
-      </w:r>
-      <w:r>
-        <w:t xml:space="preserve">los </w:t>
-      </w:r>
-      <w:proofErr w:type="gramStart"/>
-      <w:r>
-        <w:t>tickets</w:t>
-      </w:r>
-      <w:proofErr w:type="gramEnd"/>
-      <w:r>
-        <w:t xml:space="preserve"> asignados a un agente</w:t>
+        <w:t>, selector para poder filtrar los tickets asignados a un agente</w:t>
       </w:r>
     </w:p>
     <w:p>
@@ -13964,30 +13316,20 @@
       <w:bookmarkStart w:id="28" w:name="_Toc99486814"/>
       <w:r>
         <w:lastRenderedPageBreak/>
-        <w:t xml:space="preserve">Formulario consulta/gestión de un </w:t>
-      </w:r>
-      <w:proofErr w:type="gramStart"/>
-      <w:r>
-        <w:t>ticket</w:t>
+        <w:t>Formulario consulta/gestión de un ticket</w:t>
       </w:r>
       <w:bookmarkEnd w:id="28"/>
-      <w:proofErr w:type="gramEnd"/>
-    </w:p>
-    <w:p>
-      <w:r>
-        <w:t xml:space="preserve">Formulario donde vamos a poder ver toda la información del </w:t>
-      </w:r>
-      <w:proofErr w:type="gramStart"/>
-      <w:r>
-        <w:t>ticket</w:t>
-      </w:r>
-      <w:proofErr w:type="gramEnd"/>
-      <w:r>
-        <w:t xml:space="preserve"> así como poder gestionarlo y modificarlo si tenemos perfil de AGENTE o ADMINISTRADOR.</w:t>
-      </w:r>
-    </w:p>
-    <w:p>
-      <w:r>
+    </w:p>
+    <w:p>
+      <w:r>
+        <w:t>Formulario donde vamos a poder ver toda la información del ticket así como poder gestionarlo y modificarlo si tenemos perfil de AGENTE o ADMINISTRADOR.</w:t>
+      </w:r>
+    </w:p>
+    <w:p>
+      <w:r>
+        <w:rPr>
+          <w:noProof/>
+        </w:rPr>
         <w:drawing>
           <wp:inline distT="0" distB="0" distL="0" distR="0" wp14:anchorId="21834E94" wp14:editId="1BB74F3E">
             <wp:extent cx="5733415" cy="3402965"/>
@@ -14027,28 +13369,12 @@
     </w:p>
     <w:p>
       <w:r>
-        <w:t xml:space="preserve">Se divide en dos partes, la zona superior donde está el ID y título del </w:t>
-      </w:r>
-      <w:proofErr w:type="gramStart"/>
-      <w:r>
-        <w:t>ticket</w:t>
-      </w:r>
-      <w:proofErr w:type="gramEnd"/>
-      <w:r>
-        <w:t xml:space="preserve"> así como los campos necesarios para su gestión (estado, tipo, agente y descripción principal).</w:t>
-      </w:r>
-    </w:p>
-    <w:p>
-      <w:r>
-        <w:t xml:space="preserve">En la zona inferior encontramos los posibles comentarios que se hayan escrito sobre este </w:t>
-      </w:r>
-      <w:proofErr w:type="gramStart"/>
-      <w:r>
-        <w:t>ticket</w:t>
-      </w:r>
-      <w:proofErr w:type="gramEnd"/>
-      <w:r>
-        <w:t>.</w:t>
+        <w:t>Se divide en dos partes, la zona superior donde está el ID y título del ticket así como los campos necesarios para su gestión (estado, tipo, agente y descripción principal).</w:t>
+      </w:r>
+    </w:p>
+    <w:p>
+      <w:r>
+        <w:t>En la zona inferior encontramos los posibles comentarios que se hayan escrito sobre este ticket.</w:t>
       </w:r>
     </w:p>
     <w:p/>
@@ -14144,15 +13470,7 @@
     </w:p>
     <w:p>
       <w:r>
-        <w:t xml:space="preserve">A </w:t>
-      </w:r>
-      <w:proofErr w:type="gramStart"/>
-      <w:r>
-        <w:t>continuación</w:t>
-      </w:r>
-      <w:proofErr w:type="gramEnd"/>
-      <w:r>
-        <w:t xml:space="preserve"> se exploran las próximas funcionalidades que añadiríamos en futuras versiones, lo primero será arrancar en un entorno productivo, con esta primera versión y las sugerencias de los usuarios seguro que llegamos a un sistema muy completo.</w:t>
+        <w:t>A continuación se exploran las próximas funcionalidades que añadiríamos en futuras versiones, lo primero será arrancar en un entorno productivo, con esta primera versión y las sugerencias de los usuarios seguro que llegamos a un sistema muy completo.</w:t>
       </w:r>
     </w:p>
     <w:p>
@@ -14176,15 +13494,7 @@
         <w:t>, es muy importante tratar este tema desde las fases iniciales del proyecto para evitar que en el tiempo crezca descontroladamente el tamaño de las bases de datos. En este caso tendríamos un proceso nocturno que eliminaría registros</w:t>
       </w:r>
       <w:r>
-        <w:t xml:space="preserve"> “obsoletos” y se podría configurar por proyecto y/o tipo tarea, por </w:t>
-      </w:r>
-      <w:proofErr w:type="gramStart"/>
-      <w:r>
-        <w:t>ejemplo</w:t>
-      </w:r>
-      <w:proofErr w:type="gramEnd"/>
-      <w:r>
-        <w:t xml:space="preserve"> podríamos tener una configuración así:</w:t>
+        <w:t xml:space="preserve"> “obsoletos” y se podría configurar por proyecto y/o tipo tarea, por ejemplo podríamos tener una configuración así:</w:t>
       </w:r>
     </w:p>
     <w:p>
@@ -14219,12 +13529,10 @@
         <w:t xml:space="preserve">Retención tablas </w:t>
       </w:r>
       <w:proofErr w:type="spellStart"/>
-      <w:proofErr w:type="gramStart"/>
       <w:r>
         <w:t>TICKETs</w:t>
       </w:r>
       <w:proofErr w:type="spellEnd"/>
-      <w:proofErr w:type="gramEnd"/>
       <w:r>
         <w:t xml:space="preserve"> y sus relacionadas: 5 años (a partir de la fecha de cierre)</w:t>
       </w:r>
@@ -14271,13 +13579,8 @@
         <w:t>Posibilidad de adjuntar ficheros</w:t>
       </w:r>
       <w:r>
-        <w:t xml:space="preserve">, ya sea imágenes, .PDF, .DOC u cualquier otro fichero interesante para el tratamiento del </w:t>
-      </w:r>
-      <w:proofErr w:type="gramStart"/>
-      <w:r>
-        <w:t>TICKET</w:t>
-      </w:r>
-      <w:proofErr w:type="gramEnd"/>
+        <w:t>, ya sea imágenes, .PDF, .DOC u cualquier otro fichero interesante para el tratamiento del TICKET</w:t>
+      </w:r>
       <w:r>
         <w:t>. Se establecerá un límite de tamaño fichero máximo 25Mb.</w:t>
       </w:r>
@@ -14318,12 +13621,10 @@
         <w:t xml:space="preserve"> usuario y </w:t>
       </w:r>
       <w:proofErr w:type="spellStart"/>
-      <w:proofErr w:type="gramStart"/>
       <w:r>
         <w:t>password</w:t>
       </w:r>
       <w:proofErr w:type="spellEnd"/>
-      <w:proofErr w:type="gramEnd"/>
       <w:r>
         <w:t xml:space="preserve"> acceden a todos los sistemas (que tienen permiso) de la empresa</w:t>
       </w:r>
@@ -14340,12 +13641,10 @@
         <w:t xml:space="preserve">Unifica la política de seguridad, por ejemplo, </w:t>
       </w:r>
       <w:proofErr w:type="spellStart"/>
-      <w:proofErr w:type="gramStart"/>
       <w:r>
         <w:t>password</w:t>
       </w:r>
       <w:proofErr w:type="spellEnd"/>
-      <w:proofErr w:type="gramEnd"/>
       <w:r>
         <w:t xml:space="preserve"> de mínimo 10 letras, con mínimo 1 letra </w:t>
       </w:r>
@@ -14355,18 +13654,13 @@
       </w:r>
       <w:proofErr w:type="spellEnd"/>
       <w:r>
-        <w:t xml:space="preserve">, mínimo 1 letra numérica, etc. Otro punto importante es la obligación de cambiar </w:t>
-      </w:r>
-      <w:proofErr w:type="gramStart"/>
-      <w:r>
-        <w:t xml:space="preserve">el </w:t>
+        <w:t xml:space="preserve">, mínimo 1 letra numérica, etc. Otro punto importante es la obligación de cambiar el </w:t>
       </w:r>
       <w:proofErr w:type="spellStart"/>
       <w:r>
         <w:t>password</w:t>
       </w:r>
       <w:proofErr w:type="spellEnd"/>
-      <w:proofErr w:type="gramEnd"/>
       <w:r>
         <w:t xml:space="preserve"> pasados los 30 días.</w:t>
       </w:r>
@@ -14754,15 +14048,7 @@
     </w:p>
     <w:p>
       <w:r>
-        <w:t xml:space="preserve">A </w:t>
-      </w:r>
-      <w:proofErr w:type="gramStart"/>
-      <w:r>
-        <w:t>continuación</w:t>
-      </w:r>
-      <w:proofErr w:type="gramEnd"/>
-      <w:r>
-        <w:t xml:space="preserve"> se incluye la t</w:t>
+        <w:t>A continuación se incluye la t</w:t>
       </w:r>
       <w:r>
         <w:t xml:space="preserve">erminología y siglas utilizadas en la elaboración de </w:t>
@@ -14778,6 +14064,142 @@
       </w:r>
     </w:p>
     <w:p/>
+    <w:p>
+      <w:pPr>
+        <w:pStyle w:val="Ttulo1"/>
+        <w:numPr>
+          <w:ilvl w:val="0"/>
+          <w:numId w:val="0"/>
+        </w:numPr>
+        <w:ind w:left="426" w:hanging="426"/>
+        <w:rPr>
+          <w:highlight w:val="white"/>
+        </w:rPr>
+      </w:pPr>
+      <w:r>
+        <w:rPr>
+          <w:highlight w:val="white"/>
+        </w:rPr>
+        <w:t>Anexo B. Elementos de SEGURIDAD</w:t>
+      </w:r>
+    </w:p>
+    <w:p>
+      <w:pPr>
+        <w:pStyle w:val="Prrafodelista"/>
+        <w:numPr>
+          <w:ilvl w:val="0"/>
+          <w:numId w:val="5"/>
+        </w:numPr>
+        <w:rPr>
+          <w:lang w:val="en-GB"/>
+        </w:rPr>
+      </w:pPr>
+      <w:r>
+        <w:rPr>
+          <w:lang w:val="en-GB"/>
+        </w:rPr>
+        <w:t>JWT</w:t>
+      </w:r>
+    </w:p>
+    <w:p>
+      <w:pPr>
+        <w:pStyle w:val="Prrafodelista"/>
+        <w:numPr>
+          <w:ilvl w:val="1"/>
+          <w:numId w:val="5"/>
+        </w:numPr>
+        <w:rPr>
+          <w:lang w:val="en-GB"/>
+        </w:rPr>
+      </w:pPr>
+      <w:r>
+        <w:rPr>
+          <w:lang w:val="en-GB"/>
+        </w:rPr>
+        <w:t xml:space="preserve">Solo </w:t>
+      </w:r>
+      <w:proofErr w:type="spellStart"/>
+      <w:r>
+        <w:rPr>
+          <w:lang w:val="en-GB"/>
+        </w:rPr>
+        <w:t>abierta</w:t>
+      </w:r>
+      <w:proofErr w:type="spellEnd"/>
+      <w:r>
+        <w:rPr>
+          <w:lang w:val="en-GB"/>
+        </w:rPr>
+        <w:t xml:space="preserve"> </w:t>
+      </w:r>
+      <w:proofErr w:type="spellStart"/>
+      <w:r>
+        <w:rPr>
+          <w:lang w:val="en-GB"/>
+        </w:rPr>
+        <w:t>url</w:t>
+      </w:r>
+      <w:proofErr w:type="spellEnd"/>
+      <w:r>
+        <w:rPr>
+          <w:lang w:val="en-GB"/>
+        </w:rPr>
+        <w:t xml:space="preserve"> AUTH</w:t>
+      </w:r>
+    </w:p>
+    <w:p>
+      <w:pPr>
+        <w:pStyle w:val="Prrafodelista"/>
+        <w:numPr>
+          <w:ilvl w:val="1"/>
+          <w:numId w:val="5"/>
+        </w:numPr>
+        <w:rPr>
+          <w:lang w:val="en-GB"/>
+        </w:rPr>
+      </w:pPr>
+      <w:r>
+        <w:rPr>
+          <w:lang w:val="en-GB"/>
+        </w:rPr>
+        <w:t xml:space="preserve">Resto </w:t>
+      </w:r>
+      <w:proofErr w:type="spellStart"/>
+      <w:r>
+        <w:rPr>
+          <w:lang w:val="en-GB"/>
+        </w:rPr>
+        <w:t>rutas</w:t>
+      </w:r>
+      <w:proofErr w:type="spellEnd"/>
+      <w:r>
+        <w:rPr>
+          <w:lang w:val="en-GB"/>
+        </w:rPr>
+        <w:t xml:space="preserve"> </w:t>
+      </w:r>
+      <w:proofErr w:type="spellStart"/>
+      <w:r>
+        <w:rPr>
+          <w:lang w:val="en-GB"/>
+        </w:rPr>
+        <w:t>solicita</w:t>
+      </w:r>
+      <w:proofErr w:type="spellEnd"/>
+      <w:r>
+        <w:rPr>
+          <w:lang w:val="en-GB"/>
+        </w:rPr>
+        <w:t xml:space="preserve"> token</w:t>
+      </w:r>
+    </w:p>
+    <w:p>
+      <w:pPr>
+        <w:rPr>
+          <w:lang w:val="en-GB"/>
+        </w:rPr>
+      </w:pPr>
+    </w:p>
     <w:p>
       <w:pPr>
         <w:rPr>
@@ -15411,6 +14833,7 @@
         <w:rPr>
           <w:highlight w:val="white"/>
         </w:rPr>
+        <w:lastRenderedPageBreak/>
         <w:t xml:space="preserve">Anexo </w:t>
       </w:r>
       <w:r>
@@ -15777,7 +15200,7 @@
         <w:rFonts w:ascii="Symbol" w:eastAsia="Lato" w:hAnsi="Symbol" w:cs="Lato" w:hint="default"/>
       </w:rPr>
     </w:lvl>
-    <w:lvl w:ilvl="1" w:tplc="08090003" w:tentative="1">
+    <w:lvl w:ilvl="1" w:tplc="08090003">
       <w:start w:val="1"/>
       <w:numFmt w:val="bullet"/>
       <w:lvlText w:val="o"/>

</xml_diff>

<commit_message>
email sender y mantenimiento de proyectos
</commit_message>
<xml_diff>
--- a/doc/Memoria-working.docx
+++ b/doc/Memoria-working.docx
@@ -9,6 +9,7 @@
           <w:color w:val="007487"/>
           <w:sz w:val="36"/>
           <w:szCs w:val="36"/>
+          <w:lang w:val="es-ES"/>
         </w:rPr>
       </w:pPr>
     </w:p>
@@ -85,7 +86,6 @@
           <w:lang w:val="es-ES"/>
         </w:rPr>
       </w:pPr>
-      <w:proofErr w:type="spellStart"/>
       <w:r>
         <w:rPr>
           <w:b/>
@@ -94,10 +94,13 @@
           <w:szCs w:val="56"/>
           <w:lang w:val="es-ES"/>
         </w:rPr>
-        <w:t>Clever</w:t>
-      </w:r>
-      <w:proofErr w:type="spellEnd"/>
-      <w:r>
+        <w:t>Clever Help Desk</w:t>
+      </w:r>
+    </w:p>
+    <w:p>
+      <w:pPr>
+        <w:spacing w:line="240" w:lineRule="auto"/>
+        <w:jc w:val="left"/>
         <w:rPr>
           <w:b/>
           <w:color w:val="434343"/>
@@ -105,42 +108,6 @@
           <w:szCs w:val="56"/>
           <w:lang w:val="es-ES"/>
         </w:rPr>
-        <w:t xml:space="preserve"> </w:t>
-      </w:r>
-      <w:proofErr w:type="spellStart"/>
-      <w:r>
-        <w:rPr>
-          <w:b/>
-          <w:color w:val="434343"/>
-          <w:sz w:val="56"/>
-          <w:szCs w:val="56"/>
-          <w:lang w:val="es-ES"/>
-        </w:rPr>
-        <w:t>Help</w:t>
-      </w:r>
-      <w:proofErr w:type="spellEnd"/>
-      <w:r>
-        <w:rPr>
-          <w:b/>
-          <w:color w:val="434343"/>
-          <w:sz w:val="56"/>
-          <w:szCs w:val="56"/>
-          <w:lang w:val="es-ES"/>
-        </w:rPr>
-        <w:t xml:space="preserve"> Desk</w:t>
-      </w:r>
-    </w:p>
-    <w:p>
-      <w:pPr>
-        <w:spacing w:line="240" w:lineRule="auto"/>
-        <w:jc w:val="left"/>
-        <w:rPr>
-          <w:b/>
-          <w:color w:val="434343"/>
-          <w:sz w:val="56"/>
-          <w:szCs w:val="56"/>
-          <w:lang w:val="es-ES"/>
-        </w:rPr>
       </w:pPr>
     </w:p>
     <w:p>
@@ -233,7 +200,6 @@
         </w:rPr>
         <w:t xml:space="preserve">Fecha de entrega: </w:t>
       </w:r>
-      <w:proofErr w:type="spellStart"/>
       <w:r>
         <w:rPr>
           <w:rFonts w:eastAsia="Arial" w:cs="Arial"/>
@@ -241,29 +207,8 @@
           <w:szCs w:val="24"/>
           <w:lang w:val="es-ES"/>
         </w:rPr>
-        <w:t>dd</w:t>
-      </w:r>
-      <w:proofErr w:type="spellEnd"/>
-      <w:r>
-        <w:rPr>
-          <w:rFonts w:eastAsia="Arial" w:cs="Arial"/>
-          <w:color w:val="7B7B7B"/>
-          <w:szCs w:val="24"/>
-          <w:lang w:val="es-ES"/>
-        </w:rPr>
-        <w:t>/mm/</w:t>
-      </w:r>
-      <w:proofErr w:type="spellStart"/>
-      <w:r>
-        <w:rPr>
-          <w:rFonts w:eastAsia="Arial" w:cs="Arial"/>
-          <w:color w:val="7B7B7B"/>
-          <w:szCs w:val="24"/>
-          <w:lang w:val="es-ES"/>
-        </w:rPr>
-        <w:t>aaaa</w:t>
-      </w:r>
-      <w:proofErr w:type="spellEnd"/>
+        <w:t>dd/mm/aaaa</w:t>
+      </w:r>
       <w:r>
         <w:rPr>
           <w:rFonts w:eastAsia="Arial" w:cs="Arial"/>
@@ -3545,37 +3490,12 @@
       <w:r>
         <w:t xml:space="preserve">Memoria del proyecto fin de ciclo Desarrollo Aplicaciones Multiplataforma de Victor Garcia Velasco. La aplicación se llama </w:t>
       </w:r>
-      <w:proofErr w:type="spellStart"/>
       <w:r>
         <w:rPr>
           <w:i/>
           <w:iCs/>
         </w:rPr>
-        <w:t>Clever</w:t>
-      </w:r>
-      <w:proofErr w:type="spellEnd"/>
-      <w:r>
-        <w:rPr>
-          <w:i/>
-          <w:iCs/>
-        </w:rPr>
-        <w:t xml:space="preserve"> </w:t>
-      </w:r>
-      <w:proofErr w:type="spellStart"/>
-      <w:r>
-        <w:rPr>
-          <w:i/>
-          <w:iCs/>
-        </w:rPr>
-        <w:t>Help</w:t>
-      </w:r>
-      <w:proofErr w:type="spellEnd"/>
-      <w:r>
-        <w:rPr>
-          <w:i/>
-          <w:iCs/>
-        </w:rPr>
-        <w:t xml:space="preserve"> Desk</w:t>
+        <w:t>Clever Help Desk</w:t>
       </w:r>
       <w:r>
         <w:t xml:space="preserve"> y se trataría de un s</w:t>
@@ -3590,11 +3510,7 @@
         <w:t>/asistencias/consultas</w:t>
       </w:r>
       <w:r>
-        <w:t>/</w:t>
-      </w:r>
-      <w:proofErr w:type="spellStart"/>
-      <w:r>
-        <w:t>peticiones</w:t>
+        <w:t>/peticiones</w:t>
       </w:r>
       <w:r>
         <w:t>+</w:t>
@@ -3602,7 +3518,6 @@
       <w:r>
         <w:t>mejoras</w:t>
       </w:r>
-      <w:proofErr w:type="spellEnd"/>
       <w:r>
         <w:t xml:space="preserve"> orientado a un equipo de desarrollo de software, aunque se podría extender a otras áreas IT.</w:t>
       </w:r>
@@ -3616,29 +3531,13 @@
         <w:t>inciden</w:t>
       </w:r>
       <w:r>
-        <w:t>cias/asistencias/consultas/</w:t>
-      </w:r>
-      <w:proofErr w:type="spellStart"/>
-      <w:r>
-        <w:t>peticiones</w:t>
+        <w:t>cias/asistencias/consultas/peticiones</w:t>
       </w:r>
       <w:r>
         <w:t>+</w:t>
       </w:r>
       <w:r>
-        <w:t>mejoras</w:t>
-      </w:r>
-      <w:proofErr w:type="spellEnd"/>
-      <w:r>
-        <w:t xml:space="preserve"> así como para su gestión y saber en que estado está cada </w:t>
-      </w:r>
-      <w:proofErr w:type="spellStart"/>
-      <w:r>
-        <w:t>item</w:t>
-      </w:r>
-      <w:proofErr w:type="spellEnd"/>
-      <w:r>
-        <w:t xml:space="preserve"> así como saber quien del equipo la ha atendido.</w:t>
+        <w:t>mejoras así como para su gestión y saber en que estado está cada item así como saber quien del equipo la ha atendido.</w:t>
       </w:r>
     </w:p>
     <w:p/>
@@ -3670,12 +3569,10 @@
         </w:numPr>
       </w:pPr>
       <w:bookmarkStart w:id="5" w:name="_Toc99486791"/>
-      <w:proofErr w:type="spellStart"/>
       <w:r>
         <w:t>Abstract</w:t>
       </w:r>
       <w:bookmarkEnd w:id="5"/>
-      <w:proofErr w:type="spellEnd"/>
     </w:p>
     <w:p>
       <w:r>
@@ -3710,24 +3607,14 @@
       <w:r>
         <w:t xml:space="preserve"> </w:t>
       </w:r>
-      <w:proofErr w:type="spellStart"/>
       <w:r>
         <w:rPr>
           <w:u w:val="single"/>
         </w:rPr>
         <w:t>multi-plataforma</w:t>
       </w:r>
-      <w:proofErr w:type="spellEnd"/>
-      <w:r>
-        <w:t xml:space="preserve"> para poder abrir “tickets” (incidencias/asistencias/peticiones/</w:t>
-      </w:r>
-      <w:proofErr w:type="spellStart"/>
-      <w:r>
-        <w:t>etc</w:t>
-      </w:r>
-      <w:proofErr w:type="spellEnd"/>
-      <w:r>
-        <w:t xml:space="preserve">) por parte de los usuarios y así los agentes poder atenderlas, </w:t>
+      <w:r>
+        <w:t xml:space="preserve"> para poder abrir “tickets” (incidencias/asistencias/peticiones/etc) por parte de los usuarios y así los agentes poder atenderlas, </w:t>
       </w:r>
       <w:r>
         <w:t>modificar</w:t>
@@ -3780,15 +3667,7 @@
         </w:numPr>
       </w:pPr>
       <w:r>
-        <w:t xml:space="preserve">Posibilidad de hacer </w:t>
-      </w:r>
-      <w:proofErr w:type="spellStart"/>
-      <w:r>
-        <w:t>login</w:t>
-      </w:r>
-      <w:proofErr w:type="spellEnd"/>
-      <w:r>
-        <w:t xml:space="preserve"> (requerido para poder entrar en la aplicación) </w:t>
+        <w:t xml:space="preserve">Posibilidad de hacer login (requerido para poder entrar en la aplicación) </w:t>
       </w:r>
     </w:p>
     <w:p>
@@ -3824,15 +3703,7 @@
         </w:numPr>
       </w:pPr>
       <w:r>
-        <w:t xml:space="preserve">Formulario de navegación/consulta por los “tickets” abiertos (ver los que tengo “yo” asignados, ver los de otro agente, ver los tickets cerrados, </w:t>
-      </w:r>
-      <w:proofErr w:type="spellStart"/>
-      <w:r>
-        <w:t>etc</w:t>
-      </w:r>
-      <w:proofErr w:type="spellEnd"/>
-      <w:r>
-        <w:t xml:space="preserve">) </w:t>
+        <w:t xml:space="preserve">Formulario de navegación/consulta por los “tickets” abiertos (ver los que tengo “yo” asignados, ver los de otro agente, ver los tickets cerrados, etc) </w:t>
       </w:r>
     </w:p>
     <w:p>
@@ -3880,15 +3751,7 @@
         </w:numPr>
       </w:pPr>
       <w:r>
-        <w:t xml:space="preserve">tipo (consulta, asistencia, consulta, permisos, </w:t>
-      </w:r>
-      <w:proofErr w:type="spellStart"/>
-      <w:r>
-        <w:t>etc</w:t>
-      </w:r>
-      <w:proofErr w:type="spellEnd"/>
-      <w:r>
-        <w:t xml:space="preserve">) </w:t>
+        <w:t xml:space="preserve">tipo (consulta, asistencia, consulta, permisos, etc) </w:t>
       </w:r>
     </w:p>
     <w:p>
@@ -4558,15 +4421,7 @@
               <w:t>En este proyecto se creará el programa cliente para Windows y Android</w:t>
             </w:r>
             <w:r>
-              <w:t xml:space="preserve">. También permitiría crearlo para </w:t>
-            </w:r>
-            <w:proofErr w:type="spellStart"/>
-            <w:r>
-              <w:t>MacOs</w:t>
-            </w:r>
-            <w:proofErr w:type="spellEnd"/>
-            <w:r>
-              <w:t xml:space="preserve"> e IOS pero es necesario tener un “Mac” para hacer la compilación y no dispongo de él.</w:t>
+              <w:t>. También permitiría crearlo para MacOs e IOS pero es necesario tener un “Mac” para hacer la compilación y no dispongo de él.</w:t>
             </w:r>
           </w:p>
           <w:p>
@@ -4641,11 +4496,9 @@
               <w:jc w:val="left"/>
               <w:cnfStyle w:val="000000100000" w:firstRow="0" w:lastRow="0" w:firstColumn="0" w:lastColumn="0" w:oddVBand="0" w:evenVBand="0" w:oddHBand="1" w:evenHBand="0" w:firstRowFirstColumn="0" w:firstRowLastColumn="0" w:lastRowFirstColumn="0" w:lastRowLastColumn="0"/>
             </w:pPr>
-            <w:proofErr w:type="spellStart"/>
             <w:r>
               <w:t>Github</w:t>
             </w:r>
-            <w:proofErr w:type="spellEnd"/>
           </w:p>
           <w:p>
             <w:pPr>
@@ -4664,15 +4517,7 @@
               <w:cnfStyle w:val="000000100000" w:firstRow="0" w:lastRow="0" w:firstColumn="0" w:lastColumn="0" w:oddVBand="0" w:evenVBand="0" w:oddHBand="1" w:evenHBand="0" w:firstRowFirstColumn="0" w:firstRowLastColumn="0" w:lastRowFirstColumn="0" w:lastRowLastColumn="0"/>
             </w:pPr>
             <w:r>
-              <w:t xml:space="preserve">El repositorio del proyecto se alojará en </w:t>
-            </w:r>
-            <w:proofErr w:type="spellStart"/>
-            <w:r>
-              <w:t>Github</w:t>
-            </w:r>
-            <w:proofErr w:type="spellEnd"/>
-            <w:r>
-              <w:t>, que a su vez utiliza Git como sistema de versionado y control de versiones.</w:t>
+              <w:t>El repositorio del proyecto se alojará en Github, que a su vez utiliza Git como sistema de versionado y control de versiones.</w:t>
             </w:r>
           </w:p>
         </w:tc>
@@ -4691,21 +4536,7 @@
         <w:rPr>
           <w:lang w:val="en-GB"/>
         </w:rPr>
-        <w:t xml:space="preserve">Base de </w:t>
-      </w:r>
-      <w:proofErr w:type="spellStart"/>
-      <w:r>
-        <w:rPr>
-          <w:lang w:val="en-GB"/>
-        </w:rPr>
-        <w:t>datos</w:t>
-      </w:r>
-      <w:proofErr w:type="spellEnd"/>
-      <w:r>
-        <w:rPr>
-          <w:lang w:val="en-GB"/>
-        </w:rPr>
-        <w:t>:</w:t>
+        <w:t>Base de datos:</w:t>
       </w:r>
     </w:p>
     <w:p>
@@ -4761,13 +4592,8 @@
         </w:numPr>
       </w:pPr>
       <w:r>
-        <w:t xml:space="preserve">Microsoft </w:t>
-      </w:r>
-      <w:proofErr w:type="spellStart"/>
-      <w:r>
-        <w:t>Onenote</w:t>
-      </w:r>
-      <w:proofErr w:type="spellEnd"/>
+        <w:t>Microsoft Onenote</w:t>
+      </w:r>
     </w:p>
     <w:p>
       <w:pPr>
@@ -4820,14 +4646,12 @@
           <w:lang w:val="en-GB"/>
         </w:rPr>
       </w:pPr>
-      <w:proofErr w:type="spellStart"/>
       <w:r>
         <w:rPr>
           <w:lang w:val="en-GB"/>
         </w:rPr>
         <w:t>Equipo</w:t>
       </w:r>
-      <w:proofErr w:type="spellEnd"/>
       <w:r>
         <w:rPr>
           <w:lang w:val="en-GB"/>
@@ -4894,19 +4718,11 @@
           <w:lang w:val="en-GB"/>
         </w:rPr>
       </w:pPr>
-      <w:proofErr w:type="spellStart"/>
       <w:r>
         <w:rPr>
           <w:lang w:val="en-GB"/>
         </w:rPr>
-        <w:t>Sansung</w:t>
-      </w:r>
-      <w:proofErr w:type="spellEnd"/>
-      <w:r>
-        <w:rPr>
-          <w:lang w:val="en-GB"/>
-        </w:rPr>
-        <w:t xml:space="preserve"> Galaxy Note 8</w:t>
+        <w:t>Sansung Galaxy Note 8</w:t>
       </w:r>
     </w:p>
     <w:p>
@@ -5445,15 +5261,7 @@
         </w:numPr>
       </w:pPr>
       <w:r>
-        <w:t xml:space="preserve">Guardar un pequeño histórico cronológico del ticket, cuando se </w:t>
-      </w:r>
-      <w:proofErr w:type="spellStart"/>
-      <w:r>
-        <w:t>creo</w:t>
-      </w:r>
-      <w:proofErr w:type="spellEnd"/>
-      <w:r>
-        <w:t>/cambios estados/etc</w:t>
+        <w:t>Guardar un pequeño histórico cronológico del ticket, cuando se creo/cambios estados/etc</w:t>
       </w:r>
       <w:r>
         <w:t>.</w:t>
@@ -5579,15 +5387,7 @@
         </w:numPr>
       </w:pPr>
       <w:r>
-        <w:t xml:space="preserve">Seguridad básica, guardado </w:t>
-      </w:r>
-      <w:proofErr w:type="spellStart"/>
-      <w:r>
-        <w:t>passwords</w:t>
-      </w:r>
-      <w:proofErr w:type="spellEnd"/>
-      <w:r>
-        <w:t xml:space="preserve"> encriptados y utilizar JWT para autentificación en el servidor REST</w:t>
+        <w:t>Seguridad básica, guardado passwords encriptados y utilizar JWT para autentificación en el servidor REST</w:t>
       </w:r>
     </w:p>
     <w:p>
@@ -5599,15 +5399,7 @@
         </w:numPr>
       </w:pPr>
       <w:r>
-        <w:t xml:space="preserve">Creación servidor REST/JSON en JAVA utilizando el </w:t>
-      </w:r>
-      <w:proofErr w:type="spellStart"/>
-      <w:r>
-        <w:t>framework</w:t>
-      </w:r>
-      <w:proofErr w:type="spellEnd"/>
-      <w:r>
-        <w:t xml:space="preserve"> SPRING BOOT</w:t>
+        <w:t>Creación servidor REST/JSON en JAVA utilizando el framework SPRING BOOT</w:t>
       </w:r>
     </w:p>
     <w:p>
@@ -5715,7 +5507,6 @@
           <w:numId w:val="7"/>
         </w:numPr>
       </w:pPr>
-      <w:proofErr w:type="spellStart"/>
       <w:r>
         <w:rPr>
           <w:b/>
@@ -5726,7 +5517,6 @@
         <w:lastRenderedPageBreak/>
         <w:t>User</w:t>
       </w:r>
-      <w:proofErr w:type="spellEnd"/>
       <w:r>
         <w:t>, usuarios que tendrán acceso a la aplicación</w:t>
       </w:r>
@@ -5770,15 +5560,7 @@
         <w:t>Ticket</w:t>
       </w:r>
       <w:r>
-        <w:t>, son las peticiones/incidencias/</w:t>
-      </w:r>
-      <w:proofErr w:type="spellStart"/>
-      <w:r>
-        <w:t>etc</w:t>
-      </w:r>
-      <w:proofErr w:type="spellEnd"/>
-      <w:r>
-        <w:t xml:space="preserve"> que han abierto los usuarios</w:t>
+        <w:t>, son las peticiones/incidencias/etc que han abierto los usuarios</w:t>
       </w:r>
     </w:p>
     <w:p>
@@ -5789,7 +5571,6 @@
           <w:numId w:val="7"/>
         </w:numPr>
       </w:pPr>
-      <w:proofErr w:type="spellStart"/>
       <w:r>
         <w:rPr>
           <w:b/>
@@ -5799,7 +5580,6 @@
         </w:rPr>
         <w:t>Comment</w:t>
       </w:r>
-      <w:proofErr w:type="spellEnd"/>
       <w:r>
         <w:t>, posibles comentarios que pueda ir introduciendo el usuario que abre el ticket o el agente de lo atiende</w:t>
       </w:r>
@@ -5823,9 +5603,32 @@
           <w:iCs/>
           <w:lang w:val="es-ES"/>
         </w:rPr>
-        <w:t xml:space="preserve">Ticket </w:t>
-      </w:r>
-      <w:proofErr w:type="spellStart"/>
+        <w:t>Ticket History</w:t>
+      </w:r>
+      <w:r>
+        <w:rPr>
+          <w:lang w:val="es-ES"/>
+        </w:rPr>
+        <w:t>, es un histórico</w:t>
+      </w:r>
+      <w:r>
+        <w:rPr>
+          <w:lang w:val="es-ES"/>
+        </w:rPr>
+        <w:t xml:space="preserve"> cronológico que guarda los eventos más relevantes del ticket. Por ejemplo almacenará cuando se hizo un cambio de estado y quien lo hizo</w:t>
+      </w:r>
+    </w:p>
+    <w:p>
+      <w:pPr>
+        <w:pStyle w:val="Prrafodelista"/>
+        <w:numPr>
+          <w:ilvl w:val="0"/>
+          <w:numId w:val="7"/>
+        </w:numPr>
+        <w:rPr>
+          <w:lang w:val="es-ES"/>
+        </w:rPr>
+      </w:pPr>
       <w:r>
         <w:rPr>
           <w:b/>
@@ -5834,20 +5637,13 @@
           <w:iCs/>
           <w:lang w:val="es-ES"/>
         </w:rPr>
-        <w:t>History</w:t>
-      </w:r>
-      <w:proofErr w:type="spellEnd"/>
+        <w:t>Project</w:t>
+      </w:r>
       <w:r>
         <w:rPr>
           <w:lang w:val="es-ES"/>
         </w:rPr>
-        <w:t>, es un histórico</w:t>
-      </w:r>
-      <w:r>
-        <w:rPr>
-          <w:lang w:val="es-ES"/>
-        </w:rPr>
-        <w:t xml:space="preserve"> cronológico que guarda los eventos más relevantes del ticket. Por ejemplo almacenará cuando se hizo un cambio de estado y quien lo hizo</w:t>
+        <w:t>, diferentes proyectos o áreas en las que luego podremos agrupar los diferentes tickets</w:t>
       </w:r>
     </w:p>
     <w:p>
@@ -5869,48 +5665,8 @@
           <w:iCs/>
           <w:lang w:val="es-ES"/>
         </w:rPr>
-        <w:t>Project</w:t>
-      </w:r>
-      <w:r>
-        <w:rPr>
-          <w:lang w:val="es-ES"/>
-        </w:rPr>
-        <w:t>, diferentes proyectos o áreas en las que luego podremos agrupar los diferentes tickets</w:t>
-      </w:r>
-    </w:p>
-    <w:p>
-      <w:pPr>
-        <w:pStyle w:val="Prrafodelista"/>
-        <w:numPr>
-          <w:ilvl w:val="0"/>
-          <w:numId w:val="7"/>
-        </w:numPr>
-        <w:rPr>
-          <w:lang w:val="es-ES"/>
-        </w:rPr>
-      </w:pPr>
-      <w:r>
-        <w:rPr>
-          <w:b/>
-          <w:bCs/>
-          <w:i/>
-          <w:iCs/>
-          <w:lang w:val="es-ES"/>
-        </w:rPr>
-        <w:t xml:space="preserve">Master </w:t>
-      </w:r>
-      <w:proofErr w:type="spellStart"/>
-      <w:r>
-        <w:rPr>
-          <w:b/>
-          <w:bCs/>
-          <w:i/>
-          <w:iCs/>
-          <w:lang w:val="es-ES"/>
-        </w:rPr>
-        <w:t>type</w:t>
-      </w:r>
-      <w:proofErr w:type="spellEnd"/>
+        <w:t>Master type</w:t>
+      </w:r>
       <w:r>
         <w:rPr>
           <w:lang w:val="es-ES"/>
@@ -6400,37 +6156,12 @@
               </w:rPr>
               <w:t xml:space="preserve">, </w:t>
             </w:r>
-            <w:proofErr w:type="spellStart"/>
-            <w:r>
-              <w:rPr>
-                <w:sz w:val="18"/>
-                <w:szCs w:val="18"/>
-              </w:rPr>
-              <w:t>password</w:t>
-            </w:r>
-            <w:proofErr w:type="spellEnd"/>
-            <w:r>
-              <w:rPr>
-                <w:sz w:val="18"/>
-                <w:szCs w:val="18"/>
-              </w:rPr>
-              <w:t xml:space="preserve"> y pulsa “</w:t>
-            </w:r>
-            <w:proofErr w:type="spellStart"/>
-            <w:r>
-              <w:rPr>
-                <w:sz w:val="18"/>
-                <w:szCs w:val="18"/>
-              </w:rPr>
-              <w:t>login</w:t>
-            </w:r>
-            <w:proofErr w:type="spellEnd"/>
-            <w:r>
-              <w:rPr>
-                <w:sz w:val="18"/>
-                <w:szCs w:val="18"/>
-              </w:rPr>
-              <w:t>”</w:t>
+            <w:r>
+              <w:rPr>
+                <w:sz w:val="18"/>
+                <w:szCs w:val="18"/>
+              </w:rPr>
+              <w:t>password y pulsa “login”</w:t>
             </w:r>
           </w:p>
         </w:tc>
@@ -6479,15 +6210,7 @@
                 <w:sz w:val="18"/>
                 <w:szCs w:val="18"/>
               </w:rPr>
-              <w:t>2. Se valida el email/</w:t>
-            </w:r>
-            <w:proofErr w:type="spellStart"/>
-            <w:r>
-              <w:rPr>
-                <w:sz w:val="18"/>
-                <w:szCs w:val="18"/>
-              </w:rPr>
-              <w:t>passw</w:t>
+              <w:t>2. Se valida el email/passw</w:t>
             </w:r>
             <w:r>
               <w:rPr>
@@ -6496,7 +6219,6 @@
               </w:rPr>
               <w:t>ord</w:t>
             </w:r>
-            <w:proofErr w:type="spellEnd"/>
           </w:p>
         </w:tc>
       </w:tr>
@@ -6599,17 +6321,8 @@
                 <w:sz w:val="18"/>
                 <w:szCs w:val="18"/>
               </w:rPr>
-              <w:t xml:space="preserve">Usuario cancela el </w:t>
-            </w:r>
-            <w:proofErr w:type="spellStart"/>
-            <w:r>
-              <w:rPr>
-                <w:sz w:val="18"/>
-                <w:szCs w:val="18"/>
-              </w:rPr>
-              <w:t>login</w:t>
-            </w:r>
-            <w:proofErr w:type="spellEnd"/>
+              <w:t>Usuario cancela el login</w:t>
+            </w:r>
           </w:p>
         </w:tc>
         <w:tc>
@@ -6694,23 +6407,7 @@
                 <w:sz w:val="18"/>
                 <w:szCs w:val="18"/>
               </w:rPr>
-              <w:t>Usuario/</w:t>
-            </w:r>
-            <w:proofErr w:type="spellStart"/>
-            <w:r>
-              <w:rPr>
-                <w:sz w:val="18"/>
-                <w:szCs w:val="18"/>
-              </w:rPr>
-              <w:t>password</w:t>
-            </w:r>
-            <w:proofErr w:type="spellEnd"/>
-            <w:r>
-              <w:rPr>
-                <w:sz w:val="18"/>
-                <w:szCs w:val="18"/>
-              </w:rPr>
-              <w:t xml:space="preserve"> incorrecto</w:t>
+              <w:t>Usuario/password incorrecto</w:t>
             </w:r>
           </w:p>
         </w:tc>
@@ -6753,23 +6450,7 @@
                 <w:sz w:val="18"/>
                 <w:szCs w:val="18"/>
               </w:rPr>
-              <w:t>Usuario/</w:t>
-            </w:r>
-            <w:proofErr w:type="spellStart"/>
-            <w:r>
-              <w:rPr>
-                <w:sz w:val="18"/>
-                <w:szCs w:val="18"/>
-              </w:rPr>
-              <w:t>password</w:t>
-            </w:r>
-            <w:proofErr w:type="spellEnd"/>
-            <w:r>
-              <w:rPr>
-                <w:sz w:val="18"/>
-                <w:szCs w:val="18"/>
-              </w:rPr>
-              <w:t xml:space="preserve"> en blanco</w:t>
+              <w:t>Usuario/password en blanco</w:t>
             </w:r>
           </w:p>
         </w:tc>
@@ -6906,15 +6587,7 @@
                 <w:sz w:val="18"/>
                 <w:szCs w:val="18"/>
               </w:rPr>
-              <w:t xml:space="preserve">2. Debe rellenar los campos email y </w:t>
-            </w:r>
-            <w:proofErr w:type="spellStart"/>
-            <w:r>
-              <w:rPr>
-                <w:sz w:val="18"/>
-                <w:szCs w:val="18"/>
-              </w:rPr>
-              <w:t>passwor</w:t>
+              <w:t>2. Debe rellenar los campos email y passwor</w:t>
             </w:r>
             <w:r>
               <w:rPr>
@@ -6923,7 +6596,6 @@
               </w:rPr>
               <w:t>d</w:t>
             </w:r>
-            <w:proofErr w:type="spellEnd"/>
           </w:p>
           <w:p>
             <w:pPr>
@@ -7077,23 +6749,15 @@
         <w:rPr>
           <w:lang w:val="es-ES"/>
         </w:rPr>
-        <w:t xml:space="preserve"> </w:t>
-      </w:r>
-      <w:proofErr w:type="spellStart"/>
+        <w:t xml:space="preserve"> TICKET</w:t>
+      </w:r>
       <w:r>
         <w:rPr>
           <w:lang w:val="es-ES"/>
         </w:rPr>
-        <w:t>TICKET</w:t>
-      </w:r>
-      <w:r>
-        <w:rPr>
-          <w:lang w:val="es-ES"/>
-        </w:rPr>
         <w:t>s</w:t>
       </w:r>
       <w:bookmarkEnd w:id="17"/>
-      <w:proofErr w:type="spellEnd"/>
     </w:p>
     <w:tbl>
       <w:tblPr>
@@ -7207,17 +6871,8 @@
                 <w:sz w:val="18"/>
                 <w:szCs w:val="18"/>
               </w:rPr>
-              <w:t xml:space="preserve">Consultar </w:t>
-            </w:r>
-            <w:proofErr w:type="spellStart"/>
-            <w:r>
-              <w:rPr>
-                <w:sz w:val="18"/>
-                <w:szCs w:val="18"/>
-              </w:rPr>
-              <w:t>TICKETs</w:t>
-            </w:r>
-            <w:proofErr w:type="spellEnd"/>
+              <w:t>Consultar TICKETs</w:t>
+            </w:r>
           </w:p>
         </w:tc>
       </w:tr>
@@ -7265,23 +6920,7 @@
                 <w:sz w:val="18"/>
                 <w:szCs w:val="18"/>
               </w:rPr>
-              <w:t xml:space="preserve">Formulario principal donde se podrán buscar los </w:t>
-            </w:r>
-            <w:proofErr w:type="spellStart"/>
-            <w:r>
-              <w:rPr>
-                <w:sz w:val="18"/>
-                <w:szCs w:val="18"/>
-              </w:rPr>
-              <w:t>TICKETs</w:t>
-            </w:r>
-            <w:proofErr w:type="spellEnd"/>
-            <w:r>
-              <w:rPr>
-                <w:sz w:val="18"/>
-                <w:szCs w:val="18"/>
-              </w:rPr>
-              <w:t xml:space="preserve"> según el perfil y abrir para ver el contenido</w:t>
+              <w:t>Formulario principal donde se podrán buscar los TICKETs según el perfil y abrir para ver el contenido</w:t>
             </w:r>
           </w:p>
         </w:tc>
@@ -7427,23 +7066,7 @@
                 <w:sz w:val="18"/>
                 <w:szCs w:val="18"/>
               </w:rPr>
-              <w:t xml:space="preserve">1. Lanzar consulta por diferentes criterios (abiertos por mí, con un texto determinado, abiertos en una fecha X, </w:t>
-            </w:r>
-            <w:proofErr w:type="spellStart"/>
-            <w:r>
-              <w:rPr>
-                <w:sz w:val="18"/>
-                <w:szCs w:val="18"/>
-              </w:rPr>
-              <w:t>etc</w:t>
-            </w:r>
-            <w:proofErr w:type="spellEnd"/>
-            <w:r>
-              <w:rPr>
-                <w:sz w:val="18"/>
-                <w:szCs w:val="18"/>
-              </w:rPr>
-              <w:t>)</w:t>
+              <w:t>1. Lanzar consulta por diferentes criterios (abiertos por mí, con un texto determinado, abiertos en una fecha X, etc)</w:t>
             </w:r>
           </w:p>
         </w:tc>
@@ -7499,23 +7122,7 @@
                 <w:sz w:val="18"/>
                 <w:szCs w:val="18"/>
               </w:rPr>
-              <w:t xml:space="preserve"> los </w:t>
-            </w:r>
-            <w:proofErr w:type="spellStart"/>
-            <w:r>
-              <w:rPr>
-                <w:sz w:val="18"/>
-                <w:szCs w:val="18"/>
-              </w:rPr>
-              <w:t>TICKETs</w:t>
-            </w:r>
-            <w:proofErr w:type="spellEnd"/>
-            <w:r>
-              <w:rPr>
-                <w:sz w:val="18"/>
-                <w:szCs w:val="18"/>
-              </w:rPr>
-              <w:t xml:space="preserve"> que cumplen con los criterios de consulta</w:t>
+              <w:t xml:space="preserve"> los TICKETs que cumplen con los criterios de consulta</w:t>
             </w:r>
           </w:p>
         </w:tc>
@@ -7830,17 +7437,8 @@
                 <w:sz w:val="18"/>
                 <w:szCs w:val="18"/>
               </w:rPr>
-              <w:t xml:space="preserve">2. estar </w:t>
-            </w:r>
-            <w:proofErr w:type="spellStart"/>
-            <w:r>
-              <w:rPr>
-                <w:sz w:val="18"/>
-                <w:szCs w:val="18"/>
-              </w:rPr>
-              <w:t>logeado</w:t>
-            </w:r>
-            <w:proofErr w:type="spellEnd"/>
+              <w:t>2. estar logeado</w:t>
+            </w:r>
           </w:p>
         </w:tc>
       </w:tr>
@@ -8746,17 +8344,8 @@
                 <w:sz w:val="18"/>
                 <w:szCs w:val="18"/>
               </w:rPr>
-              <w:t xml:space="preserve">r </w:t>
-            </w:r>
-            <w:proofErr w:type="spellStart"/>
-            <w:r>
-              <w:rPr>
-                <w:sz w:val="18"/>
-                <w:szCs w:val="18"/>
-              </w:rPr>
-              <w:t>logeado</w:t>
-            </w:r>
-            <w:proofErr w:type="spellEnd"/>
+              <w:t>r logeado</w:t>
+            </w:r>
           </w:p>
         </w:tc>
       </w:tr>
@@ -9269,23 +8858,7 @@
                 <w:sz w:val="18"/>
                 <w:szCs w:val="18"/>
               </w:rPr>
-              <w:t xml:space="preserve">proyecto, tipo ticket, estado, Cerrar ticket, </w:t>
-            </w:r>
-            <w:proofErr w:type="spellStart"/>
-            <w:r>
-              <w:rPr>
-                <w:sz w:val="18"/>
-                <w:szCs w:val="18"/>
-              </w:rPr>
-              <w:t>etc</w:t>
-            </w:r>
-            <w:proofErr w:type="spellEnd"/>
-            <w:r>
-              <w:rPr>
-                <w:sz w:val="18"/>
-                <w:szCs w:val="18"/>
-              </w:rPr>
-              <w:t>) y se pulsa “grabar”</w:t>
+              <w:t>proyecto, tipo ticket, estado, Cerrar ticket, etc) y se pulsa “grabar”</w:t>
             </w:r>
           </w:p>
         </w:tc>
@@ -9590,17 +9163,8 @@
                 <w:sz w:val="18"/>
                 <w:szCs w:val="18"/>
               </w:rPr>
-              <w:t xml:space="preserve"> o administrador debe estar </w:t>
-            </w:r>
-            <w:proofErr w:type="spellStart"/>
-            <w:r>
-              <w:rPr>
-                <w:sz w:val="18"/>
-                <w:szCs w:val="18"/>
-              </w:rPr>
-              <w:t>logeado</w:t>
-            </w:r>
-            <w:proofErr w:type="spellEnd"/>
+              <w:t xml:space="preserve"> o administrador debe estar logeado</w:t>
+            </w:r>
           </w:p>
           <w:p>
             <w:pPr>
@@ -10400,17 +9964,8 @@
                 <w:sz w:val="18"/>
                 <w:szCs w:val="18"/>
               </w:rPr>
-              <w:t xml:space="preserve">1. el agente o administrador debe estar </w:t>
-            </w:r>
-            <w:proofErr w:type="spellStart"/>
-            <w:r>
-              <w:rPr>
-                <w:sz w:val="18"/>
-                <w:szCs w:val="18"/>
-              </w:rPr>
-              <w:t>logeado</w:t>
-            </w:r>
-            <w:proofErr w:type="spellEnd"/>
+              <w:t>1. el agente o administrador debe estar logeado</w:t>
+            </w:r>
           </w:p>
           <w:p>
             <w:pPr>
@@ -10702,17 +10257,8 @@
                 <w:sz w:val="18"/>
                 <w:szCs w:val="18"/>
               </w:rPr>
-              <w:t xml:space="preserve">Pequeño mantenimiento donde se podrán dar de alta y baja los usuarios en el sistema, además de otras tareas básicas como resetear el </w:t>
-            </w:r>
-            <w:proofErr w:type="spellStart"/>
-            <w:r>
-              <w:rPr>
-                <w:sz w:val="18"/>
-                <w:szCs w:val="18"/>
-              </w:rPr>
-              <w:t>password</w:t>
-            </w:r>
-            <w:proofErr w:type="spellEnd"/>
+              <w:t>Pequeño mantenimiento donde se podrán dar de alta y baja los usuarios en el sistema, además de otras tareas básicas como resetear el password</w:t>
+            </w:r>
           </w:p>
         </w:tc>
       </w:tr>
@@ -10992,23 +10538,7 @@
                 <w:sz w:val="18"/>
                 <w:szCs w:val="18"/>
               </w:rPr>
-              <w:t xml:space="preserve"> y el usuario puede entrar en el sistema con el </w:t>
-            </w:r>
-            <w:proofErr w:type="spellStart"/>
-            <w:r>
-              <w:rPr>
-                <w:sz w:val="18"/>
-                <w:szCs w:val="18"/>
-              </w:rPr>
-              <w:t>password</w:t>
-            </w:r>
-            <w:proofErr w:type="spellEnd"/>
-            <w:r>
-              <w:rPr>
-                <w:sz w:val="18"/>
-                <w:szCs w:val="18"/>
-              </w:rPr>
-              <w:t xml:space="preserve"> que le ha asignado el administrador</w:t>
+              <w:t xml:space="preserve"> y el usuario puede entrar en el sistema con el password que le ha asignado el administrador</w:t>
             </w:r>
           </w:p>
         </w:tc>
@@ -11343,17 +10873,8 @@
                 <w:sz w:val="18"/>
                 <w:szCs w:val="18"/>
               </w:rPr>
-              <w:t xml:space="preserve"> administrador debe estar </w:t>
-            </w:r>
-            <w:proofErr w:type="spellStart"/>
-            <w:r>
-              <w:rPr>
-                <w:sz w:val="18"/>
-                <w:szCs w:val="18"/>
-              </w:rPr>
-              <w:t>logeado</w:t>
-            </w:r>
-            <w:proofErr w:type="spellEnd"/>
+              <w:t xml:space="preserve"> administrador debe estar logeado</w:t>
+            </w:r>
           </w:p>
           <w:p>
             <w:pPr>
@@ -11649,23 +11170,7 @@
                 <w:sz w:val="18"/>
                 <w:szCs w:val="18"/>
               </w:rPr>
-              <w:t xml:space="preserve">Pequeño mantenimiento donde se podrán dar de alta Proyectos. Estos proyectos permitirán agrupar los </w:t>
-            </w:r>
-            <w:proofErr w:type="spellStart"/>
-            <w:r>
-              <w:rPr>
-                <w:sz w:val="18"/>
-                <w:szCs w:val="18"/>
-              </w:rPr>
-              <w:t>TICKETs</w:t>
-            </w:r>
-            <w:proofErr w:type="spellEnd"/>
-            <w:r>
-              <w:rPr>
-                <w:sz w:val="18"/>
-                <w:szCs w:val="18"/>
-              </w:rPr>
-              <w:t xml:space="preserve"> en sus áreas funcionales</w:t>
+              <w:t>Pequeño mantenimiento donde se podrán dar de alta Proyectos. Estos proyectos permitirán agrupar los TICKETs en sus áreas funcionales</w:t>
             </w:r>
           </w:p>
         </w:tc>
@@ -11932,17 +11437,8 @@
                 <w:sz w:val="18"/>
                 <w:szCs w:val="18"/>
               </w:rPr>
-              <w:t xml:space="preserve">4. Se confirma la inserción y a partir de ese momento se podrá utilizar para asignar en los </w:t>
-            </w:r>
-            <w:proofErr w:type="spellStart"/>
-            <w:r>
-              <w:rPr>
-                <w:sz w:val="18"/>
-                <w:szCs w:val="18"/>
-              </w:rPr>
-              <w:t>TICKETs</w:t>
-            </w:r>
-            <w:proofErr w:type="spellEnd"/>
+              <w:t>4. Se confirma la inserción y a partir de ese momento se podrá utilizar para asignar en los TICKETs</w:t>
+            </w:r>
           </w:p>
         </w:tc>
       </w:tr>
@@ -12241,17 +11737,8 @@
                 <w:sz w:val="18"/>
                 <w:szCs w:val="18"/>
               </w:rPr>
-              <w:t xml:space="preserve">1. el administrador debe estar </w:t>
-            </w:r>
-            <w:proofErr w:type="spellStart"/>
-            <w:r>
-              <w:rPr>
-                <w:sz w:val="18"/>
-                <w:szCs w:val="18"/>
-              </w:rPr>
-              <w:t>logeado</w:t>
-            </w:r>
-            <w:proofErr w:type="spellEnd"/>
+              <w:t>1. el administrador debe estar logeado</w:t>
+            </w:r>
           </w:p>
           <w:p>
             <w:pPr>
@@ -12485,14 +11972,9 @@
       </w:pPr>
       <w:bookmarkStart w:id="26" w:name="_Toc99486812"/>
       <w:r>
-        <w:t xml:space="preserve">Formulario de </w:t>
-      </w:r>
-      <w:proofErr w:type="spellStart"/>
-      <w:r>
-        <w:t>Login</w:t>
+        <w:t>Formulario de Login</w:t>
       </w:r>
       <w:bookmarkEnd w:id="26"/>
-      <w:proofErr w:type="spellEnd"/>
     </w:p>
     <w:p>
       <w:r>
@@ -12538,15 +12020,7 @@
     </w:p>
     <w:p>
       <w:r>
-        <w:t xml:space="preserve">Consta del campo Email y </w:t>
-      </w:r>
-      <w:proofErr w:type="spellStart"/>
-      <w:r>
-        <w:t>Password</w:t>
-      </w:r>
-      <w:proofErr w:type="spellEnd"/>
-      <w:r>
-        <w:t>, una vez rellenados se pulsará el botón Log In para que valide y se acceda al programa si es correcto.</w:t>
+        <w:t>Consta del campo Email y Password, una vez rellenados se pulsará el botón Log In para que valide y se acceda al programa si es correcto.</w:t>
       </w:r>
     </w:p>
     <w:p>
@@ -12644,15 +12118,7 @@
     </w:p>
     <w:p>
       <w:r>
-        <w:t xml:space="preserve">En el </w:t>
-      </w:r>
-      <w:proofErr w:type="spellStart"/>
-      <w:r>
-        <w:t>grid</w:t>
-      </w:r>
-      <w:proofErr w:type="spellEnd"/>
-      <w:r>
-        <w:t xml:space="preserve"> de datos aparecerán 4 columnas de información que se cargarán en función de los filtros que se hayan seleccionado desde el menú desplegable.</w:t>
+        <w:t>En el grid de datos aparecerán 4 columnas de información que se cargarán en función de los filtros que se hayan seleccionado desde el menú desplegable.</w:t>
       </w:r>
     </w:p>
     <w:p>
@@ -13379,6 +12845,76 @@
     </w:p>
     <w:p/>
     <w:p>
+      <w:pPr>
+        <w:pStyle w:val="Ttulo3"/>
+      </w:pPr>
+      <w:r>
+        <w:t>Formulario Gestión Usuarios</w:t>
+      </w:r>
+    </w:p>
+    <w:p>
+      <w:r>
+        <w:t>ss</w:t>
+      </w:r>
+    </w:p>
+    <w:p/>
+    <w:p>
+      <w:pPr>
+        <w:pStyle w:val="Ttulo3"/>
+      </w:pPr>
+      <w:r>
+        <w:t>Formulario Mantenimiento Proyectos</w:t>
+      </w:r>
+    </w:p>
+    <w:p>
+      <w:r>
+        <w:t>[To-do]</w:t>
+      </w:r>
+    </w:p>
+    <w:p>
+      <w:r>
+        <w:lastRenderedPageBreak/>
+        <w:drawing>
+          <wp:inline distT="0" distB="0" distL="0" distR="0" wp14:anchorId="19DED2A4" wp14:editId="14438F7C">
+            <wp:extent cx="5167902" cy="2553462"/>
+            <wp:effectExtent l="0" t="0" r="0" b="0"/>
+            <wp:docPr id="5" name="Imagen 5" descr="Tabla&#10;&#10;Descripción generada automáticamente"/>
+            <wp:cNvGraphicFramePr>
+              <a:graphicFrameLocks xmlns:a="http://schemas.openxmlformats.org/drawingml/2006/main" noChangeAspect="1"/>
+            </wp:cNvGraphicFramePr>
+            <a:graphic xmlns:a="http://schemas.openxmlformats.org/drawingml/2006/main">
+              <a:graphicData uri="http://schemas.openxmlformats.org/drawingml/2006/picture">
+                <pic:pic xmlns:pic="http://schemas.openxmlformats.org/drawingml/2006/picture">
+                  <pic:nvPicPr>
+                    <pic:cNvPr id="5" name="Imagen 5" descr="Tabla&#10;&#10;Descripción generada automáticamente"/>
+                    <pic:cNvPicPr/>
+                  </pic:nvPicPr>
+                  <pic:blipFill>
+                    <a:blip r:embed="rId43"/>
+                    <a:stretch>
+                      <a:fillRect/>
+                    </a:stretch>
+                  </pic:blipFill>
+                  <pic:spPr>
+                    <a:xfrm>
+                      <a:off x="0" y="0"/>
+                      <a:ext cx="5167902" cy="2553462"/>
+                    </a:xfrm>
+                    <a:prstGeom prst="rect">
+                      <a:avLst/>
+                    </a:prstGeom>
+                  </pic:spPr>
+                </pic:pic>
+              </a:graphicData>
+            </a:graphic>
+          </wp:inline>
+        </w:drawing>
+      </w:r>
+    </w:p>
+    <w:p>
+      <w:r>
+        <w:t>d</w:t>
+      </w:r>
       <w:r>
         <w:br w:type="page"/>
       </w:r>
@@ -13506,15 +13042,7 @@
         </w:numPr>
       </w:pPr>
       <w:r>
-        <w:t xml:space="preserve">Retención tablas </w:t>
-      </w:r>
-      <w:proofErr w:type="spellStart"/>
-      <w:r>
-        <w:t>LOGs</w:t>
-      </w:r>
-      <w:proofErr w:type="spellEnd"/>
-      <w:r>
-        <w:t>: 1 año</w:t>
+        <w:t>Retención tablas LOGs: 1 año</w:t>
       </w:r>
     </w:p>
     <w:p>
@@ -13526,15 +13054,7 @@
         </w:numPr>
       </w:pPr>
       <w:r>
-        <w:t xml:space="preserve">Retención tablas </w:t>
-      </w:r>
-      <w:proofErr w:type="spellStart"/>
-      <w:r>
-        <w:t>TICKETs</w:t>
-      </w:r>
-      <w:proofErr w:type="spellEnd"/>
-      <w:r>
-        <w:t xml:space="preserve"> y sus relacionadas: 5 años (a partir de la fecha de cierre)</w:t>
+        <w:t>Retención tablas TICKETs y sus relacionadas: 5 años (a partir de la fecha de cierre)</w:t>
       </w:r>
     </w:p>
     <w:p>
@@ -13618,15 +13138,7 @@
         <w:t>Simplifica al usuario la utilización de los sistemas ya que con un</w:t>
       </w:r>
       <w:r>
-        <w:t xml:space="preserve"> usuario y </w:t>
-      </w:r>
-      <w:proofErr w:type="spellStart"/>
-      <w:r>
-        <w:t>password</w:t>
-      </w:r>
-      <w:proofErr w:type="spellEnd"/>
-      <w:r>
-        <w:t xml:space="preserve"> acceden a todos los sistemas (que tienen permiso) de la empresa</w:t>
+        <w:t xml:space="preserve"> usuario y password acceden a todos los sistemas (que tienen permiso) de la empresa</w:t>
       </w:r>
     </w:p>
     <w:p>
@@ -13638,31 +13150,7 @@
         </w:numPr>
       </w:pPr>
       <w:r>
-        <w:t xml:space="preserve">Unifica la política de seguridad, por ejemplo, </w:t>
-      </w:r>
-      <w:proofErr w:type="spellStart"/>
-      <w:r>
-        <w:t>password</w:t>
-      </w:r>
-      <w:proofErr w:type="spellEnd"/>
-      <w:r>
-        <w:t xml:space="preserve"> de mínimo 10 letras, con mínimo 1 letra </w:t>
-      </w:r>
-      <w:proofErr w:type="spellStart"/>
-      <w:r>
-        <w:t>maýuscula</w:t>
-      </w:r>
-      <w:proofErr w:type="spellEnd"/>
-      <w:r>
-        <w:t xml:space="preserve">, mínimo 1 letra numérica, etc. Otro punto importante es la obligación de cambiar el </w:t>
-      </w:r>
-      <w:proofErr w:type="spellStart"/>
-      <w:r>
-        <w:t>password</w:t>
-      </w:r>
-      <w:proofErr w:type="spellEnd"/>
-      <w:r>
-        <w:t xml:space="preserve"> pasados los 30 días.</w:t>
+        <w:t>Unifica la política de seguridad, por ejemplo, password de mínimo 10 letras, con mínimo 1 letra maýuscula, mínimo 1 letra numérica, etc. Otro punto importante es la obligación de cambiar el password pasados los 30 días.</w:t>
       </w:r>
     </w:p>
     <w:p>
@@ -13686,15 +13174,7 @@
         </w:numPr>
       </w:pPr>
       <w:r>
-        <w:t xml:space="preserve">Cuando un usuario causa baja en la empresa automáticamente se </w:t>
-      </w:r>
-      <w:proofErr w:type="spellStart"/>
-      <w:r>
-        <w:t>dá</w:t>
-      </w:r>
-      <w:proofErr w:type="spellEnd"/>
-      <w:r>
-        <w:t xml:space="preserve"> de baja en LDAP impidiendo que pueda entrar en las aplicaciones.</w:t>
+        <w:t>Cuando un usuario causa baja en la empresa automáticamente se dá de baja en LDAP impidiendo que pueda entrar en las aplicaciones.</w:t>
       </w:r>
     </w:p>
     <w:p>
@@ -13738,7 +13218,7 @@
           <w:lang w:val="es-ES"/>
         </w:rPr>
       </w:pPr>
-      <w:hyperlink r:id="rId43" w:history="1">
+      <w:hyperlink r:id="rId44" w:history="1">
         <w:r>
           <w:rPr>
             <w:rStyle w:val="Hipervnculo"/>
@@ -13768,7 +13248,7 @@
           <w:lang w:val="en-GB"/>
         </w:rPr>
       </w:pPr>
-      <w:hyperlink r:id="rId44" w:history="1">
+      <w:hyperlink r:id="rId45" w:history="1">
         <w:r>
           <w:rPr>
             <w:rStyle w:val="Hipervnculo"/>
@@ -13787,27 +13267,13 @@
         <w:rPr>
           <w:lang w:val="en-GB"/>
         </w:rPr>
-        <w:t xml:space="preserve">- </w:t>
-      </w:r>
-      <w:proofErr w:type="spellStart"/>
+        <w:t>- c</w:t>
+      </w:r>
       <w:r>
         <w:rPr>
           <w:lang w:val="en-GB"/>
         </w:rPr>
-        <w:t>c</w:t>
-      </w:r>
-      <w:r>
-        <w:rPr>
-          <w:lang w:val="en-GB"/>
-        </w:rPr>
-        <w:t>urso</w:t>
-      </w:r>
-      <w:proofErr w:type="spellEnd"/>
-      <w:r>
-        <w:rPr>
-          <w:lang w:val="en-GB"/>
-        </w:rPr>
-        <w:t xml:space="preserve"> de Spring Co</w:t>
+        <w:t>urso de Spring Co</w:t>
       </w:r>
       <w:r>
         <w:rPr>
@@ -13827,7 +13293,7 @@
           <w:lang w:val="es-ES"/>
         </w:rPr>
       </w:pPr>
-      <w:hyperlink r:id="rId45" w:history="1">
+      <w:hyperlink r:id="rId46" w:history="1">
         <w:r>
           <w:rPr>
             <w:rStyle w:val="Hipervnculo"/>
@@ -13866,7 +13332,7 @@
           <w:lang w:val="es-ES"/>
         </w:rPr>
       </w:pPr>
-      <w:hyperlink r:id="rId46" w:history="1">
+      <w:hyperlink r:id="rId47" w:history="1">
         <w:r>
           <w:rPr>
             <w:rStyle w:val="Hipervnculo"/>
@@ -13899,7 +13365,7 @@
           <w:lang w:val="es-ES"/>
         </w:rPr>
       </w:pPr>
-      <w:hyperlink r:id="rId47" w:history="1">
+      <w:hyperlink r:id="rId48" w:history="1">
         <w:r>
           <w:rPr>
             <w:rStyle w:val="Hipervnculo"/>
@@ -13932,7 +13398,7 @@
           <w:lang w:val="es-ES"/>
         </w:rPr>
       </w:pPr>
-      <w:hyperlink r:id="rId48" w:history="1">
+      <w:hyperlink r:id="rId49" w:history="1">
         <w:r>
           <w:rPr>
             <w:rStyle w:val="Hipervnculo"/>
@@ -13962,7 +13428,7 @@
           <w:numId w:val="5"/>
         </w:numPr>
       </w:pPr>
-      <w:hyperlink r:id="rId49" w:history="1">
+      <w:hyperlink r:id="rId50" w:history="1">
         <w:r>
           <w:rPr>
             <w:rStyle w:val="Hipervnculo"/>
@@ -14116,35 +13582,7 @@
         <w:rPr>
           <w:lang w:val="en-GB"/>
         </w:rPr>
-        <w:t xml:space="preserve">Solo </w:t>
-      </w:r>
-      <w:proofErr w:type="spellStart"/>
-      <w:r>
-        <w:rPr>
-          <w:lang w:val="en-GB"/>
-        </w:rPr>
-        <w:t>abierta</w:t>
-      </w:r>
-      <w:proofErr w:type="spellEnd"/>
-      <w:r>
-        <w:rPr>
-          <w:lang w:val="en-GB"/>
-        </w:rPr>
-        <w:t xml:space="preserve"> </w:t>
-      </w:r>
-      <w:proofErr w:type="spellStart"/>
-      <w:r>
-        <w:rPr>
-          <w:lang w:val="en-GB"/>
-        </w:rPr>
-        <w:t>url</w:t>
-      </w:r>
-      <w:proofErr w:type="spellEnd"/>
-      <w:r>
-        <w:rPr>
-          <w:lang w:val="en-GB"/>
-        </w:rPr>
-        <w:t xml:space="preserve"> AUTH</w:t>
+        <w:t>Solo abierta url AUTH</w:t>
       </w:r>
     </w:p>
     <w:p>
@@ -14162,35 +13600,7 @@
         <w:rPr>
           <w:lang w:val="en-GB"/>
         </w:rPr>
-        <w:t xml:space="preserve">Resto </w:t>
-      </w:r>
-      <w:proofErr w:type="spellStart"/>
-      <w:r>
-        <w:rPr>
-          <w:lang w:val="en-GB"/>
-        </w:rPr>
-        <w:t>rutas</w:t>
-      </w:r>
-      <w:proofErr w:type="spellEnd"/>
-      <w:r>
-        <w:rPr>
-          <w:lang w:val="en-GB"/>
-        </w:rPr>
-        <w:t xml:space="preserve"> </w:t>
-      </w:r>
-      <w:proofErr w:type="spellStart"/>
-      <w:r>
-        <w:rPr>
-          <w:lang w:val="en-GB"/>
-        </w:rPr>
-        <w:t>solicita</w:t>
-      </w:r>
-      <w:proofErr w:type="spellEnd"/>
-      <w:r>
-        <w:rPr>
-          <w:lang w:val="en-GB"/>
-        </w:rPr>
-        <w:t xml:space="preserve"> token</w:t>
+        <w:t>Resto rutas solicita token</w:t>
       </w:r>
     </w:p>
     <w:p>
@@ -14259,14 +13669,12 @@
           <w:highlight w:val="white"/>
         </w:rPr>
       </w:pPr>
-      <w:proofErr w:type="spellStart"/>
       <w:r>
         <w:rPr>
           <w:highlight w:val="white"/>
         </w:rPr>
         <w:t>dd</w:t>
       </w:r>
-      <w:proofErr w:type="spellEnd"/>
     </w:p>
     <w:p>
       <w:pPr>
@@ -14413,7 +13821,6 @@
               </w:rPr>
               <w:t xml:space="preserve">También botón derecho en navegador ficheros seleccionando </w:t>
             </w:r>
-            <w:proofErr w:type="spellStart"/>
             <w:r>
               <w:rPr>
                 <w:i/>
@@ -14421,29 +13828,8 @@
                 <w:sz w:val="20"/>
                 <w:szCs w:val="20"/>
               </w:rPr>
-              <w:t>Reformat</w:t>
-            </w:r>
-            <w:proofErr w:type="spellEnd"/>
-            <w:r>
-              <w:rPr>
-                <w:i/>
-                <w:iCs/>
-                <w:sz w:val="20"/>
-                <w:szCs w:val="20"/>
-              </w:rPr>
-              <w:t xml:space="preserve"> </w:t>
-            </w:r>
-            <w:proofErr w:type="spellStart"/>
-            <w:r>
-              <w:rPr>
-                <w:i/>
-                <w:iCs/>
-                <w:sz w:val="20"/>
-                <w:szCs w:val="20"/>
-              </w:rPr>
-              <w:t>code</w:t>
-            </w:r>
-            <w:proofErr w:type="spellEnd"/>
+              <w:t>Reformat code</w:t>
+            </w:r>
           </w:p>
           <w:p>
             <w:pPr>
@@ -14538,23 +13924,7 @@
                 <w:sz w:val="20"/>
                 <w:szCs w:val="20"/>
               </w:rPr>
-              <w:t xml:space="preserve">Para añadir </w:t>
-            </w:r>
-            <w:proofErr w:type="spellStart"/>
-            <w:r>
-              <w:rPr>
-                <w:sz w:val="20"/>
-                <w:szCs w:val="20"/>
-              </w:rPr>
-              <w:t>imports</w:t>
-            </w:r>
-            <w:proofErr w:type="spellEnd"/>
-            <w:r>
-              <w:rPr>
-                <w:sz w:val="20"/>
-                <w:szCs w:val="20"/>
-              </w:rPr>
-              <w:t xml:space="preserve"> o resolver errores</w:t>
+              <w:t>Para añadir imports o resolver errores</w:t>
             </w:r>
           </w:p>
         </w:tc>
@@ -14579,7 +13949,6 @@
                 <w:lang w:val="en-GB"/>
               </w:rPr>
             </w:pPr>
-            <w:proofErr w:type="spellStart"/>
             <w:r>
               <w:rPr>
                 <w:b w:val="0"/>
@@ -14588,9 +13957,8 @@
                 <w:szCs w:val="20"/>
                 <w:lang w:val="en-GB"/>
               </w:rPr>
-              <w:t>Generar</w:t>
-            </w:r>
-            <w:proofErr w:type="spellEnd"/>
+              <w:t>Generar getters, setters, constructors, e</w:t>
+            </w:r>
             <w:r>
               <w:rPr>
                 <w:b w:val="0"/>
@@ -14599,9 +13967,94 @@
                 <w:szCs w:val="20"/>
                 <w:lang w:val="en-GB"/>
               </w:rPr>
-              <w:t xml:space="preserve"> getters, setters, constructors, e</w:t>
-            </w:r>
-            <w:r>
+              <w:t>tc</w:t>
+            </w:r>
+          </w:p>
+        </w:tc>
+        <w:tc>
+          <w:tcPr>
+            <w:tcW w:w="3006" w:type="dxa"/>
+          </w:tcPr>
+          <w:p>
+            <w:pPr>
+              <w:jc w:val="left"/>
+              <w:cnfStyle w:val="000000100000" w:firstRow="0" w:lastRow="0" w:firstColumn="0" w:lastColumn="0" w:oddVBand="0" w:evenVBand="0" w:oddHBand="1" w:evenHBand="0" w:firstRowFirstColumn="0" w:firstRowLastColumn="0" w:lastRowFirstColumn="0" w:lastRowLastColumn="0"/>
+              <w:rPr>
+                <w:sz w:val="20"/>
+                <w:szCs w:val="20"/>
+                <w:lang w:val="en-GB"/>
+              </w:rPr>
+            </w:pPr>
+            <w:r>
+              <w:rPr>
+                <w:sz w:val="20"/>
+                <w:szCs w:val="20"/>
+                <w:lang w:val="en-GB"/>
+              </w:rPr>
+              <w:t>ALT+IN</w:t>
+            </w:r>
+            <w:r>
+              <w:rPr>
+                <w:sz w:val="20"/>
+                <w:szCs w:val="20"/>
+                <w:lang w:val="en-GB"/>
+              </w:rPr>
+              <w:t>SERT</w:t>
+            </w:r>
+          </w:p>
+        </w:tc>
+        <w:tc>
+          <w:tcPr>
+            <w:tcW w:w="4048" w:type="dxa"/>
+          </w:tcPr>
+          <w:p>
+            <w:pPr>
+              <w:jc w:val="left"/>
+              <w:cnfStyle w:val="000000100000" w:firstRow="0" w:lastRow="0" w:firstColumn="0" w:lastColumn="0" w:oddVBand="0" w:evenVBand="0" w:oddHBand="1" w:evenHBand="0" w:firstRowFirstColumn="0" w:firstRowLastColumn="0" w:lastRowFirstColumn="0" w:lastRowLastColumn="0"/>
+              <w:rPr>
+                <w:sz w:val="20"/>
+                <w:szCs w:val="20"/>
+                <w:lang w:val="es-ES"/>
+              </w:rPr>
+            </w:pPr>
+            <w:r>
+              <w:rPr>
+                <w:sz w:val="20"/>
+                <w:szCs w:val="20"/>
+                <w:lang w:val="es-ES"/>
+              </w:rPr>
+              <w:t>También botón derecho sobre e</w:t>
+            </w:r>
+            <w:r>
+              <w:rPr>
+                <w:sz w:val="20"/>
+                <w:szCs w:val="20"/>
+                <w:lang w:val="es-ES"/>
+              </w:rPr>
+              <w:t xml:space="preserve">l código opción </w:t>
+            </w:r>
+            <w:r>
+              <w:rPr>
+                <w:i/>
+                <w:iCs/>
+                <w:sz w:val="20"/>
+                <w:szCs w:val="20"/>
+                <w:lang w:val="es-ES"/>
+              </w:rPr>
+              <w:t>Generate</w:t>
+            </w:r>
+          </w:p>
+        </w:tc>
+      </w:tr>
+      <w:tr>
+        <w:tc>
+          <w:tcPr>
+            <w:cnfStyle w:val="001000000000" w:firstRow="0" w:lastRow="0" w:firstColumn="1" w:lastColumn="0" w:oddVBand="0" w:evenVBand="0" w:oddHBand="0" w:evenHBand="0" w:firstRowFirstColumn="0" w:firstRowLastColumn="0" w:lastRowFirstColumn="0" w:lastRowLastColumn="0"/>
+            <w:tcW w:w="3006" w:type="dxa"/>
+          </w:tcPr>
+          <w:p>
+            <w:pPr>
+              <w:jc w:val="left"/>
               <w:rPr>
                 <w:b w:val="0"/>
                 <w:bCs w:val="0"/>
@@ -14609,96 +14062,8 @@
                 <w:szCs w:val="20"/>
                 <w:lang w:val="en-GB"/>
               </w:rPr>
-              <w:t>tc</w:t>
-            </w:r>
-          </w:p>
-        </w:tc>
-        <w:tc>
-          <w:tcPr>
-            <w:tcW w:w="3006" w:type="dxa"/>
-          </w:tcPr>
-          <w:p>
-            <w:pPr>
-              <w:jc w:val="left"/>
-              <w:cnfStyle w:val="000000100000" w:firstRow="0" w:lastRow="0" w:firstColumn="0" w:lastColumn="0" w:oddVBand="0" w:evenVBand="0" w:oddHBand="1" w:evenHBand="0" w:firstRowFirstColumn="0" w:firstRowLastColumn="0" w:lastRowFirstColumn="0" w:lastRowLastColumn="0"/>
-              <w:rPr>
-                <w:sz w:val="20"/>
-                <w:szCs w:val="20"/>
-                <w:lang w:val="en-GB"/>
-              </w:rPr>
-            </w:pPr>
-            <w:r>
-              <w:rPr>
-                <w:sz w:val="20"/>
-                <w:szCs w:val="20"/>
-                <w:lang w:val="en-GB"/>
-              </w:rPr>
-              <w:t>ALT+IN</w:t>
-            </w:r>
-            <w:r>
-              <w:rPr>
-                <w:sz w:val="20"/>
-                <w:szCs w:val="20"/>
-                <w:lang w:val="en-GB"/>
-              </w:rPr>
-              <w:t>SERT</w:t>
-            </w:r>
-          </w:p>
-        </w:tc>
-        <w:tc>
-          <w:tcPr>
-            <w:tcW w:w="4048" w:type="dxa"/>
-          </w:tcPr>
-          <w:p>
-            <w:pPr>
-              <w:jc w:val="left"/>
-              <w:cnfStyle w:val="000000100000" w:firstRow="0" w:lastRow="0" w:firstColumn="0" w:lastColumn="0" w:oddVBand="0" w:evenVBand="0" w:oddHBand="1" w:evenHBand="0" w:firstRowFirstColumn="0" w:firstRowLastColumn="0" w:lastRowFirstColumn="0" w:lastRowLastColumn="0"/>
-              <w:rPr>
-                <w:sz w:val="20"/>
-                <w:szCs w:val="20"/>
-                <w:lang w:val="es-ES"/>
-              </w:rPr>
-            </w:pPr>
-            <w:r>
-              <w:rPr>
-                <w:sz w:val="20"/>
-                <w:szCs w:val="20"/>
-                <w:lang w:val="es-ES"/>
-              </w:rPr>
-              <w:t>También botón derecho sobre e</w:t>
-            </w:r>
-            <w:r>
-              <w:rPr>
-                <w:sz w:val="20"/>
-                <w:szCs w:val="20"/>
-                <w:lang w:val="es-ES"/>
-              </w:rPr>
-              <w:t xml:space="preserve">l código opción </w:t>
-            </w:r>
-            <w:proofErr w:type="spellStart"/>
-            <w:r>
-              <w:rPr>
-                <w:i/>
-                <w:iCs/>
-                <w:sz w:val="20"/>
-                <w:szCs w:val="20"/>
-                <w:lang w:val="es-ES"/>
-              </w:rPr>
-              <w:t>Generate</w:t>
-            </w:r>
-            <w:proofErr w:type="spellEnd"/>
-          </w:p>
-        </w:tc>
-      </w:tr>
-      <w:tr>
-        <w:tc>
-          <w:tcPr>
-            <w:cnfStyle w:val="001000000000" w:firstRow="0" w:lastRow="0" w:firstColumn="1" w:lastColumn="0" w:oddVBand="0" w:evenVBand="0" w:oddHBand="0" w:evenHBand="0" w:firstRowFirstColumn="0" w:firstRowLastColumn="0" w:lastRowFirstColumn="0" w:lastRowLastColumn="0"/>
-            <w:tcW w:w="3006" w:type="dxa"/>
-          </w:tcPr>
-          <w:p>
-            <w:pPr>
-              <w:jc w:val="left"/>
+            </w:pPr>
+            <w:r>
               <w:rPr>
                 <w:b w:val="0"/>
                 <w:bCs w:val="0"/>
@@ -14706,41 +14071,8 @@
                 <w:szCs w:val="20"/>
                 <w:lang w:val="en-GB"/>
               </w:rPr>
-            </w:pPr>
-            <w:proofErr w:type="spellStart"/>
-            <w:r>
-              <w:rPr>
-                <w:b w:val="0"/>
-                <w:bCs w:val="0"/>
-                <w:sz w:val="20"/>
-                <w:szCs w:val="20"/>
-                <w:lang w:val="en-GB"/>
-              </w:rPr>
-              <w:t>Duplicar</w:t>
-            </w:r>
-            <w:proofErr w:type="spellEnd"/>
-            <w:r>
-              <w:rPr>
-                <w:b w:val="0"/>
-                <w:bCs w:val="0"/>
-                <w:sz w:val="20"/>
-                <w:szCs w:val="20"/>
-                <w:lang w:val="en-GB"/>
-              </w:rPr>
-              <w:t xml:space="preserve"> </w:t>
-            </w:r>
-            <w:proofErr w:type="spellStart"/>
-            <w:r>
-              <w:rPr>
-                <w:b w:val="0"/>
-                <w:bCs w:val="0"/>
-                <w:sz w:val="20"/>
-                <w:szCs w:val="20"/>
-                <w:lang w:val="en-GB"/>
-              </w:rPr>
-              <w:t>línea</w:t>
-            </w:r>
-            <w:proofErr w:type="spellEnd"/>
+              <w:t>Duplicar línea</w:t>
+            </w:r>
           </w:p>
         </w:tc>
         <w:tc>
@@ -14856,14 +14188,12 @@
           <w:highlight w:val="white"/>
         </w:rPr>
       </w:pPr>
-      <w:proofErr w:type="spellStart"/>
       <w:r>
         <w:rPr>
           <w:highlight w:val="white"/>
         </w:rPr>
         <w:t>Ss</w:t>
       </w:r>
-      <w:proofErr w:type="spellEnd"/>
     </w:p>
     <w:p>
       <w:pPr>
@@ -14967,9 +14297,9 @@
       </w:r>
     </w:p>
     <w:sectPr>
-      <w:headerReference w:type="default" r:id="rId50"/>
-      <w:footerReference w:type="default" r:id="rId51"/>
-      <w:headerReference w:type="first" r:id="rId52"/>
+      <w:headerReference w:type="default" r:id="rId51"/>
+      <w:footerReference w:type="default" r:id="rId52"/>
+      <w:headerReference w:type="first" r:id="rId53"/>
       <w:pgSz w:w="11909" w:h="16834"/>
       <w:pgMar w:top="1440" w:right="1440" w:bottom="1440" w:left="1440" w:header="720" w:footer="0" w:gutter="0"/>
       <w:pgNumType w:start="1"/>

</xml_diff>

<commit_message>
Finalizada gestión usuarios, inicidad consulta tickets
</commit_message>
<xml_diff>
--- a/doc/Memoria-working.docx
+++ b/doc/Memoria-working.docx
@@ -12854,11 +12854,91 @@
     </w:p>
     <w:p>
       <w:r>
-        <w:t>ss</w:t>
+        <w:t>[To-do]</w:t>
+      </w:r>
+    </w:p>
+    <w:p>
+      <w:r>
+        <w:lastRenderedPageBreak/>
+        <w:drawing>
+          <wp:inline distT="0" distB="0" distL="0" distR="0" wp14:anchorId="14EB1606" wp14:editId="26AD6D0E">
+            <wp:extent cx="5733415" cy="2846705"/>
+            <wp:effectExtent l="0" t="0" r="635" b="0"/>
+            <wp:docPr id="17" name="Imagen 17" descr="Tabla&#10;&#10;Descripción generada automáticamente"/>
+            <wp:cNvGraphicFramePr>
+              <a:graphicFrameLocks xmlns:a="http://schemas.openxmlformats.org/drawingml/2006/main" noChangeAspect="1"/>
+            </wp:cNvGraphicFramePr>
+            <a:graphic xmlns:a="http://schemas.openxmlformats.org/drawingml/2006/main">
+              <a:graphicData uri="http://schemas.openxmlformats.org/drawingml/2006/picture">
+                <pic:pic xmlns:pic="http://schemas.openxmlformats.org/drawingml/2006/picture">
+                  <pic:nvPicPr>
+                    <pic:cNvPr id="17" name="Imagen 17" descr="Tabla&#10;&#10;Descripción generada automáticamente"/>
+                    <pic:cNvPicPr/>
+                  </pic:nvPicPr>
+                  <pic:blipFill>
+                    <a:blip r:embed="rId43"/>
+                    <a:stretch>
+                      <a:fillRect/>
+                    </a:stretch>
+                  </pic:blipFill>
+                  <pic:spPr>
+                    <a:xfrm>
+                      <a:off x="0" y="0"/>
+                      <a:ext cx="5733415" cy="2846705"/>
+                    </a:xfrm>
+                    <a:prstGeom prst="rect">
+                      <a:avLst/>
+                    </a:prstGeom>
+                  </pic:spPr>
+                </pic:pic>
+              </a:graphicData>
+            </a:graphic>
+          </wp:inline>
+        </w:drawing>
       </w:r>
     </w:p>
     <w:p/>
     <w:p>
+      <w:r>
+        <w:drawing>
+          <wp:inline distT="0" distB="0" distL="0" distR="0" wp14:anchorId="152D02EB" wp14:editId="2135D9F6">
+            <wp:extent cx="5733415" cy="3775075"/>
+            <wp:effectExtent l="0" t="0" r="635" b="0"/>
+            <wp:docPr id="20" name="Imagen 20" descr="Interfaz de usuario gráfica&#10;&#10;Descripción generada automáticamente"/>
+            <wp:cNvGraphicFramePr>
+              <a:graphicFrameLocks xmlns:a="http://schemas.openxmlformats.org/drawingml/2006/main" noChangeAspect="1"/>
+            </wp:cNvGraphicFramePr>
+            <a:graphic xmlns:a="http://schemas.openxmlformats.org/drawingml/2006/main">
+              <a:graphicData uri="http://schemas.openxmlformats.org/drawingml/2006/picture">
+                <pic:pic xmlns:pic="http://schemas.openxmlformats.org/drawingml/2006/picture">
+                  <pic:nvPicPr>
+                    <pic:cNvPr id="20" name="Imagen 20" descr="Interfaz de usuario gráfica&#10;&#10;Descripción generada automáticamente"/>
+                    <pic:cNvPicPr/>
+                  </pic:nvPicPr>
+                  <pic:blipFill>
+                    <a:blip r:embed="rId44"/>
+                    <a:stretch>
+                      <a:fillRect/>
+                    </a:stretch>
+                  </pic:blipFill>
+                  <pic:spPr>
+                    <a:xfrm>
+                      <a:off x="0" y="0"/>
+                      <a:ext cx="5733415" cy="3775075"/>
+                    </a:xfrm>
+                    <a:prstGeom prst="rect">
+                      <a:avLst/>
+                    </a:prstGeom>
+                  </pic:spPr>
+                </pic:pic>
+              </a:graphicData>
+            </a:graphic>
+          </wp:inline>
+        </w:drawing>
+      </w:r>
+    </w:p>
+    <w:p/>
+    <w:p>
       <w:pPr>
         <w:pStyle w:val="Ttulo3"/>
       </w:pPr>
@@ -12873,6 +12953,9 @@
     </w:p>
     <w:p>
       <w:r>
+        <w:rPr>
+          <w:noProof/>
+        </w:rPr>
         <w:lastRenderedPageBreak/>
         <w:drawing>
           <wp:inline distT="0" distB="0" distL="0" distR="0" wp14:anchorId="19DED2A4" wp14:editId="14438F7C">
@@ -12890,7 +12973,7 @@
                     <pic:cNvPicPr/>
                   </pic:nvPicPr>
                   <pic:blipFill>
-                    <a:blip r:embed="rId43"/>
+                    <a:blip r:embed="rId45"/>
                     <a:stretch>
                       <a:fillRect/>
                     </a:stretch>
@@ -12934,7 +13017,50 @@
       </w:r>
       <w:bookmarkEnd w:id="29"/>
     </w:p>
-    <w:p/>
+    <w:p>
+      <w:r>
+        <w:t>[To-do]</w:t>
+      </w:r>
+    </w:p>
+    <w:p>
+      <w:r>
+        <w:drawing>
+          <wp:inline distT="0" distB="0" distL="0" distR="0" wp14:anchorId="6A2D19D8" wp14:editId="6CC67185">
+            <wp:extent cx="5733415" cy="2708275"/>
+            <wp:effectExtent l="0" t="0" r="635" b="0"/>
+            <wp:docPr id="34" name="Imagen 34" descr="Tabla&#10;&#10;Descripción generada automáticamente"/>
+            <wp:cNvGraphicFramePr>
+              <a:graphicFrameLocks xmlns:a="http://schemas.openxmlformats.org/drawingml/2006/main" noChangeAspect="1"/>
+            </wp:cNvGraphicFramePr>
+            <a:graphic xmlns:a="http://schemas.openxmlformats.org/drawingml/2006/main">
+              <a:graphicData uri="http://schemas.openxmlformats.org/drawingml/2006/picture">
+                <pic:pic xmlns:pic="http://schemas.openxmlformats.org/drawingml/2006/picture">
+                  <pic:nvPicPr>
+                    <pic:cNvPr id="34" name="Imagen 34" descr="Tabla&#10;&#10;Descripción generada automáticamente"/>
+                    <pic:cNvPicPr/>
+                  </pic:nvPicPr>
+                  <pic:blipFill>
+                    <a:blip r:embed="rId46"/>
+                    <a:stretch>
+                      <a:fillRect/>
+                    </a:stretch>
+                  </pic:blipFill>
+                  <pic:spPr>
+                    <a:xfrm>
+                      <a:off x="0" y="0"/>
+                      <a:ext cx="5733415" cy="2708275"/>
+                    </a:xfrm>
+                    <a:prstGeom prst="rect">
+                      <a:avLst/>
+                    </a:prstGeom>
+                  </pic:spPr>
+                </pic:pic>
+              </a:graphicData>
+            </a:graphic>
+          </wp:inline>
+        </w:drawing>
+      </w:r>
+    </w:p>
     <w:p>
       <w:r>
         <w:br w:type="page"/>
@@ -13218,7 +13344,7 @@
           <w:lang w:val="es-ES"/>
         </w:rPr>
       </w:pPr>
-      <w:hyperlink r:id="rId44" w:history="1">
+      <w:hyperlink r:id="rId47" w:history="1">
         <w:r>
           <w:rPr>
             <w:rStyle w:val="Hipervnculo"/>
@@ -13248,7 +13374,7 @@
           <w:lang w:val="en-GB"/>
         </w:rPr>
       </w:pPr>
-      <w:hyperlink r:id="rId45" w:history="1">
+      <w:hyperlink r:id="rId48" w:history="1">
         <w:r>
           <w:rPr>
             <w:rStyle w:val="Hipervnculo"/>
@@ -13293,7 +13419,7 @@
           <w:lang w:val="es-ES"/>
         </w:rPr>
       </w:pPr>
-      <w:hyperlink r:id="rId46" w:history="1">
+      <w:hyperlink r:id="rId49" w:history="1">
         <w:r>
           <w:rPr>
             <w:rStyle w:val="Hipervnculo"/>
@@ -13332,7 +13458,7 @@
           <w:lang w:val="es-ES"/>
         </w:rPr>
       </w:pPr>
-      <w:hyperlink r:id="rId47" w:history="1">
+      <w:hyperlink r:id="rId50" w:history="1">
         <w:r>
           <w:rPr>
             <w:rStyle w:val="Hipervnculo"/>
@@ -13365,7 +13491,7 @@
           <w:lang w:val="es-ES"/>
         </w:rPr>
       </w:pPr>
-      <w:hyperlink r:id="rId48" w:history="1">
+      <w:hyperlink r:id="rId51" w:history="1">
         <w:r>
           <w:rPr>
             <w:rStyle w:val="Hipervnculo"/>
@@ -13398,7 +13524,7 @@
           <w:lang w:val="es-ES"/>
         </w:rPr>
       </w:pPr>
-      <w:hyperlink r:id="rId49" w:history="1">
+      <w:hyperlink r:id="rId52" w:history="1">
         <w:r>
           <w:rPr>
             <w:rStyle w:val="Hipervnculo"/>
@@ -13428,7 +13554,7 @@
           <w:numId w:val="5"/>
         </w:numPr>
       </w:pPr>
-      <w:hyperlink r:id="rId50" w:history="1">
+      <w:hyperlink r:id="rId53" w:history="1">
         <w:r>
           <w:rPr>
             <w:rStyle w:val="Hipervnculo"/>
@@ -14297,9 +14423,9 @@
       </w:r>
     </w:p>
     <w:sectPr>
-      <w:headerReference w:type="default" r:id="rId51"/>
-      <w:footerReference w:type="default" r:id="rId52"/>
-      <w:headerReference w:type="first" r:id="rId53"/>
+      <w:headerReference w:type="default" r:id="rId54"/>
+      <w:footerReference w:type="default" r:id="rId55"/>
+      <w:headerReference w:type="first" r:id="rId56"/>
       <w:pgSz w:w="11909" w:h="16834"/>
       <w:pgMar w:top="1440" w:right="1440" w:bottom="1440" w:left="1440" w:header="720" w:footer="0" w:gutter="0"/>
       <w:pgNumType w:start="1"/>

</xml_diff>

<commit_message>
finalización ticket y carga comentarios
</commit_message>
<xml_diff>
--- a/doc/Memoria-working.docx
+++ b/doc/Memoria-working.docx
@@ -86,6 +86,7 @@
           <w:lang w:val="es-ES"/>
         </w:rPr>
       </w:pPr>
+      <w:proofErr w:type="spellStart"/>
       <w:r>
         <w:rPr>
           <w:b/>
@@ -94,13 +95,10 @@
           <w:szCs w:val="56"/>
           <w:lang w:val="es-ES"/>
         </w:rPr>
-        <w:t>Clever Help Desk</w:t>
-      </w:r>
-    </w:p>
-    <w:p>
-      <w:pPr>
-        <w:spacing w:line="240" w:lineRule="auto"/>
-        <w:jc w:val="left"/>
+        <w:t>Clever</w:t>
+      </w:r>
+      <w:proofErr w:type="spellEnd"/>
+      <w:r>
         <w:rPr>
           <w:b/>
           <w:color w:val="434343"/>
@@ -108,6 +106,42 @@
           <w:szCs w:val="56"/>
           <w:lang w:val="es-ES"/>
         </w:rPr>
+        <w:t xml:space="preserve"> </w:t>
+      </w:r>
+      <w:proofErr w:type="spellStart"/>
+      <w:r>
+        <w:rPr>
+          <w:b/>
+          <w:color w:val="434343"/>
+          <w:sz w:val="56"/>
+          <w:szCs w:val="56"/>
+          <w:lang w:val="es-ES"/>
+        </w:rPr>
+        <w:t>Help</w:t>
+      </w:r>
+      <w:proofErr w:type="spellEnd"/>
+      <w:r>
+        <w:rPr>
+          <w:b/>
+          <w:color w:val="434343"/>
+          <w:sz w:val="56"/>
+          <w:szCs w:val="56"/>
+          <w:lang w:val="es-ES"/>
+        </w:rPr>
+        <w:t xml:space="preserve"> Desk</w:t>
+      </w:r>
+    </w:p>
+    <w:p>
+      <w:pPr>
+        <w:spacing w:line="240" w:lineRule="auto"/>
+        <w:jc w:val="left"/>
+        <w:rPr>
+          <w:b/>
+          <w:color w:val="434343"/>
+          <w:sz w:val="56"/>
+          <w:szCs w:val="56"/>
+          <w:lang w:val="es-ES"/>
+        </w:rPr>
       </w:pPr>
     </w:p>
     <w:p>
@@ -200,6 +234,7 @@
         </w:rPr>
         <w:t xml:space="preserve">Fecha de entrega: </w:t>
       </w:r>
+      <w:proofErr w:type="spellStart"/>
       <w:r>
         <w:rPr>
           <w:rFonts w:eastAsia="Arial" w:cs="Arial"/>
@@ -207,8 +242,9 @@
           <w:szCs w:val="24"/>
           <w:lang w:val="es-ES"/>
         </w:rPr>
-        <w:t>dd/mm/aaaa</w:t>
-      </w:r>
+        <w:t>dd</w:t>
+      </w:r>
+      <w:proofErr w:type="spellEnd"/>
       <w:r>
         <w:rPr>
           <w:rFonts w:eastAsia="Arial" w:cs="Arial"/>
@@ -216,7 +252,38 @@
           <w:szCs w:val="24"/>
           <w:lang w:val="es-ES"/>
         </w:rPr>
-        <w:t>[TO-DO]</w:t>
+        <w:t>/mm/</w:t>
+      </w:r>
+      <w:proofErr w:type="spellStart"/>
+      <w:proofErr w:type="gramStart"/>
+      <w:r>
+        <w:rPr>
+          <w:rFonts w:eastAsia="Arial" w:cs="Arial"/>
+          <w:color w:val="7B7B7B"/>
+          <w:szCs w:val="24"/>
+          <w:lang w:val="es-ES"/>
+        </w:rPr>
+        <w:t>aaaa</w:t>
+      </w:r>
+      <w:proofErr w:type="spellEnd"/>
+      <w:r>
+        <w:rPr>
+          <w:rFonts w:eastAsia="Arial" w:cs="Arial"/>
+          <w:color w:val="7B7B7B"/>
+          <w:szCs w:val="24"/>
+          <w:lang w:val="es-ES"/>
+        </w:rPr>
+        <w:t>[</w:t>
+      </w:r>
+      <w:proofErr w:type="gramEnd"/>
+      <w:r>
+        <w:rPr>
+          <w:rFonts w:eastAsia="Arial" w:cs="Arial"/>
+          <w:color w:val="7B7B7B"/>
+          <w:szCs w:val="24"/>
+          <w:lang w:val="es-ES"/>
+        </w:rPr>
+        <w:t>TO-DO]</w:t>
       </w:r>
     </w:p>
     <w:p>
@@ -397,6 +464,7 @@
           </wp:anchor>
         </w:drawing>
       </w:r>
+      <w:proofErr w:type="gramStart"/>
       <w:r>
         <w:rPr>
           <w:rFonts w:eastAsia="Arial" w:cs="Arial"/>
@@ -413,7 +481,17 @@
           <w:szCs w:val="24"/>
           <w:lang w:val="es-ES"/>
         </w:rPr>
-        <w:t>[TO-DO]</w:t>
+        <w:t>[</w:t>
+      </w:r>
+      <w:proofErr w:type="gramEnd"/>
+      <w:r>
+        <w:rPr>
+          <w:rFonts w:eastAsia="Arial" w:cs="Arial"/>
+          <w:color w:val="7B7B7B"/>
+          <w:szCs w:val="24"/>
+          <w:lang w:val="es-ES"/>
+        </w:rPr>
+        <w:t>TO-DO]</w:t>
       </w:r>
     </w:p>
     <w:p>
@@ -3490,12 +3568,37 @@
       <w:r>
         <w:t xml:space="preserve">Memoria del proyecto fin de ciclo Desarrollo Aplicaciones Multiplataforma de Victor Garcia Velasco. La aplicación se llama </w:t>
       </w:r>
+      <w:proofErr w:type="spellStart"/>
       <w:r>
         <w:rPr>
           <w:i/>
           <w:iCs/>
         </w:rPr>
-        <w:t>Clever Help Desk</w:t>
+        <w:t>Clever</w:t>
+      </w:r>
+      <w:proofErr w:type="spellEnd"/>
+      <w:r>
+        <w:rPr>
+          <w:i/>
+          <w:iCs/>
+        </w:rPr>
+        <w:t xml:space="preserve"> </w:t>
+      </w:r>
+      <w:proofErr w:type="spellStart"/>
+      <w:r>
+        <w:rPr>
+          <w:i/>
+          <w:iCs/>
+        </w:rPr>
+        <w:t>Help</w:t>
+      </w:r>
+      <w:proofErr w:type="spellEnd"/>
+      <w:r>
+        <w:rPr>
+          <w:i/>
+          <w:iCs/>
+        </w:rPr>
+        <w:t xml:space="preserve"> Desk</w:t>
       </w:r>
       <w:r>
         <w:t xml:space="preserve"> y se trataría de un s</w:t>
@@ -3510,7 +3613,11 @@
         <w:t>/asistencias/consultas</w:t>
       </w:r>
       <w:r>
-        <w:t>/peticiones</w:t>
+        <w:t>/</w:t>
+      </w:r>
+      <w:proofErr w:type="spellStart"/>
+      <w:r>
+        <w:t>peticiones</w:t>
       </w:r>
       <w:r>
         <w:t>+</w:t>
@@ -3518,6 +3625,7 @@
       <w:r>
         <w:t>mejoras</w:t>
       </w:r>
+      <w:proofErr w:type="spellEnd"/>
       <w:r>
         <w:t xml:space="preserve"> orientado a un equipo de desarrollo de software, aunque se podría extender a otras áreas IT.</w:t>
       </w:r>
@@ -3531,13 +3639,47 @@
         <w:t>inciden</w:t>
       </w:r>
       <w:r>
-        <w:t>cias/asistencias/consultas/peticiones</w:t>
+        <w:t>cias/asistencias/consultas/</w:t>
+      </w:r>
+      <w:proofErr w:type="spellStart"/>
+      <w:r>
+        <w:t>peticiones</w:t>
       </w:r>
       <w:r>
         <w:t>+</w:t>
       </w:r>
-      <w:r>
-        <w:t>mejoras así como para su gestión y saber en que estado está cada item así como saber quien del equipo la ha atendido.</w:t>
+      <w:proofErr w:type="gramStart"/>
+      <w:r>
+        <w:t>mejoras</w:t>
+      </w:r>
+      <w:proofErr w:type="spellEnd"/>
+      <w:proofErr w:type="gramEnd"/>
+      <w:r>
+        <w:t xml:space="preserve"> así como para su gestión y saber en </w:t>
+      </w:r>
+      <w:proofErr w:type="spellStart"/>
+      <w:r>
+        <w:t>que</w:t>
+      </w:r>
+      <w:proofErr w:type="spellEnd"/>
+      <w:r>
+        <w:t xml:space="preserve"> estado está cada </w:t>
+      </w:r>
+      <w:proofErr w:type="spellStart"/>
+      <w:r>
+        <w:t>item</w:t>
+      </w:r>
+      <w:proofErr w:type="spellEnd"/>
+      <w:r>
+        <w:t xml:space="preserve"> así como saber </w:t>
+      </w:r>
+      <w:proofErr w:type="spellStart"/>
+      <w:r>
+        <w:t>quien</w:t>
+      </w:r>
+      <w:proofErr w:type="spellEnd"/>
+      <w:r>
+        <w:t xml:space="preserve"> del equipo la ha atendido.</w:t>
       </w:r>
     </w:p>
     <w:p/>
@@ -3569,10 +3711,12 @@
         </w:numPr>
       </w:pPr>
       <w:bookmarkStart w:id="5" w:name="_Toc99486791"/>
+      <w:proofErr w:type="spellStart"/>
       <w:r>
         <w:t>Abstract</w:t>
       </w:r>
       <w:bookmarkEnd w:id="5"/>
+      <w:proofErr w:type="spellEnd"/>
     </w:p>
     <w:p>
       <w:r>
@@ -3607,14 +3751,32 @@
       <w:r>
         <w:t xml:space="preserve"> </w:t>
       </w:r>
+      <w:proofErr w:type="spellStart"/>
       <w:r>
         <w:rPr>
           <w:u w:val="single"/>
         </w:rPr>
         <w:t>multi-plataforma</w:t>
       </w:r>
-      <w:r>
-        <w:t xml:space="preserve"> para poder abrir “tickets” (incidencias/asistencias/peticiones/etc) por parte de los usuarios y así los agentes poder atenderlas, </w:t>
+      <w:proofErr w:type="spellEnd"/>
+      <w:r>
+        <w:t xml:space="preserve"> para poder abrir “</w:t>
+      </w:r>
+      <w:proofErr w:type="gramStart"/>
+      <w:r>
+        <w:t>tickets</w:t>
+      </w:r>
+      <w:proofErr w:type="gramEnd"/>
+      <w:r>
+        <w:t>” (incidencias/asistencias/peticiones/</w:t>
+      </w:r>
+      <w:proofErr w:type="spellStart"/>
+      <w:r>
+        <w:t>etc</w:t>
+      </w:r>
+      <w:proofErr w:type="spellEnd"/>
+      <w:r>
+        <w:t xml:space="preserve">) por parte de los usuarios y así los agentes poder atenderlas, </w:t>
       </w:r>
       <w:r>
         <w:t>modificar</w:t>
@@ -3625,11 +3787,16 @@
       <w:r>
         <w:t xml:space="preserve"> La gracia es que utilizo una tecnología que me permite, a partir de un mismo código fuente, generar una aplicación nativa WINDOWS y </w:t>
       </w:r>
+      <w:proofErr w:type="gramStart"/>
       <w:r>
         <w:t>otro</w:t>
       </w:r>
       <w:r>
-        <w:t xml:space="preserve"> aplicación nativa ANDROID (también podría hacer la aplicación nativa para </w:t>
+        <w:t xml:space="preserve"> aplicación</w:t>
+      </w:r>
+      <w:proofErr w:type="gramEnd"/>
+      <w:r>
+        <w:t xml:space="preserve"> nativa ANDROID (también podría hacer la aplicación nativa para </w:t>
       </w:r>
       <w:r>
         <w:lastRenderedPageBreak/>
@@ -3667,7 +3834,15 @@
         </w:numPr>
       </w:pPr>
       <w:r>
-        <w:t xml:space="preserve">Posibilidad de hacer login (requerido para poder entrar en la aplicación) </w:t>
+        <w:t xml:space="preserve">Posibilidad de hacer </w:t>
+      </w:r>
+      <w:proofErr w:type="spellStart"/>
+      <w:r>
+        <w:t>login</w:t>
+      </w:r>
+      <w:proofErr w:type="spellEnd"/>
+      <w:r>
+        <w:t xml:space="preserve"> (requerido para poder entrar en la aplicación) </w:t>
       </w:r>
     </w:p>
     <w:p>
@@ -3679,7 +3854,15 @@
         </w:numPr>
       </w:pPr>
       <w:r>
-        <w:t xml:space="preserve">Generación de email con el número de ticket cuando se abra y se cierre </w:t>
+        <w:t xml:space="preserve">Generación de email con el número de </w:t>
+      </w:r>
+      <w:proofErr w:type="gramStart"/>
+      <w:r>
+        <w:t>ticket</w:t>
+      </w:r>
+      <w:proofErr w:type="gramEnd"/>
+      <w:r>
+        <w:t xml:space="preserve"> cuando se abra y se cierre </w:t>
       </w:r>
     </w:p>
     <w:p>
@@ -3691,7 +3874,15 @@
         </w:numPr>
       </w:pPr>
       <w:r>
-        <w:t xml:space="preserve">Posibilidad de crear un ticket enviando un email a una dirección específica </w:t>
+        <w:t xml:space="preserve">Posibilidad de crear un </w:t>
+      </w:r>
+      <w:proofErr w:type="gramStart"/>
+      <w:r>
+        <w:t>ticket</w:t>
+      </w:r>
+      <w:proofErr w:type="gramEnd"/>
+      <w:r>
+        <w:t xml:space="preserve"> enviando un email a una dirección específica </w:t>
       </w:r>
     </w:p>
     <w:p>
@@ -3703,7 +3894,23 @@
         </w:numPr>
       </w:pPr>
       <w:r>
-        <w:t xml:space="preserve">Formulario de navegación/consulta por los “tickets” abiertos (ver los que tengo “yo” asignados, ver los de otro agente, ver los tickets cerrados, etc) </w:t>
+        <w:t>Formulario de navegación/consulta por los “</w:t>
+      </w:r>
+      <w:proofErr w:type="gramStart"/>
+      <w:r>
+        <w:t>tickets</w:t>
+      </w:r>
+      <w:proofErr w:type="gramEnd"/>
+      <w:r>
+        <w:t xml:space="preserve">” abiertos (ver los que tengo “yo” asignados, ver los de otro agente, ver los tickets cerrados, </w:t>
+      </w:r>
+      <w:proofErr w:type="spellStart"/>
+      <w:r>
+        <w:t>etc</w:t>
+      </w:r>
+      <w:proofErr w:type="spellEnd"/>
+      <w:r>
+        <w:t xml:space="preserve">) </w:t>
       </w:r>
     </w:p>
     <w:p>
@@ -3715,7 +3922,15 @@
         </w:numPr>
       </w:pPr>
       <w:r>
-        <w:t xml:space="preserve">Formulario de creación/modificación “ticket” con los campos </w:t>
+        <w:t>Formulario de creación/modificación “</w:t>
+      </w:r>
+      <w:proofErr w:type="gramStart"/>
+      <w:r>
+        <w:t>ticket</w:t>
+      </w:r>
+      <w:proofErr w:type="gramEnd"/>
+      <w:r>
+        <w:t xml:space="preserve">” con los campos </w:t>
       </w:r>
     </w:p>
     <w:p>
@@ -3751,7 +3966,15 @@
         </w:numPr>
       </w:pPr>
       <w:r>
-        <w:t xml:space="preserve">tipo (consulta, asistencia, consulta, permisos, etc) </w:t>
+        <w:t xml:space="preserve">tipo (consulta, asistencia, consulta, permisos, </w:t>
+      </w:r>
+      <w:proofErr w:type="spellStart"/>
+      <w:r>
+        <w:t>etc</w:t>
+      </w:r>
+      <w:proofErr w:type="spellEnd"/>
+      <w:r>
+        <w:t xml:space="preserve">) </w:t>
       </w:r>
     </w:p>
     <w:p>
@@ -3799,7 +4022,15 @@
         </w:numPr>
       </w:pPr>
       <w:r>
-        <w:t xml:space="preserve">usuario que reporta el ticket </w:t>
+        <w:t xml:space="preserve">usuario que reporta el </w:t>
+      </w:r>
+      <w:proofErr w:type="gramStart"/>
+      <w:r>
+        <w:t>ticket</w:t>
+      </w:r>
+      <w:proofErr w:type="gramEnd"/>
+      <w:r>
+        <w:t xml:space="preserve"> </w:t>
       </w:r>
     </w:p>
     <w:p>
@@ -3811,7 +4042,15 @@
         </w:numPr>
       </w:pPr>
       <w:r>
-        <w:t xml:space="preserve">registros comentarios (pueden haber N y junto el comentario se guardará la fecha) </w:t>
+        <w:t>registros comentarios (</w:t>
+      </w:r>
+      <w:proofErr w:type="gramStart"/>
+      <w:r>
+        <w:t>pueden</w:t>
+      </w:r>
+      <w:proofErr w:type="gramEnd"/>
+      <w:r>
+        <w:t xml:space="preserve"> haber N y junto el comentario se guardará la fecha) </w:t>
       </w:r>
     </w:p>
     <w:p>
@@ -4377,6 +4616,7 @@
             <w:r>
               <w:t xml:space="preserve">IDE desarrollo para la parte cliente, apoyado con su librería para desarrollo multiplataforma </w:t>
             </w:r>
+            <w:proofErr w:type="gramStart"/>
             <w:r>
               <w:rPr>
                 <w:i/>
@@ -4388,7 +4628,11 @@
               <w:t xml:space="preserve"> </w:t>
             </w:r>
             <w:r>
-              <w:t>. con un paradigma</w:t>
+              <w:t>.</w:t>
+            </w:r>
+            <w:proofErr w:type="gramEnd"/>
+            <w:r>
+              <w:t xml:space="preserve"> con un paradigma</w:t>
             </w:r>
             <w:r>
               <w:t xml:space="preserve"> claro</w:t>
@@ -4421,7 +4665,23 @@
               <w:t>En este proyecto se creará el programa cliente para Windows y Android</w:t>
             </w:r>
             <w:r>
-              <w:t>. También permitiría crearlo para MacOs e IOS pero es necesario tener un “Mac” para hacer la compilación y no dispongo de él.</w:t>
+              <w:t xml:space="preserve">. También permitiría crearlo para </w:t>
+            </w:r>
+            <w:proofErr w:type="spellStart"/>
+            <w:r>
+              <w:t>MacOs</w:t>
+            </w:r>
+            <w:proofErr w:type="spellEnd"/>
+            <w:r>
+              <w:t xml:space="preserve"> e </w:t>
+            </w:r>
+            <w:proofErr w:type="gramStart"/>
+            <w:r>
+              <w:t>IOS</w:t>
+            </w:r>
+            <w:proofErr w:type="gramEnd"/>
+            <w:r>
+              <w:t xml:space="preserve"> pero es necesario tener un “Mac” para hacer la compilación y no dispongo de él.</w:t>
             </w:r>
           </w:p>
           <w:p>
@@ -4496,9 +4756,11 @@
               <w:jc w:val="left"/>
               <w:cnfStyle w:val="000000100000" w:firstRow="0" w:lastRow="0" w:firstColumn="0" w:lastColumn="0" w:oddVBand="0" w:evenVBand="0" w:oddHBand="1" w:evenHBand="0" w:firstRowFirstColumn="0" w:firstRowLastColumn="0" w:lastRowFirstColumn="0" w:lastRowLastColumn="0"/>
             </w:pPr>
+            <w:proofErr w:type="spellStart"/>
             <w:r>
               <w:t>Github</w:t>
             </w:r>
+            <w:proofErr w:type="spellEnd"/>
           </w:p>
           <w:p>
             <w:pPr>
@@ -4517,7 +4779,15 @@
               <w:cnfStyle w:val="000000100000" w:firstRow="0" w:lastRow="0" w:firstColumn="0" w:lastColumn="0" w:oddVBand="0" w:evenVBand="0" w:oddHBand="1" w:evenHBand="0" w:firstRowFirstColumn="0" w:firstRowLastColumn="0" w:lastRowFirstColumn="0" w:lastRowLastColumn="0"/>
             </w:pPr>
             <w:r>
-              <w:t>El repositorio del proyecto se alojará en Github, que a su vez utiliza Git como sistema de versionado y control de versiones.</w:t>
+              <w:t xml:space="preserve">El repositorio del proyecto se alojará en </w:t>
+            </w:r>
+            <w:proofErr w:type="spellStart"/>
+            <w:r>
+              <w:t>Github</w:t>
+            </w:r>
+            <w:proofErr w:type="spellEnd"/>
+            <w:r>
+              <w:t>, que a su vez utiliza Git como sistema de versionado y control de versiones.</w:t>
             </w:r>
           </w:p>
         </w:tc>
@@ -4536,7 +4806,21 @@
         <w:rPr>
           <w:lang w:val="en-GB"/>
         </w:rPr>
-        <w:t>Base de datos:</w:t>
+        <w:t xml:space="preserve">Base de </w:t>
+      </w:r>
+      <w:proofErr w:type="spellStart"/>
+      <w:r>
+        <w:rPr>
+          <w:lang w:val="en-GB"/>
+        </w:rPr>
+        <w:t>datos</w:t>
+      </w:r>
+      <w:proofErr w:type="spellEnd"/>
+      <w:r>
+        <w:rPr>
+          <w:lang w:val="en-GB"/>
+        </w:rPr>
+        <w:t>:</w:t>
       </w:r>
     </w:p>
     <w:p>
@@ -4592,8 +4876,13 @@
         </w:numPr>
       </w:pPr>
       <w:r>
-        <w:t>Microsoft Onenote</w:t>
-      </w:r>
+        <w:t xml:space="preserve">Microsoft </w:t>
+      </w:r>
+      <w:proofErr w:type="spellStart"/>
+      <w:r>
+        <w:t>Onenote</w:t>
+      </w:r>
+      <w:proofErr w:type="spellEnd"/>
     </w:p>
     <w:p>
       <w:pPr>
@@ -4612,7 +4901,15 @@
         </w:r>
       </w:hyperlink>
       <w:r>
-        <w:t xml:space="preserve"> – aparte de utilizarlo para representar el diagrama Gantt también lo utilizo para controlar el estado de las tareas así como voy actualizando en el tiempo para poder comparar la “foto” inicial del proyecto (planificación) con la “foto” al finalizar el mismo.</w:t>
+        <w:t xml:space="preserve"> – aparte de utilizarlo para representar el diagrama Gantt también lo utilizo para controlar el estado de las </w:t>
+      </w:r>
+      <w:proofErr w:type="gramStart"/>
+      <w:r>
+        <w:t>tareas</w:t>
+      </w:r>
+      <w:proofErr w:type="gramEnd"/>
+      <w:r>
+        <w:t xml:space="preserve"> así como voy actualizando en el tiempo para poder comparar la “foto” inicial del proyecto (planificación) con la “foto” al finalizar el mismo.</w:t>
       </w:r>
     </w:p>
     <w:p>
@@ -4646,12 +4943,14 @@
           <w:lang w:val="en-GB"/>
         </w:rPr>
       </w:pPr>
+      <w:proofErr w:type="spellStart"/>
       <w:r>
         <w:rPr>
           <w:lang w:val="en-GB"/>
         </w:rPr>
         <w:t>Equipo</w:t>
       </w:r>
+      <w:proofErr w:type="spellEnd"/>
       <w:r>
         <w:rPr>
           <w:lang w:val="en-GB"/>
@@ -4718,11 +5017,19 @@
           <w:lang w:val="en-GB"/>
         </w:rPr>
       </w:pPr>
+      <w:proofErr w:type="spellStart"/>
       <w:r>
         <w:rPr>
           <w:lang w:val="en-GB"/>
         </w:rPr>
-        <w:t>Sansung Galaxy Note 8</w:t>
+        <w:t>Sansung</w:t>
+      </w:r>
+      <w:proofErr w:type="spellEnd"/>
+      <w:r>
+        <w:rPr>
+          <w:lang w:val="en-GB"/>
+        </w:rPr>
+        <w:t xml:space="preserve"> Galaxy Note 8</w:t>
       </w:r>
     </w:p>
     <w:p>
@@ -4810,7 +5117,15 @@
     </w:p>
     <w:p>
       <w:r>
-        <w:t>Por otro lado también he planificado una fase</w:t>
+        <w:t xml:space="preserve">Por otro </w:t>
+      </w:r>
+      <w:proofErr w:type="gramStart"/>
+      <w:r>
+        <w:t>lado</w:t>
+      </w:r>
+      <w:proofErr w:type="gramEnd"/>
+      <w:r>
+        <w:t xml:space="preserve"> también he planificado una fase</w:t>
       </w:r>
       <w:r>
         <w:t xml:space="preserve"> adicional</w:t>
@@ -5071,7 +5386,15 @@
         <w:t xml:space="preserve">En el proceso de análisis </w:t>
       </w:r>
       <w:r>
-        <w:t xml:space="preserve">especificamos las características del sistema, se detalla el interface que se desarrollará y se indican las restricciones de este. </w:t>
+        <w:t xml:space="preserve">especificamos las características del sistema, se detalla </w:t>
+      </w:r>
+      <w:proofErr w:type="gramStart"/>
+      <w:r>
+        <w:t>el interface</w:t>
+      </w:r>
+      <w:proofErr w:type="gramEnd"/>
+      <w:r>
+        <w:t xml:space="preserve"> que se desarrollará y se indican las restricciones de este. </w:t>
       </w:r>
     </w:p>
     <w:p>
@@ -5153,10 +5476,18 @@
         </w:numPr>
       </w:pPr>
       <w:r>
-        <w:t>Se podrán consultar los ticke</w:t>
-      </w:r>
-      <w:r>
-        <w:t>ts según el nivel acceso:</w:t>
+        <w:t xml:space="preserve">Se podrán consultar los </w:t>
+      </w:r>
+      <w:proofErr w:type="gramStart"/>
+      <w:r>
+        <w:t>ticke</w:t>
+      </w:r>
+      <w:r>
+        <w:t>ts</w:t>
+      </w:r>
+      <w:proofErr w:type="gramEnd"/>
+      <w:r>
+        <w:t xml:space="preserve"> según el nivel acceso:</w:t>
       </w:r>
     </w:p>
     <w:p>
@@ -5186,7 +5517,15 @@
         </w:numPr>
       </w:pPr>
       <w:r>
-        <w:t>USUARIO, solo los tickets que haya abierto</w:t>
+        <w:t xml:space="preserve">USUARIO, solo los </w:t>
+      </w:r>
+      <w:proofErr w:type="gramStart"/>
+      <w:r>
+        <w:t>tickets</w:t>
+      </w:r>
+      <w:proofErr w:type="gramEnd"/>
+      <w:r>
+        <w:t xml:space="preserve"> que haya abierto</w:t>
       </w:r>
       <w:r>
         <w:t>.</w:t>
@@ -5201,8 +5540,13 @@
         </w:numPr>
       </w:pPr>
       <w:r>
-        <w:t>Creación tickets</w:t>
-      </w:r>
+        <w:t xml:space="preserve">Creación </w:t>
+      </w:r>
+      <w:proofErr w:type="gramStart"/>
+      <w:r>
+        <w:t>tickets</w:t>
+      </w:r>
+      <w:proofErr w:type="gramEnd"/>
       <w:r>
         <w:t>.</w:t>
       </w:r>
@@ -5216,8 +5560,13 @@
         </w:numPr>
       </w:pPr>
       <w:r>
-        <w:t>Asignar un agente a un ticket</w:t>
-      </w:r>
+        <w:t xml:space="preserve">Asignar un agente a un </w:t>
+      </w:r>
+      <w:proofErr w:type="gramStart"/>
+      <w:r>
+        <w:t>ticket</w:t>
+      </w:r>
+      <w:proofErr w:type="gramEnd"/>
       <w:r>
         <w:t>.</w:t>
       </w:r>
@@ -5231,8 +5580,13 @@
         </w:numPr>
       </w:pPr>
       <w:r>
-        <w:t>Cambiar estado/proyecto/tipo ticket</w:t>
-      </w:r>
+        <w:t xml:space="preserve">Cambiar estado/proyecto/tipo </w:t>
+      </w:r>
+      <w:proofErr w:type="gramStart"/>
+      <w:r>
+        <w:t>ticket</w:t>
+      </w:r>
+      <w:proofErr w:type="gramEnd"/>
       <w:r>
         <w:t>.</w:t>
       </w:r>
@@ -5246,8 +5600,13 @@
         </w:numPr>
       </w:pPr>
       <w:r>
-        <w:t>Poder adjuntar comentarios de texto al ticket</w:t>
-      </w:r>
+        <w:t xml:space="preserve">Poder adjuntar comentarios de texto al </w:t>
+      </w:r>
+      <w:proofErr w:type="gramStart"/>
+      <w:r>
+        <w:t>ticket</w:t>
+      </w:r>
+      <w:proofErr w:type="gramEnd"/>
       <w:r>
         <w:t>.</w:t>
       </w:r>
@@ -5261,7 +5620,23 @@
         </w:numPr>
       </w:pPr>
       <w:r>
-        <w:t>Guardar un pequeño histórico cronológico del ticket, cuando se creo/cambios estados/etc</w:t>
+        <w:t xml:space="preserve">Guardar un pequeño histórico cronológico del </w:t>
+      </w:r>
+      <w:proofErr w:type="gramStart"/>
+      <w:r>
+        <w:t>ticket</w:t>
+      </w:r>
+      <w:proofErr w:type="gramEnd"/>
+      <w:r>
+        <w:t xml:space="preserve">, cuando se </w:t>
+      </w:r>
+      <w:proofErr w:type="spellStart"/>
+      <w:r>
+        <w:t>creo</w:t>
+      </w:r>
+      <w:proofErr w:type="spellEnd"/>
+      <w:r>
+        <w:t>/cambios estados/etc</w:t>
       </w:r>
       <w:r>
         <w:t>.</w:t>
@@ -5276,7 +5651,15 @@
         </w:numPr>
       </w:pPr>
       <w:r>
-        <w:t>Generación de email con el número de ticket cuando se abra y se cierre</w:t>
+        <w:t xml:space="preserve">Generación de email con el número de </w:t>
+      </w:r>
+      <w:proofErr w:type="gramStart"/>
+      <w:r>
+        <w:t>ticket</w:t>
+      </w:r>
+      <w:proofErr w:type="gramEnd"/>
+      <w:r>
+        <w:t xml:space="preserve"> cuando se abra y se cierre</w:t>
       </w:r>
       <w:r>
         <w:t>.</w:t>
@@ -5291,7 +5674,15 @@
         </w:numPr>
       </w:pPr>
       <w:r>
-        <w:t xml:space="preserve">Posibilidad de crear un ticket enviando un email a una dirección </w:t>
+        <w:t xml:space="preserve">Posibilidad de crear un </w:t>
+      </w:r>
+      <w:proofErr w:type="gramStart"/>
+      <w:r>
+        <w:t>ticket</w:t>
+      </w:r>
+      <w:proofErr w:type="gramEnd"/>
+      <w:r>
+        <w:t xml:space="preserve"> enviando un email a una dirección </w:t>
       </w:r>
       <w:r>
         <w:t>genérica de la aplicación</w:t>
@@ -5309,7 +5700,15 @@
         </w:numPr>
       </w:pPr>
       <w:r>
-        <w:t>Solo creará el ticket si la dirección de email del remitente está registrada como usuario</w:t>
+        <w:t xml:space="preserve">Solo creará el </w:t>
+      </w:r>
+      <w:proofErr w:type="gramStart"/>
+      <w:r>
+        <w:t>ticket</w:t>
+      </w:r>
+      <w:proofErr w:type="gramEnd"/>
+      <w:r>
+        <w:t xml:space="preserve"> si la dirección de email del remitente está registrada como usuario</w:t>
       </w:r>
     </w:p>
     <w:p>
@@ -5321,7 +5720,15 @@
         </w:numPr>
       </w:pPr>
       <w:r>
-        <w:t>En caso de no reconocer el email como usuario devolverá un email indicando que no se ha podido crear el ticket indicando que se debe poner en contacto con el administrador</w:t>
+        <w:t xml:space="preserve">En caso de no reconocer el email como usuario devolverá un email indicando que no se ha podido crear el </w:t>
+      </w:r>
+      <w:proofErr w:type="gramStart"/>
+      <w:r>
+        <w:t>ticket</w:t>
+      </w:r>
+      <w:proofErr w:type="gramEnd"/>
+      <w:r>
+        <w:t xml:space="preserve"> indicando que se debe poner en contacto con el administrador</w:t>
       </w:r>
     </w:p>
     <w:p>
@@ -5348,7 +5755,15 @@
         </w:numPr>
       </w:pPr>
       <w:r>
-        <w:t>Poder crear proyectos para agrupar los tickets por temática (mantenimiento de proyectos)</w:t>
+        <w:t xml:space="preserve">Poder crear proyectos para agrupar los </w:t>
+      </w:r>
+      <w:proofErr w:type="gramStart"/>
+      <w:r>
+        <w:t>tickets</w:t>
+      </w:r>
+      <w:proofErr w:type="gramEnd"/>
+      <w:r>
+        <w:t xml:space="preserve"> por temática (mantenimiento de proyectos)</w:t>
       </w:r>
     </w:p>
     <w:p/>
@@ -5387,7 +5802,15 @@
         </w:numPr>
       </w:pPr>
       <w:r>
-        <w:t>Seguridad básica, guardado passwords encriptados y utilizar JWT para autentificación en el servidor REST</w:t>
+        <w:t xml:space="preserve">Seguridad básica, guardado </w:t>
+      </w:r>
+      <w:proofErr w:type="spellStart"/>
+      <w:r>
+        <w:t>passwords</w:t>
+      </w:r>
+      <w:proofErr w:type="spellEnd"/>
+      <w:r>
+        <w:t xml:space="preserve"> encriptados y utilizar JWT para autentificación en el servidor REST</w:t>
       </w:r>
     </w:p>
     <w:p>
@@ -5399,7 +5822,15 @@
         </w:numPr>
       </w:pPr>
       <w:r>
-        <w:t>Creación servidor REST/JSON en JAVA utilizando el framework SPRING BOOT</w:t>
+        <w:t xml:space="preserve">Creación servidor REST/JSON en JAVA utilizando el </w:t>
+      </w:r>
+      <w:proofErr w:type="spellStart"/>
+      <w:r>
+        <w:t>framework</w:t>
+      </w:r>
+      <w:proofErr w:type="spellEnd"/>
+      <w:r>
+        <w:t xml:space="preserve"> SPRING BOOT</w:t>
       </w:r>
     </w:p>
     <w:p>
@@ -5428,7 +5859,15 @@
     </w:p>
     <w:p>
       <w:r>
-        <w:t xml:space="preserve">A continuación se plasma el </w:t>
+        <w:t xml:space="preserve">A </w:t>
+      </w:r>
+      <w:proofErr w:type="gramStart"/>
+      <w:r>
+        <w:t>continuación</w:t>
+      </w:r>
+      <w:proofErr w:type="gramEnd"/>
+      <w:r>
+        <w:t xml:space="preserve"> se plasma el </w:t>
       </w:r>
       <w:r>
         <w:t>modelo entidad-relación</w:t>
@@ -5507,6 +5946,7 @@
           <w:numId w:val="7"/>
         </w:numPr>
       </w:pPr>
+      <w:proofErr w:type="spellStart"/>
       <w:r>
         <w:rPr>
           <w:b/>
@@ -5517,6 +5957,7 @@
         <w:lastRenderedPageBreak/>
         <w:t>User</w:t>
       </w:r>
+      <w:proofErr w:type="spellEnd"/>
       <w:r>
         <w:t>, usuarios que tendrán acceso a la aplicación</w:t>
       </w:r>
@@ -5550,6 +5991,7 @@
           <w:numId w:val="7"/>
         </w:numPr>
       </w:pPr>
+      <w:proofErr w:type="gramStart"/>
       <w:r>
         <w:rPr>
           <w:b/>
@@ -5559,8 +6001,17 @@
         </w:rPr>
         <w:t>Ticket</w:t>
       </w:r>
-      <w:r>
-        <w:t>, son las peticiones/incidencias/etc que han abierto los usuarios</w:t>
+      <w:proofErr w:type="gramEnd"/>
+      <w:r>
+        <w:t>, son las peticiones/incidencias/</w:t>
+      </w:r>
+      <w:proofErr w:type="spellStart"/>
+      <w:r>
+        <w:t>etc</w:t>
+      </w:r>
+      <w:proofErr w:type="spellEnd"/>
+      <w:r>
+        <w:t xml:space="preserve"> que han abierto los usuarios</w:t>
       </w:r>
     </w:p>
     <w:p>
@@ -5571,6 +6022,7 @@
           <w:numId w:val="7"/>
         </w:numPr>
       </w:pPr>
+      <w:proofErr w:type="spellStart"/>
       <w:r>
         <w:rPr>
           <w:b/>
@@ -5580,8 +6032,17 @@
         </w:rPr>
         <w:t>Comment</w:t>
       </w:r>
-      <w:r>
-        <w:t>, posibles comentarios que pueda ir introduciendo el usuario que abre el ticket o el agente de lo atiende</w:t>
+      <w:proofErr w:type="spellEnd"/>
+      <w:r>
+        <w:t xml:space="preserve">, posibles comentarios que pueda ir introduciendo el usuario que abre el </w:t>
+      </w:r>
+      <w:proofErr w:type="gramStart"/>
+      <w:r>
+        <w:t>ticket</w:t>
+      </w:r>
+      <w:proofErr w:type="gramEnd"/>
+      <w:r>
+        <w:t xml:space="preserve"> o el agente de lo atiende</w:t>
       </w:r>
     </w:p>
     <w:p>
@@ -5595,6 +6056,7 @@
           <w:lang w:val="es-ES"/>
         </w:rPr>
       </w:pPr>
+      <w:proofErr w:type="gramStart"/>
       <w:r>
         <w:rPr>
           <w:b/>
@@ -5603,19 +6065,56 @@
           <w:iCs/>
           <w:lang w:val="es-ES"/>
         </w:rPr>
-        <w:t>Ticket History</w:t>
-      </w:r>
-      <w:r>
-        <w:rPr>
+        <w:t>Ticket</w:t>
+      </w:r>
+      <w:proofErr w:type="gramEnd"/>
+      <w:r>
+        <w:rPr>
+          <w:b/>
+          <w:bCs/>
+          <w:i/>
+          <w:iCs/>
           <w:lang w:val="es-ES"/>
         </w:rPr>
+        <w:t xml:space="preserve"> </w:t>
+      </w:r>
+      <w:proofErr w:type="spellStart"/>
+      <w:r>
+        <w:rPr>
+          <w:b/>
+          <w:bCs/>
+          <w:i/>
+          <w:iCs/>
+          <w:lang w:val="es-ES"/>
+        </w:rPr>
+        <w:t>History</w:t>
+      </w:r>
+      <w:proofErr w:type="spellEnd"/>
+      <w:r>
+        <w:rPr>
+          <w:lang w:val="es-ES"/>
+        </w:rPr>
         <w:t>, es un histórico</w:t>
       </w:r>
       <w:r>
         <w:rPr>
           <w:lang w:val="es-ES"/>
         </w:rPr>
-        <w:t xml:space="preserve"> cronológico que guarda los eventos más relevantes del ticket. Por ejemplo almacenará cuando se hizo un cambio de estado y quien lo hizo</w:t>
+        <w:t xml:space="preserve"> cronológico que guarda los eventos más relevantes del ticket. Por </w:t>
+      </w:r>
+      <w:proofErr w:type="gramStart"/>
+      <w:r>
+        <w:rPr>
+          <w:lang w:val="es-ES"/>
+        </w:rPr>
+        <w:t>ejemplo</w:t>
+      </w:r>
+      <w:proofErr w:type="gramEnd"/>
+      <w:r>
+        <w:rPr>
+          <w:lang w:val="es-ES"/>
+        </w:rPr>
+        <w:t xml:space="preserve"> almacenará cuando se hizo un cambio de estado y quien lo hizo</w:t>
       </w:r>
     </w:p>
     <w:p>
@@ -5643,8 +6142,16 @@
         <w:rPr>
           <w:lang w:val="es-ES"/>
         </w:rPr>
-        <w:t>, diferentes proyectos o áreas en las que luego podremos agrupar los diferentes tickets</w:t>
-      </w:r>
+        <w:t xml:space="preserve">, diferentes proyectos o áreas en las que luego podremos agrupar los diferentes </w:t>
+      </w:r>
+      <w:proofErr w:type="gramStart"/>
+      <w:r>
+        <w:rPr>
+          <w:lang w:val="es-ES"/>
+        </w:rPr>
+        <w:t>tickets</w:t>
+      </w:r>
+      <w:proofErr w:type="gramEnd"/>
     </w:p>
     <w:p>
       <w:pPr>
@@ -5657,6 +6164,7 @@
           <w:lang w:val="es-ES"/>
         </w:rPr>
       </w:pPr>
+      <w:proofErr w:type="gramStart"/>
       <w:r>
         <w:rPr>
           <w:b/>
@@ -5665,8 +6173,31 @@
           <w:iCs/>
           <w:lang w:val="es-ES"/>
         </w:rPr>
-        <w:t>Master type</w:t>
-      </w:r>
+        <w:t>Master</w:t>
+      </w:r>
+      <w:proofErr w:type="gramEnd"/>
+      <w:r>
+        <w:rPr>
+          <w:b/>
+          <w:bCs/>
+          <w:i/>
+          <w:iCs/>
+          <w:lang w:val="es-ES"/>
+        </w:rPr>
+        <w:t xml:space="preserve"> </w:t>
+      </w:r>
+      <w:proofErr w:type="spellStart"/>
+      <w:r>
+        <w:rPr>
+          <w:b/>
+          <w:bCs/>
+          <w:i/>
+          <w:iCs/>
+          <w:lang w:val="es-ES"/>
+        </w:rPr>
+        <w:t>type</w:t>
+      </w:r>
+      <w:proofErr w:type="spellEnd"/>
       <w:r>
         <w:rPr>
           <w:lang w:val="es-ES"/>
@@ -5691,6 +6222,7 @@
           <w:lang w:val="es-ES"/>
         </w:rPr>
       </w:pPr>
+      <w:proofErr w:type="gramStart"/>
       <w:r>
         <w:rPr>
           <w:b/>
@@ -5699,7 +6231,18 @@
           <w:iCs/>
           <w:lang w:val="es-ES"/>
         </w:rPr>
-        <w:t>Master status</w:t>
+        <w:t>Master</w:t>
+      </w:r>
+      <w:proofErr w:type="gramEnd"/>
+      <w:r>
+        <w:rPr>
+          <w:b/>
+          <w:bCs/>
+          <w:i/>
+          <w:iCs/>
+          <w:lang w:val="es-ES"/>
+        </w:rPr>
+        <w:t xml:space="preserve"> status</w:t>
       </w:r>
       <w:r>
         <w:rPr>
@@ -5762,7 +6305,15 @@
         <w:t>.</w:t>
       </w:r>
       <w:r>
-        <w:t xml:space="preserve"> A continuación </w:t>
+        <w:t xml:space="preserve"> A </w:t>
+      </w:r>
+      <w:proofErr w:type="gramStart"/>
+      <w:r>
+        <w:t>continuación</w:t>
+      </w:r>
+      <w:proofErr w:type="gramEnd"/>
+      <w:r>
+        <w:t xml:space="preserve"> </w:t>
       </w:r>
       <w:r>
         <w:t>detallamos</w:t>
@@ -6156,12 +6707,39 @@
               </w:rPr>
               <w:t xml:space="preserve">, </w:t>
             </w:r>
-            <w:r>
-              <w:rPr>
-                <w:sz w:val="18"/>
-                <w:szCs w:val="18"/>
-              </w:rPr>
-              <w:t>password y pulsa “login”</w:t>
+            <w:proofErr w:type="spellStart"/>
+            <w:proofErr w:type="gramStart"/>
+            <w:r>
+              <w:rPr>
+                <w:sz w:val="18"/>
+                <w:szCs w:val="18"/>
+              </w:rPr>
+              <w:t>password</w:t>
+            </w:r>
+            <w:proofErr w:type="spellEnd"/>
+            <w:proofErr w:type="gramEnd"/>
+            <w:r>
+              <w:rPr>
+                <w:sz w:val="18"/>
+                <w:szCs w:val="18"/>
+              </w:rPr>
+              <w:t xml:space="preserve"> y pulsa “</w:t>
+            </w:r>
+            <w:proofErr w:type="spellStart"/>
+            <w:r>
+              <w:rPr>
+                <w:sz w:val="18"/>
+                <w:szCs w:val="18"/>
+              </w:rPr>
+              <w:t>login</w:t>
+            </w:r>
+            <w:proofErr w:type="spellEnd"/>
+            <w:r>
+              <w:rPr>
+                <w:sz w:val="18"/>
+                <w:szCs w:val="18"/>
+              </w:rPr>
+              <w:t>”</w:t>
             </w:r>
           </w:p>
         </w:tc>
@@ -6210,7 +6788,16 @@
                 <w:sz w:val="18"/>
                 <w:szCs w:val="18"/>
               </w:rPr>
-              <w:t>2. Se valida el email/passw</w:t>
+              <w:t>2. Se valida el email/</w:t>
+            </w:r>
+            <w:proofErr w:type="spellStart"/>
+            <w:proofErr w:type="gramStart"/>
+            <w:r>
+              <w:rPr>
+                <w:sz w:val="18"/>
+                <w:szCs w:val="18"/>
+              </w:rPr>
+              <w:t>passw</w:t>
             </w:r>
             <w:r>
               <w:rPr>
@@ -6219,6 +6806,8 @@
               </w:rPr>
               <w:t>ord</w:t>
             </w:r>
+            <w:proofErr w:type="spellEnd"/>
+            <w:proofErr w:type="gramEnd"/>
           </w:p>
         </w:tc>
       </w:tr>
@@ -6321,8 +6910,17 @@
                 <w:sz w:val="18"/>
                 <w:szCs w:val="18"/>
               </w:rPr>
-              <w:t>Usuario cancela el login</w:t>
-            </w:r>
+              <w:t xml:space="preserve">Usuario cancela el </w:t>
+            </w:r>
+            <w:proofErr w:type="spellStart"/>
+            <w:r>
+              <w:rPr>
+                <w:sz w:val="18"/>
+                <w:szCs w:val="18"/>
+              </w:rPr>
+              <w:t>login</w:t>
+            </w:r>
+            <w:proofErr w:type="spellEnd"/>
           </w:p>
         </w:tc>
         <w:tc>
@@ -6407,7 +7005,25 @@
                 <w:sz w:val="18"/>
                 <w:szCs w:val="18"/>
               </w:rPr>
-              <w:t>Usuario/password incorrecto</w:t>
+              <w:t>Usuario/</w:t>
+            </w:r>
+            <w:proofErr w:type="spellStart"/>
+            <w:proofErr w:type="gramStart"/>
+            <w:r>
+              <w:rPr>
+                <w:sz w:val="18"/>
+                <w:szCs w:val="18"/>
+              </w:rPr>
+              <w:t>password</w:t>
+            </w:r>
+            <w:proofErr w:type="spellEnd"/>
+            <w:proofErr w:type="gramEnd"/>
+            <w:r>
+              <w:rPr>
+                <w:sz w:val="18"/>
+                <w:szCs w:val="18"/>
+              </w:rPr>
+              <w:t xml:space="preserve"> incorrecto</w:t>
             </w:r>
           </w:p>
         </w:tc>
@@ -6450,7 +7066,25 @@
                 <w:sz w:val="18"/>
                 <w:szCs w:val="18"/>
               </w:rPr>
-              <w:t>Usuario/password en blanco</w:t>
+              <w:t>Usuario/</w:t>
+            </w:r>
+            <w:proofErr w:type="spellStart"/>
+            <w:proofErr w:type="gramStart"/>
+            <w:r>
+              <w:rPr>
+                <w:sz w:val="18"/>
+                <w:szCs w:val="18"/>
+              </w:rPr>
+              <w:t>password</w:t>
+            </w:r>
+            <w:proofErr w:type="spellEnd"/>
+            <w:proofErr w:type="gramEnd"/>
+            <w:r>
+              <w:rPr>
+                <w:sz w:val="18"/>
+                <w:szCs w:val="18"/>
+              </w:rPr>
+              <w:t xml:space="preserve"> en blanco</w:t>
             </w:r>
           </w:p>
         </w:tc>
@@ -6587,7 +7221,16 @@
                 <w:sz w:val="18"/>
                 <w:szCs w:val="18"/>
               </w:rPr>
-              <w:t>2. Debe rellenar los campos email y passwor</w:t>
+              <w:t xml:space="preserve">2. Debe rellenar los campos email y </w:t>
+            </w:r>
+            <w:proofErr w:type="spellStart"/>
+            <w:proofErr w:type="gramStart"/>
+            <w:r>
+              <w:rPr>
+                <w:sz w:val="18"/>
+                <w:szCs w:val="18"/>
+              </w:rPr>
+              <w:t>passwor</w:t>
             </w:r>
             <w:r>
               <w:rPr>
@@ -6596,6 +7239,8 @@
               </w:rPr>
               <w:t>d</w:t>
             </w:r>
+            <w:proofErr w:type="spellEnd"/>
+            <w:proofErr w:type="gramEnd"/>
           </w:p>
           <w:p>
             <w:pPr>
@@ -6749,15 +7394,25 @@
         <w:rPr>
           <w:lang w:val="es-ES"/>
         </w:rPr>
-        <w:t xml:space="preserve"> TICKET</w:t>
-      </w:r>
+        <w:t xml:space="preserve"> </w:t>
+      </w:r>
+      <w:proofErr w:type="spellStart"/>
+      <w:proofErr w:type="gramStart"/>
       <w:r>
         <w:rPr>
           <w:lang w:val="es-ES"/>
         </w:rPr>
+        <w:t>TICKET</w:t>
+      </w:r>
+      <w:r>
+        <w:rPr>
+          <w:lang w:val="es-ES"/>
+        </w:rPr>
         <w:t>s</w:t>
       </w:r>
       <w:bookmarkEnd w:id="17"/>
+      <w:proofErr w:type="spellEnd"/>
+      <w:proofErr w:type="gramEnd"/>
     </w:p>
     <w:tbl>
       <w:tblPr>
@@ -6871,8 +7526,19 @@
                 <w:sz w:val="18"/>
                 <w:szCs w:val="18"/>
               </w:rPr>
-              <w:t>Consultar TICKETs</w:t>
-            </w:r>
+              <w:t xml:space="preserve">Consultar </w:t>
+            </w:r>
+            <w:proofErr w:type="spellStart"/>
+            <w:proofErr w:type="gramStart"/>
+            <w:r>
+              <w:rPr>
+                <w:sz w:val="18"/>
+                <w:szCs w:val="18"/>
+              </w:rPr>
+              <w:t>TICKETs</w:t>
+            </w:r>
+            <w:proofErr w:type="spellEnd"/>
+            <w:proofErr w:type="gramEnd"/>
           </w:p>
         </w:tc>
       </w:tr>
@@ -6920,7 +7586,25 @@
                 <w:sz w:val="18"/>
                 <w:szCs w:val="18"/>
               </w:rPr>
-              <w:t>Formulario principal donde se podrán buscar los TICKETs según el perfil y abrir para ver el contenido</w:t>
+              <w:t xml:space="preserve">Formulario principal donde se podrán buscar los </w:t>
+            </w:r>
+            <w:proofErr w:type="spellStart"/>
+            <w:proofErr w:type="gramStart"/>
+            <w:r>
+              <w:rPr>
+                <w:sz w:val="18"/>
+                <w:szCs w:val="18"/>
+              </w:rPr>
+              <w:t>TICKETs</w:t>
+            </w:r>
+            <w:proofErr w:type="spellEnd"/>
+            <w:proofErr w:type="gramEnd"/>
+            <w:r>
+              <w:rPr>
+                <w:sz w:val="18"/>
+                <w:szCs w:val="18"/>
+              </w:rPr>
+              <w:t xml:space="preserve"> según el perfil y abrir para ver el contenido</w:t>
             </w:r>
           </w:p>
         </w:tc>
@@ -7066,7 +7750,23 @@
                 <w:sz w:val="18"/>
                 <w:szCs w:val="18"/>
               </w:rPr>
-              <w:t>1. Lanzar consulta por diferentes criterios (abiertos por mí, con un texto determinado, abiertos en una fecha X, etc)</w:t>
+              <w:t xml:space="preserve">1. Lanzar consulta por diferentes criterios (abiertos por mí, con un texto determinado, abiertos en una fecha X, </w:t>
+            </w:r>
+            <w:proofErr w:type="spellStart"/>
+            <w:r>
+              <w:rPr>
+                <w:sz w:val="18"/>
+                <w:szCs w:val="18"/>
+              </w:rPr>
+              <w:t>etc</w:t>
+            </w:r>
+            <w:proofErr w:type="spellEnd"/>
+            <w:r>
+              <w:rPr>
+                <w:sz w:val="18"/>
+                <w:szCs w:val="18"/>
+              </w:rPr>
+              <w:t>)</w:t>
             </w:r>
           </w:p>
         </w:tc>
@@ -7122,7 +7822,25 @@
                 <w:sz w:val="18"/>
                 <w:szCs w:val="18"/>
               </w:rPr>
-              <w:t xml:space="preserve"> los TICKETs que cumplen con los criterios de consulta</w:t>
+              <w:t xml:space="preserve"> los </w:t>
+            </w:r>
+            <w:proofErr w:type="spellStart"/>
+            <w:proofErr w:type="gramStart"/>
+            <w:r>
+              <w:rPr>
+                <w:sz w:val="18"/>
+                <w:szCs w:val="18"/>
+              </w:rPr>
+              <w:t>TICKETs</w:t>
+            </w:r>
+            <w:proofErr w:type="spellEnd"/>
+            <w:proofErr w:type="gramEnd"/>
+            <w:r>
+              <w:rPr>
+                <w:sz w:val="18"/>
+                <w:szCs w:val="18"/>
+              </w:rPr>
+              <w:t xml:space="preserve"> que cumplen con los criterios de consulta</w:t>
             </w:r>
           </w:p>
         </w:tc>
@@ -7145,7 +7863,23 @@
                 <w:sz w:val="18"/>
                 <w:szCs w:val="18"/>
               </w:rPr>
-              <w:t>3. El usuario abre un TICKET para ver su contenido</w:t>
+              <w:t xml:space="preserve">3. El usuario abre un </w:t>
+            </w:r>
+            <w:proofErr w:type="gramStart"/>
+            <w:r>
+              <w:rPr>
+                <w:sz w:val="18"/>
+                <w:szCs w:val="18"/>
+              </w:rPr>
+              <w:t>TICKET</w:t>
+            </w:r>
+            <w:proofErr w:type="gramEnd"/>
+            <w:r>
+              <w:rPr>
+                <w:sz w:val="18"/>
+                <w:szCs w:val="18"/>
+              </w:rPr>
+              <w:t xml:space="preserve"> para ver su contenido</w:t>
             </w:r>
           </w:p>
         </w:tc>
@@ -7437,8 +8171,17 @@
                 <w:sz w:val="18"/>
                 <w:szCs w:val="18"/>
               </w:rPr>
-              <w:t>2. estar logeado</w:t>
-            </w:r>
+              <w:t xml:space="preserve">2. estar </w:t>
+            </w:r>
+            <w:proofErr w:type="spellStart"/>
+            <w:r>
+              <w:rPr>
+                <w:sz w:val="18"/>
+                <w:szCs w:val="18"/>
+              </w:rPr>
+              <w:t>logeado</w:t>
+            </w:r>
+            <w:proofErr w:type="spellEnd"/>
           </w:p>
         </w:tc>
       </w:tr>
@@ -7539,9 +8282,14 @@
         <w:t>3</w:t>
       </w:r>
       <w:r>
-        <w:t xml:space="preserve"> Creación TICKET</w:t>
+        <w:t xml:space="preserve"> Creación </w:t>
+      </w:r>
+      <w:proofErr w:type="gramStart"/>
+      <w:r>
+        <w:t>TICKET</w:t>
       </w:r>
       <w:bookmarkEnd w:id="18"/>
+      <w:proofErr w:type="gramEnd"/>
     </w:p>
     <w:tbl>
       <w:tblPr>
@@ -7655,8 +8403,17 @@
                 <w:sz w:val="18"/>
                 <w:szCs w:val="18"/>
               </w:rPr>
-              <w:t>Creación de un TICKET</w:t>
-            </w:r>
+              <w:t xml:space="preserve">Creación de un </w:t>
+            </w:r>
+            <w:proofErr w:type="gramStart"/>
+            <w:r>
+              <w:rPr>
+                <w:sz w:val="18"/>
+                <w:szCs w:val="18"/>
+              </w:rPr>
+              <w:t>TICKET</w:t>
+            </w:r>
+            <w:proofErr w:type="gramEnd"/>
           </w:p>
         </w:tc>
       </w:tr>
@@ -7704,7 +8461,15 @@
                 <w:sz w:val="18"/>
                 <w:szCs w:val="18"/>
               </w:rPr>
-              <w:t>Proceso de creación ticke</w:t>
+              <w:t xml:space="preserve">Proceso de creación </w:t>
+            </w:r>
+            <w:proofErr w:type="gramStart"/>
+            <w:r>
+              <w:rPr>
+                <w:sz w:val="18"/>
+                <w:szCs w:val="18"/>
+              </w:rPr>
+              <w:t>ticke</w:t>
             </w:r>
             <w:r>
               <w:rPr>
@@ -7713,6 +8478,7 @@
               </w:rPr>
               <w:t>t</w:t>
             </w:r>
+            <w:proofErr w:type="gramEnd"/>
           </w:p>
         </w:tc>
       </w:tr>
@@ -7935,7 +8701,23 @@
                 <w:sz w:val="18"/>
                 <w:szCs w:val="18"/>
               </w:rPr>
-              <w:t>. USUARIO: crea un ticket desde el formulario rellenando el título y la descripción de la petición</w:t>
+              <w:t xml:space="preserve">. USUARIO: crea un </w:t>
+            </w:r>
+            <w:proofErr w:type="gramStart"/>
+            <w:r>
+              <w:rPr>
+                <w:sz w:val="18"/>
+                <w:szCs w:val="18"/>
+              </w:rPr>
+              <w:t>ticket</w:t>
+            </w:r>
+            <w:proofErr w:type="gramEnd"/>
+            <w:r>
+              <w:rPr>
+                <w:sz w:val="18"/>
+                <w:szCs w:val="18"/>
+              </w:rPr>
+              <w:t xml:space="preserve"> desde el formulario rellenando el título y la descripción de la petición</w:t>
             </w:r>
           </w:p>
         </w:tc>
@@ -8022,6 +8804,7 @@
               </w:rPr>
               <w:t xml:space="preserve">3. Se emite un email con el número de </w:t>
             </w:r>
+            <w:proofErr w:type="gramStart"/>
             <w:r>
               <w:rPr>
                 <w:sz w:val="18"/>
@@ -8029,6 +8812,7 @@
               </w:rPr>
               <w:t>ticket</w:t>
             </w:r>
+            <w:proofErr w:type="gramEnd"/>
             <w:r>
               <w:rPr>
                 <w:sz w:val="18"/>
@@ -8173,8 +8957,17 @@
                 <w:sz w:val="18"/>
                 <w:szCs w:val="18"/>
               </w:rPr>
-              <w:t>USUARIO: cancela la creación del TICKET</w:t>
-            </w:r>
+              <w:t xml:space="preserve">USUARIO: cancela la creación del </w:t>
+            </w:r>
+            <w:proofErr w:type="gramStart"/>
+            <w:r>
+              <w:rPr>
+                <w:sz w:val="18"/>
+                <w:szCs w:val="18"/>
+              </w:rPr>
+              <w:t>TICKET</w:t>
+            </w:r>
+            <w:proofErr w:type="gramEnd"/>
           </w:p>
         </w:tc>
         <w:tc>
@@ -8344,8 +9137,17 @@
                 <w:sz w:val="18"/>
                 <w:szCs w:val="18"/>
               </w:rPr>
-              <w:t>r logeado</w:t>
-            </w:r>
+              <w:t xml:space="preserve">r </w:t>
+            </w:r>
+            <w:proofErr w:type="spellStart"/>
+            <w:r>
+              <w:rPr>
+                <w:sz w:val="18"/>
+                <w:szCs w:val="18"/>
+              </w:rPr>
+              <w:t>logeado</w:t>
+            </w:r>
+            <w:proofErr w:type="spellEnd"/>
           </w:p>
         </w:tc>
       </w:tr>
@@ -8388,8 +9190,17 @@
                 <w:sz w:val="18"/>
                 <w:szCs w:val="18"/>
               </w:rPr>
-              <w:t>Usuario vuelve a la pantalla de consulta tickets</w:t>
-            </w:r>
+              <w:t xml:space="preserve">Usuario vuelve a la pantalla de consulta </w:t>
+            </w:r>
+            <w:proofErr w:type="gramStart"/>
+            <w:r>
+              <w:rPr>
+                <w:sz w:val="18"/>
+                <w:szCs w:val="18"/>
+              </w:rPr>
+              <w:t>tickets</w:t>
+            </w:r>
+            <w:proofErr w:type="gramEnd"/>
           </w:p>
         </w:tc>
       </w:tr>
@@ -8447,9 +9258,14 @@
       <w:bookmarkStart w:id="19" w:name="_Toc99486805"/>
       <w:r>
         <w:lastRenderedPageBreak/>
-        <w:t>CU_04 Gestión del TICKET</w:t>
+        <w:t xml:space="preserve">CU_04 Gestión del </w:t>
+      </w:r>
+      <w:proofErr w:type="gramStart"/>
+      <w:r>
+        <w:t>TICKET</w:t>
       </w:r>
       <w:bookmarkEnd w:id="19"/>
+      <w:proofErr w:type="gramEnd"/>
     </w:p>
     <w:tbl>
       <w:tblPr>
@@ -8563,8 +9379,17 @@
                 <w:sz w:val="18"/>
                 <w:szCs w:val="18"/>
               </w:rPr>
-              <w:t>Gestión del TICKET</w:t>
-            </w:r>
+              <w:t xml:space="preserve">Gestión del </w:t>
+            </w:r>
+            <w:proofErr w:type="gramStart"/>
+            <w:r>
+              <w:rPr>
+                <w:sz w:val="18"/>
+                <w:szCs w:val="18"/>
+              </w:rPr>
+              <w:t>TICKET</w:t>
+            </w:r>
+            <w:proofErr w:type="gramEnd"/>
           </w:p>
         </w:tc>
       </w:tr>
@@ -8612,7 +9437,23 @@
                 <w:sz w:val="18"/>
                 <w:szCs w:val="18"/>
               </w:rPr>
-              <w:t>Cuando un AGENTE o ADMINSTRADOR trabaja sobre el ticket, debe configurar a que proyecto pertenece y de que tipo es. Puede cambiar el estado.</w:t>
+              <w:t xml:space="preserve">Cuando un AGENTE o ADMINSTRADOR trabaja sobre el </w:t>
+            </w:r>
+            <w:proofErr w:type="gramStart"/>
+            <w:r>
+              <w:rPr>
+                <w:sz w:val="18"/>
+                <w:szCs w:val="18"/>
+              </w:rPr>
+              <w:t>ticket</w:t>
+            </w:r>
+            <w:proofErr w:type="gramEnd"/>
+            <w:r>
+              <w:rPr>
+                <w:sz w:val="18"/>
+                <w:szCs w:val="18"/>
+              </w:rPr>
+              <w:t>, debe configurar a que proyecto pertenece y de que tipo es. Puede cambiar el estado.</w:t>
             </w:r>
           </w:p>
         </w:tc>
@@ -8772,7 +9613,23 @@
                 <w:sz w:val="18"/>
                 <w:szCs w:val="18"/>
               </w:rPr>
-              <w:t>1. Acceso al formulario gestionar ticket.</w:t>
+              <w:t xml:space="preserve">1. Acceso al formulario gestionar </w:t>
+            </w:r>
+            <w:proofErr w:type="gramStart"/>
+            <w:r>
+              <w:rPr>
+                <w:sz w:val="18"/>
+                <w:szCs w:val="18"/>
+              </w:rPr>
+              <w:t>ticket</w:t>
+            </w:r>
+            <w:proofErr w:type="gramEnd"/>
+            <w:r>
+              <w:rPr>
+                <w:sz w:val="18"/>
+                <w:szCs w:val="18"/>
+              </w:rPr>
+              <w:t>.</w:t>
             </w:r>
           </w:p>
         </w:tc>
@@ -8851,14 +9708,46 @@
                 <w:sz w:val="18"/>
                 <w:szCs w:val="18"/>
               </w:rPr>
-              <w:t xml:space="preserve">agente que atiende el ticket, </w:t>
-            </w:r>
-            <w:r>
-              <w:rPr>
-                <w:sz w:val="18"/>
-                <w:szCs w:val="18"/>
-              </w:rPr>
-              <w:t>proyecto, tipo ticket, estado, Cerrar ticket, etc) y se pulsa “grabar”</w:t>
+              <w:t xml:space="preserve">agente que atiende el </w:t>
+            </w:r>
+            <w:proofErr w:type="gramStart"/>
+            <w:r>
+              <w:rPr>
+                <w:sz w:val="18"/>
+                <w:szCs w:val="18"/>
+              </w:rPr>
+              <w:t>ticket</w:t>
+            </w:r>
+            <w:proofErr w:type="gramEnd"/>
+            <w:r>
+              <w:rPr>
+                <w:sz w:val="18"/>
+                <w:szCs w:val="18"/>
+              </w:rPr>
+              <w:t xml:space="preserve">, </w:t>
+            </w:r>
+            <w:r>
+              <w:rPr>
+                <w:sz w:val="18"/>
+                <w:szCs w:val="18"/>
+              </w:rPr>
+              <w:t xml:space="preserve">proyecto, tipo ticket, estado, Cerrar ticket, </w:t>
+            </w:r>
+            <w:proofErr w:type="spellStart"/>
+            <w:r>
+              <w:rPr>
+                <w:sz w:val="18"/>
+                <w:szCs w:val="18"/>
+              </w:rPr>
+              <w:t>etc</w:t>
+            </w:r>
+            <w:proofErr w:type="spellEnd"/>
+            <w:r>
+              <w:rPr>
+                <w:sz w:val="18"/>
+                <w:szCs w:val="18"/>
+              </w:rPr>
+              <w:t>) y se pulsa “grabar”</w:t>
             </w:r>
           </w:p>
         </w:tc>
@@ -8928,7 +9817,23 @@
                 <w:sz w:val="18"/>
                 <w:szCs w:val="18"/>
               </w:rPr>
-              <w:t>. En el histórico se registrará como log los cambios (por ejemplo cada ver que se cambia el estados, quien y cuando provoco la modificación)</w:t>
+              <w:t xml:space="preserve">. En el histórico se registrará como log los cambios (por </w:t>
+            </w:r>
+            <w:proofErr w:type="gramStart"/>
+            <w:r>
+              <w:rPr>
+                <w:sz w:val="18"/>
+                <w:szCs w:val="18"/>
+              </w:rPr>
+              <w:t>ejemplo</w:t>
+            </w:r>
+            <w:proofErr w:type="gramEnd"/>
+            <w:r>
+              <w:rPr>
+                <w:sz w:val="18"/>
+                <w:szCs w:val="18"/>
+              </w:rPr>
+              <w:t xml:space="preserve"> cada ver que se cambia el estados, quien y cuando provoco la modificación)</w:t>
             </w:r>
           </w:p>
         </w:tc>
@@ -8964,7 +9869,23 @@
                 <w:sz w:val="18"/>
                 <w:szCs w:val="18"/>
               </w:rPr>
-              <w:t>5. En el caso de cierre de un ticket se emitirá un email</w:t>
+              <w:t xml:space="preserve">5. En el caso de cierre de un </w:t>
+            </w:r>
+            <w:proofErr w:type="gramStart"/>
+            <w:r>
+              <w:rPr>
+                <w:sz w:val="18"/>
+                <w:szCs w:val="18"/>
+              </w:rPr>
+              <w:t>ticket</w:t>
+            </w:r>
+            <w:proofErr w:type="gramEnd"/>
+            <w:r>
+              <w:rPr>
+                <w:sz w:val="18"/>
+                <w:szCs w:val="18"/>
+              </w:rPr>
+              <w:t xml:space="preserve"> se emitirá un email</w:t>
             </w:r>
           </w:p>
         </w:tc>
@@ -9032,7 +9953,23 @@
                 <w:sz w:val="18"/>
                 <w:szCs w:val="18"/>
               </w:rPr>
-              <w:t>Intentar cerrar el ticket o pasar al estado “FINALIZADO” sin haber rellenado los campos proyecto o tipo de ticket</w:t>
+              <w:t xml:space="preserve">Intentar cerrar el </w:t>
+            </w:r>
+            <w:proofErr w:type="gramStart"/>
+            <w:r>
+              <w:rPr>
+                <w:sz w:val="18"/>
+                <w:szCs w:val="18"/>
+              </w:rPr>
+              <w:t>ticket</w:t>
+            </w:r>
+            <w:proofErr w:type="gramEnd"/>
+            <w:r>
+              <w:rPr>
+                <w:sz w:val="18"/>
+                <w:szCs w:val="18"/>
+              </w:rPr>
+              <w:t xml:space="preserve"> o pasar al estado “FINALIZADO” sin haber rellenado los campos proyecto o tipo de ticket</w:t>
             </w:r>
           </w:p>
         </w:tc>
@@ -9163,22 +10100,47 @@
                 <w:sz w:val="18"/>
                 <w:szCs w:val="18"/>
               </w:rPr>
-              <w:t xml:space="preserve"> o administrador debe estar logeado</w:t>
-            </w:r>
-          </w:p>
-          <w:p>
-            <w:pPr>
-              <w:rPr>
-                <w:sz w:val="18"/>
-                <w:szCs w:val="18"/>
-              </w:rPr>
-            </w:pPr>
-            <w:r>
-              <w:rPr>
-                <w:sz w:val="18"/>
-                <w:szCs w:val="18"/>
-              </w:rPr>
-              <w:t>2. el ticket debe estar creado previamente</w:t>
+              <w:t xml:space="preserve"> o administrador debe estar </w:t>
+            </w:r>
+            <w:proofErr w:type="spellStart"/>
+            <w:r>
+              <w:rPr>
+                <w:sz w:val="18"/>
+                <w:szCs w:val="18"/>
+              </w:rPr>
+              <w:t>logeado</w:t>
+            </w:r>
+            <w:proofErr w:type="spellEnd"/>
+          </w:p>
+          <w:p>
+            <w:pPr>
+              <w:rPr>
+                <w:sz w:val="18"/>
+                <w:szCs w:val="18"/>
+              </w:rPr>
+            </w:pPr>
+            <w:r>
+              <w:rPr>
+                <w:sz w:val="18"/>
+                <w:szCs w:val="18"/>
+              </w:rPr>
+              <w:t xml:space="preserve">2. el </w:t>
+            </w:r>
+            <w:proofErr w:type="gramStart"/>
+            <w:r>
+              <w:rPr>
+                <w:sz w:val="18"/>
+                <w:szCs w:val="18"/>
+              </w:rPr>
+              <w:t>ticket</w:t>
+            </w:r>
+            <w:proofErr w:type="gramEnd"/>
+            <w:r>
+              <w:rPr>
+                <w:sz w:val="18"/>
+                <w:szCs w:val="18"/>
+              </w:rPr>
+              <w:t xml:space="preserve"> debe estar creado previamente</w:t>
             </w:r>
           </w:p>
         </w:tc>
@@ -9222,8 +10184,17 @@
                 <w:sz w:val="18"/>
                 <w:szCs w:val="18"/>
               </w:rPr>
-              <w:t>Usuario vuelve a la pantalla de consulta tickets</w:t>
-            </w:r>
+              <w:t xml:space="preserve">Usuario vuelve a la pantalla de consulta </w:t>
+            </w:r>
+            <w:proofErr w:type="gramStart"/>
+            <w:r>
+              <w:rPr>
+                <w:sz w:val="18"/>
+                <w:szCs w:val="18"/>
+              </w:rPr>
+              <w:t>tickets</w:t>
+            </w:r>
+            <w:proofErr w:type="gramEnd"/>
           </w:p>
         </w:tc>
       </w:tr>
@@ -9291,9 +10262,14 @@
         <w:t xml:space="preserve">CU_05 </w:t>
       </w:r>
       <w:r>
-        <w:t>Adjuntar Comentarios al TICKET</w:t>
+        <w:t xml:space="preserve">Adjuntar Comentarios al </w:t>
+      </w:r>
+      <w:proofErr w:type="gramStart"/>
+      <w:r>
+        <w:t>TICKET</w:t>
       </w:r>
       <w:bookmarkEnd w:id="20"/>
+      <w:proofErr w:type="gramEnd"/>
     </w:p>
     <w:tbl>
       <w:tblPr>
@@ -9407,8 +10383,17 @@
                 <w:sz w:val="18"/>
                 <w:szCs w:val="18"/>
               </w:rPr>
-              <w:t>Adjuntar comentarios al TICKET</w:t>
-            </w:r>
+              <w:t xml:space="preserve">Adjuntar comentarios al </w:t>
+            </w:r>
+            <w:proofErr w:type="gramStart"/>
+            <w:r>
+              <w:rPr>
+                <w:sz w:val="18"/>
+                <w:szCs w:val="18"/>
+              </w:rPr>
+              <w:t>TICKET</w:t>
+            </w:r>
+            <w:proofErr w:type="gramEnd"/>
           </w:p>
         </w:tc>
       </w:tr>
@@ -9456,7 +10441,23 @@
                 <w:sz w:val="18"/>
                 <w:szCs w:val="18"/>
               </w:rPr>
-              <w:t>Se podrán añadir comentarios al TICKET y se podrán consultar cronológicamente</w:t>
+              <w:t xml:space="preserve">Se podrán añadir comentarios al </w:t>
+            </w:r>
+            <w:proofErr w:type="gramStart"/>
+            <w:r>
+              <w:rPr>
+                <w:sz w:val="18"/>
+                <w:szCs w:val="18"/>
+              </w:rPr>
+              <w:t>TICKET</w:t>
+            </w:r>
+            <w:proofErr w:type="gramEnd"/>
+            <w:r>
+              <w:rPr>
+                <w:sz w:val="18"/>
+                <w:szCs w:val="18"/>
+              </w:rPr>
+              <w:t xml:space="preserve"> y se podrán consultar cronológicamente</w:t>
             </w:r>
           </w:p>
         </w:tc>
@@ -9964,22 +10965,47 @@
                 <w:sz w:val="18"/>
                 <w:szCs w:val="18"/>
               </w:rPr>
-              <w:t>1. el agente o administrador debe estar logeado</w:t>
-            </w:r>
-          </w:p>
-          <w:p>
-            <w:pPr>
-              <w:rPr>
-                <w:sz w:val="18"/>
-                <w:szCs w:val="18"/>
-              </w:rPr>
-            </w:pPr>
-            <w:r>
-              <w:rPr>
-                <w:sz w:val="18"/>
-                <w:szCs w:val="18"/>
-              </w:rPr>
-              <w:t>2. el ticket debe estar creado previamente</w:t>
+              <w:t xml:space="preserve">1. el agente o administrador debe estar </w:t>
+            </w:r>
+            <w:proofErr w:type="spellStart"/>
+            <w:r>
+              <w:rPr>
+                <w:sz w:val="18"/>
+                <w:szCs w:val="18"/>
+              </w:rPr>
+              <w:t>logeado</w:t>
+            </w:r>
+            <w:proofErr w:type="spellEnd"/>
+          </w:p>
+          <w:p>
+            <w:pPr>
+              <w:rPr>
+                <w:sz w:val="18"/>
+                <w:szCs w:val="18"/>
+              </w:rPr>
+            </w:pPr>
+            <w:r>
+              <w:rPr>
+                <w:sz w:val="18"/>
+                <w:szCs w:val="18"/>
+              </w:rPr>
+              <w:t xml:space="preserve">2. el </w:t>
+            </w:r>
+            <w:proofErr w:type="gramStart"/>
+            <w:r>
+              <w:rPr>
+                <w:sz w:val="18"/>
+                <w:szCs w:val="18"/>
+              </w:rPr>
+              <w:t>ticket</w:t>
+            </w:r>
+            <w:proofErr w:type="gramEnd"/>
+            <w:r>
+              <w:rPr>
+                <w:sz w:val="18"/>
+                <w:szCs w:val="18"/>
+              </w:rPr>
+              <w:t xml:space="preserve"> debe estar creado previamente</w:t>
             </w:r>
           </w:p>
         </w:tc>
@@ -10023,8 +11049,17 @@
                 <w:sz w:val="18"/>
                 <w:szCs w:val="18"/>
               </w:rPr>
-              <w:t>Usuario vuelve a la pantalla de consulta tickets</w:t>
-            </w:r>
+              <w:t xml:space="preserve">Usuario vuelve a la pantalla de consulta </w:t>
+            </w:r>
+            <w:proofErr w:type="gramStart"/>
+            <w:r>
+              <w:rPr>
+                <w:sz w:val="18"/>
+                <w:szCs w:val="18"/>
+              </w:rPr>
+              <w:t>tickets</w:t>
+            </w:r>
+            <w:proofErr w:type="gramEnd"/>
           </w:p>
         </w:tc>
       </w:tr>
@@ -10257,8 +11292,33 @@
                 <w:sz w:val="18"/>
                 <w:szCs w:val="18"/>
               </w:rPr>
-              <w:t>Pequeño mantenimiento donde se podrán dar de alta y baja los usuarios en el sistema, además de otras tareas básicas como resetear el password</w:t>
-            </w:r>
+              <w:t xml:space="preserve">Pequeño mantenimiento donde se podrán dar de alta y baja los usuarios en el sistema, además de otras tareas básicas como </w:t>
+            </w:r>
+            <w:proofErr w:type="gramStart"/>
+            <w:r>
+              <w:rPr>
+                <w:sz w:val="18"/>
+                <w:szCs w:val="18"/>
+              </w:rPr>
+              <w:t>resetear</w:t>
+            </w:r>
+            <w:proofErr w:type="gramEnd"/>
+            <w:r>
+              <w:rPr>
+                <w:sz w:val="18"/>
+                <w:szCs w:val="18"/>
+              </w:rPr>
+              <w:t xml:space="preserve"> el </w:t>
+            </w:r>
+            <w:proofErr w:type="spellStart"/>
+            <w:r>
+              <w:rPr>
+                <w:sz w:val="18"/>
+                <w:szCs w:val="18"/>
+              </w:rPr>
+              <w:t>password</w:t>
+            </w:r>
+            <w:proofErr w:type="spellEnd"/>
           </w:p>
         </w:tc>
       </w:tr>
@@ -10538,7 +11598,32 @@
                 <w:sz w:val="18"/>
                 <w:szCs w:val="18"/>
               </w:rPr>
-              <w:t xml:space="preserve"> y el usuario puede entrar en el sistema con el password que le ha asignado el administrador</w:t>
+              <w:t xml:space="preserve"> y el usuario puede entrar en el sistema con </w:t>
+            </w:r>
+            <w:proofErr w:type="gramStart"/>
+            <w:r>
+              <w:rPr>
+                <w:sz w:val="18"/>
+                <w:szCs w:val="18"/>
+              </w:rPr>
+              <w:t xml:space="preserve">el </w:t>
+            </w:r>
+            <w:proofErr w:type="spellStart"/>
+            <w:r>
+              <w:rPr>
+                <w:sz w:val="18"/>
+                <w:szCs w:val="18"/>
+              </w:rPr>
+              <w:t>password</w:t>
+            </w:r>
+            <w:proofErr w:type="spellEnd"/>
+            <w:proofErr w:type="gramEnd"/>
+            <w:r>
+              <w:rPr>
+                <w:sz w:val="18"/>
+                <w:szCs w:val="18"/>
+              </w:rPr>
+              <w:t xml:space="preserve"> que le ha asignado el administrador</w:t>
             </w:r>
           </w:p>
         </w:tc>
@@ -10873,8 +11958,17 @@
                 <w:sz w:val="18"/>
                 <w:szCs w:val="18"/>
               </w:rPr>
-              <w:t xml:space="preserve"> administrador debe estar logeado</w:t>
-            </w:r>
+              <w:t xml:space="preserve"> administrador debe estar </w:t>
+            </w:r>
+            <w:proofErr w:type="spellStart"/>
+            <w:r>
+              <w:rPr>
+                <w:sz w:val="18"/>
+                <w:szCs w:val="18"/>
+              </w:rPr>
+              <w:t>logeado</w:t>
+            </w:r>
+            <w:proofErr w:type="spellEnd"/>
           </w:p>
           <w:p>
             <w:pPr>
@@ -11170,7 +12264,25 @@
                 <w:sz w:val="18"/>
                 <w:szCs w:val="18"/>
               </w:rPr>
-              <w:t>Pequeño mantenimiento donde se podrán dar de alta Proyectos. Estos proyectos permitirán agrupar los TICKETs en sus áreas funcionales</w:t>
+              <w:t xml:space="preserve">Pequeño mantenimiento donde se podrán dar de alta Proyectos. Estos proyectos permitirán agrupar los </w:t>
+            </w:r>
+            <w:proofErr w:type="spellStart"/>
+            <w:proofErr w:type="gramStart"/>
+            <w:r>
+              <w:rPr>
+                <w:sz w:val="18"/>
+                <w:szCs w:val="18"/>
+              </w:rPr>
+              <w:t>TICKETs</w:t>
+            </w:r>
+            <w:proofErr w:type="spellEnd"/>
+            <w:proofErr w:type="gramEnd"/>
+            <w:r>
+              <w:rPr>
+                <w:sz w:val="18"/>
+                <w:szCs w:val="18"/>
+              </w:rPr>
+              <w:t xml:space="preserve"> en sus áreas funcionales</w:t>
             </w:r>
           </w:p>
         </w:tc>
@@ -11437,8 +12549,19 @@
                 <w:sz w:val="18"/>
                 <w:szCs w:val="18"/>
               </w:rPr>
-              <w:t>4. Se confirma la inserción y a partir de ese momento se podrá utilizar para asignar en los TICKETs</w:t>
-            </w:r>
+              <w:t xml:space="preserve">4. Se confirma la inserción y a partir de ese momento se podrá utilizar para asignar en los </w:t>
+            </w:r>
+            <w:proofErr w:type="spellStart"/>
+            <w:proofErr w:type="gramStart"/>
+            <w:r>
+              <w:rPr>
+                <w:sz w:val="18"/>
+                <w:szCs w:val="18"/>
+              </w:rPr>
+              <w:t>TICKETs</w:t>
+            </w:r>
+            <w:proofErr w:type="spellEnd"/>
+            <w:proofErr w:type="gramEnd"/>
           </w:p>
         </w:tc>
       </w:tr>
@@ -11737,8 +12860,17 @@
                 <w:sz w:val="18"/>
                 <w:szCs w:val="18"/>
               </w:rPr>
-              <w:t>1. el administrador debe estar logeado</w:t>
-            </w:r>
+              <w:t xml:space="preserve">1. el administrador debe estar </w:t>
+            </w:r>
+            <w:proofErr w:type="spellStart"/>
+            <w:r>
+              <w:rPr>
+                <w:sz w:val="18"/>
+                <w:szCs w:val="18"/>
+              </w:rPr>
+              <w:t>logeado</w:t>
+            </w:r>
+            <w:proofErr w:type="spellEnd"/>
           </w:p>
           <w:p>
             <w:pPr>
@@ -11972,9 +13104,14 @@
       </w:pPr>
       <w:bookmarkStart w:id="26" w:name="_Toc99486812"/>
       <w:r>
-        <w:t>Formulario de Login</w:t>
+        <w:t xml:space="preserve">Formulario de </w:t>
+      </w:r>
+      <w:proofErr w:type="spellStart"/>
+      <w:r>
+        <w:t>Login</w:t>
       </w:r>
       <w:bookmarkEnd w:id="26"/>
+      <w:proofErr w:type="spellEnd"/>
     </w:p>
     <w:p>
       <w:r>
@@ -12020,7 +13157,15 @@
     </w:p>
     <w:p>
       <w:r>
-        <w:t>Consta del campo Email y Password, una vez rellenados se pulsará el botón Log In para que valide y se acceda al programa si es correcto.</w:t>
+        <w:t xml:space="preserve">Consta del campo Email y </w:t>
+      </w:r>
+      <w:proofErr w:type="spellStart"/>
+      <w:r>
+        <w:t>Password</w:t>
+      </w:r>
+      <w:proofErr w:type="spellEnd"/>
+      <w:r>
+        <w:t>, una vez rellenados se pulsará el botón Log In para que valide y se acceda al programa si es correcto.</w:t>
       </w:r>
     </w:p>
     <w:p>
@@ -12041,9 +13186,14 @@
       <w:bookmarkStart w:id="27" w:name="_Toc99486813"/>
       <w:r>
         <w:lastRenderedPageBreak/>
-        <w:t>Formulario principal y Consulta de Tickets</w:t>
+        <w:t xml:space="preserve">Formulario principal y Consulta de </w:t>
+      </w:r>
+      <w:proofErr w:type="gramStart"/>
+      <w:r>
+        <w:t>Tickets</w:t>
       </w:r>
       <w:bookmarkEnd w:id="27"/>
+      <w:proofErr w:type="gramEnd"/>
     </w:p>
     <w:p>
       <w:pPr>
@@ -12118,7 +13268,15 @@
     </w:p>
     <w:p>
       <w:r>
-        <w:t>En el grid de datos aparecerán 4 columnas de información que se cargarán en función de los filtros que se hayan seleccionado desde el menú desplegable.</w:t>
+        <w:t xml:space="preserve">En el </w:t>
+      </w:r>
+      <w:proofErr w:type="spellStart"/>
+      <w:r>
+        <w:t>grid</w:t>
+      </w:r>
+      <w:proofErr w:type="spellEnd"/>
+      <w:r>
+        <w:t xml:space="preserve"> de datos aparecerán 4 columnas de información que se cargarán en función de los filtros que se hayan seleccionado desde el menú desplegable.</w:t>
       </w:r>
     </w:p>
     <w:p>
@@ -12135,8 +13293,13 @@
         </w:numPr>
       </w:pPr>
       <w:r>
-        <w:t>Identificador único del ticket</w:t>
-      </w:r>
+        <w:t xml:space="preserve">Identificador único del </w:t>
+      </w:r>
+      <w:proofErr w:type="gramStart"/>
+      <w:r>
+        <w:t>ticket</w:t>
+      </w:r>
+      <w:proofErr w:type="gramEnd"/>
     </w:p>
     <w:p>
       <w:pPr>
@@ -12147,8 +13310,13 @@
         </w:numPr>
       </w:pPr>
       <w:r>
-        <w:t>Estado del ticket</w:t>
-      </w:r>
+        <w:t xml:space="preserve">Estado del </w:t>
+      </w:r>
+      <w:proofErr w:type="gramStart"/>
+      <w:r>
+        <w:t>ticket</w:t>
+      </w:r>
+      <w:proofErr w:type="gramEnd"/>
     </w:p>
     <w:p>
       <w:pPr>
@@ -12159,7 +13327,15 @@
         </w:numPr>
       </w:pPr>
       <w:r>
-        <w:t>Fecha apertura del ticket, por espacio en el prototipo no muestro las horas pero el formato de fecha será DD/MM/YYYY HH:MI</w:t>
+        <w:t xml:space="preserve">Fecha apertura del ticket, por espacio en el prototipo no muestro las </w:t>
+      </w:r>
+      <w:proofErr w:type="gramStart"/>
+      <w:r>
+        <w:t>horas</w:t>
+      </w:r>
+      <w:proofErr w:type="gramEnd"/>
+      <w:r>
+        <w:t xml:space="preserve"> pero el formato de fecha será DD/MM/YYYY HH:MI</w:t>
       </w:r>
     </w:p>
     <w:p>
@@ -12171,13 +13347,26 @@
         </w:numPr>
       </w:pPr>
       <w:r>
-        <w:t>Título del ticket</w:t>
-      </w:r>
+        <w:t xml:space="preserve">Título del </w:t>
+      </w:r>
+      <w:proofErr w:type="gramStart"/>
+      <w:r>
+        <w:t>ticket</w:t>
+      </w:r>
+      <w:proofErr w:type="gramEnd"/>
     </w:p>
     <w:p/>
     <w:p>
       <w:r>
-        <w:t>Según el perfil del usuario podrá acceder solo a sus tickets o podrá acceder a todos los tickets abiertos.</w:t>
+        <w:t xml:space="preserve">Según el perfil del usuario podrá acceder solo a sus </w:t>
+      </w:r>
+      <w:proofErr w:type="gramStart"/>
+      <w:r>
+        <w:t>tickets</w:t>
+      </w:r>
+      <w:proofErr w:type="gramEnd"/>
+      <w:r>
+        <w:t xml:space="preserve"> o podrá acceder a todos los tickets abiertos.</w:t>
       </w:r>
     </w:p>
     <w:p>
@@ -12480,8 +13669,13 @@
         </w:drawing>
       </w:r>
       <w:r>
-        <w:t>, para configurar el rango de fechas visible, siempre aplica sobre el campo de fecha apertura ticket</w:t>
-      </w:r>
+        <w:t xml:space="preserve">, para configurar el rango de fechas visible, siempre aplica sobre el campo de fecha apertura </w:t>
+      </w:r>
+      <w:proofErr w:type="gramStart"/>
+      <w:r>
+        <w:t>ticket</w:t>
+      </w:r>
+      <w:proofErr w:type="gramEnd"/>
     </w:p>
     <w:p>
       <w:pPr>
@@ -12532,7 +13726,15 @@
         </w:drawing>
       </w:r>
       <w:r>
-        <w:t>, si está marcado solo veremos los tickets que hemos abierto nosotros</w:t>
+        <w:t xml:space="preserve">, si está marcado solo veremos los </w:t>
+      </w:r>
+      <w:proofErr w:type="gramStart"/>
+      <w:r>
+        <w:t>tickets</w:t>
+      </w:r>
+      <w:proofErr w:type="gramEnd"/>
+      <w:r>
+        <w:t xml:space="preserve"> que hemos abierto nosotros</w:t>
       </w:r>
     </w:p>
     <w:p>
@@ -12639,9 +13841,11 @@
       <w:r>
         <w:t xml:space="preserve">, selector para poder filtrar por un tipo de </w:t>
       </w:r>
+      <w:proofErr w:type="gramStart"/>
       <w:r>
         <w:t>ticket</w:t>
       </w:r>
+      <w:proofErr w:type="gramEnd"/>
       <w:r>
         <w:t xml:space="preserve"> concreto</w:t>
       </w:r>
@@ -12698,7 +13902,15 @@
         <w:t xml:space="preserve">, selector para poder </w:t>
       </w:r>
       <w:r>
-        <w:t>los tickets de un proyecto</w:t>
+        <w:t xml:space="preserve">los </w:t>
+      </w:r>
+      <w:proofErr w:type="gramStart"/>
+      <w:r>
+        <w:t>tickets</w:t>
+      </w:r>
+      <w:proofErr w:type="gramEnd"/>
+      <w:r>
+        <w:t xml:space="preserve"> de un proyecto</w:t>
       </w:r>
     </w:p>
     <w:p>
@@ -12750,7 +13962,15 @@
         </w:drawing>
       </w:r>
       <w:r>
-        <w:t>, selector para poder filtrar los tickets asignados a un agente</w:t>
+        <w:t xml:space="preserve">, selector para poder filtrar los </w:t>
+      </w:r>
+      <w:proofErr w:type="gramStart"/>
+      <w:r>
+        <w:t>tickets</w:t>
+      </w:r>
+      <w:proofErr w:type="gramEnd"/>
+      <w:r>
+        <w:t xml:space="preserve"> asignados a un agente</w:t>
       </w:r>
     </w:p>
     <w:p>
@@ -12782,13 +14002,26 @@
       <w:bookmarkStart w:id="28" w:name="_Toc99486814"/>
       <w:r>
         <w:lastRenderedPageBreak/>
-        <w:t>Formulario consulta/gestión de un ticket</w:t>
+        <w:t xml:space="preserve">Formulario consulta/gestión de un </w:t>
+      </w:r>
+      <w:proofErr w:type="gramStart"/>
+      <w:r>
+        <w:t>ticket</w:t>
       </w:r>
       <w:bookmarkEnd w:id="28"/>
-    </w:p>
-    <w:p>
-      <w:r>
-        <w:t>Formulario donde vamos a poder ver toda la información del ticket así como poder gestionarlo y modificarlo si tenemos perfil de AGENTE o ADMINISTRADOR.</w:t>
+      <w:proofErr w:type="gramEnd"/>
+    </w:p>
+    <w:p>
+      <w:r>
+        <w:t xml:space="preserve">Formulario donde vamos a poder ver toda la información del </w:t>
+      </w:r>
+      <w:proofErr w:type="gramStart"/>
+      <w:r>
+        <w:t>ticket</w:t>
+      </w:r>
+      <w:proofErr w:type="gramEnd"/>
+      <w:r>
+        <w:t xml:space="preserve"> así como poder gestionarlo y modificarlo si tenemos perfil de AGENTE o ADMINISTRADOR.</w:t>
       </w:r>
     </w:p>
     <w:p>
@@ -12835,12 +14068,28 @@
     </w:p>
     <w:p>
       <w:r>
-        <w:t>Se divide en dos partes, la zona superior donde está el ID y título del ticket así como los campos necesarios para su gestión (estado, tipo, agente y descripción principal).</w:t>
-      </w:r>
-    </w:p>
-    <w:p>
-      <w:r>
-        <w:t>En la zona inferior encontramos los posibles comentarios que se hayan escrito sobre este ticket.</w:t>
+        <w:t xml:space="preserve">Se divide en dos partes, la zona superior donde está el ID y título del </w:t>
+      </w:r>
+      <w:proofErr w:type="gramStart"/>
+      <w:r>
+        <w:t>ticket</w:t>
+      </w:r>
+      <w:proofErr w:type="gramEnd"/>
+      <w:r>
+        <w:t xml:space="preserve"> así como los campos necesarios para su gestión (estado, tipo, agente y descripción principal).</w:t>
+      </w:r>
+    </w:p>
+    <w:p>
+      <w:r>
+        <w:t xml:space="preserve">En la zona inferior encontramos los posibles comentarios que se hayan escrito sobre este </w:t>
+      </w:r>
+      <w:proofErr w:type="gramStart"/>
+      <w:r>
+        <w:t>ticket</w:t>
+      </w:r>
+      <w:proofErr w:type="gramEnd"/>
+      <w:r>
+        <w:t>.</w:t>
       </w:r>
     </w:p>
     <w:p/>
@@ -12854,11 +14103,22 @@
     </w:p>
     <w:p>
       <w:r>
-        <w:t>[To-do]</w:t>
-      </w:r>
-    </w:p>
-    <w:p>
-      <w:r>
+        <w:t>[</w:t>
+      </w:r>
+      <w:proofErr w:type="spellStart"/>
+      <w:r>
+        <w:t>To</w:t>
+      </w:r>
+      <w:proofErr w:type="spellEnd"/>
+      <w:r>
+        <w:t>-do]</w:t>
+      </w:r>
+    </w:p>
+    <w:p>
+      <w:r>
+        <w:rPr>
+          <w:noProof/>
+        </w:rPr>
         <w:lastRenderedPageBreak/>
         <w:drawing>
           <wp:inline distT="0" distB="0" distL="0" distR="0" wp14:anchorId="14EB1606" wp14:editId="26AD6D0E">
@@ -12900,6 +14160,9 @@
     <w:p/>
     <w:p>
       <w:r>
+        <w:rPr>
+          <w:noProof/>
+        </w:rPr>
         <w:drawing>
           <wp:inline distT="0" distB="0" distL="0" distR="0" wp14:anchorId="152D02EB" wp14:editId="2135D9F6">
             <wp:extent cx="5733415" cy="3775075"/>
@@ -12948,7 +14211,15 @@
     </w:p>
     <w:p>
       <w:r>
-        <w:t>[To-do]</w:t>
+        <w:t>[</w:t>
+      </w:r>
+      <w:proofErr w:type="spellStart"/>
+      <w:r>
+        <w:t>To</w:t>
+      </w:r>
+      <w:proofErr w:type="spellEnd"/>
+      <w:r>
+        <w:t>-do]</w:t>
       </w:r>
     </w:p>
     <w:p>
@@ -13019,11 +14290,22 @@
     </w:p>
     <w:p>
       <w:r>
-        <w:t>[To-do]</w:t>
-      </w:r>
-    </w:p>
-    <w:p>
-      <w:r>
+        <w:t>[</w:t>
+      </w:r>
+      <w:proofErr w:type="spellStart"/>
+      <w:r>
+        <w:t>To</w:t>
+      </w:r>
+      <w:proofErr w:type="spellEnd"/>
+      <w:r>
+        <w:t>-do]</w:t>
+      </w:r>
+    </w:p>
+    <w:p>
+      <w:r>
+        <w:rPr>
+          <w:noProof/>
+        </w:rPr>
         <w:drawing>
           <wp:inline distT="0" distB="0" distL="0" distR="0" wp14:anchorId="6A2D19D8" wp14:editId="6CC67185">
             <wp:extent cx="5733415" cy="2708275"/>
@@ -13132,7 +14414,15 @@
     </w:p>
     <w:p>
       <w:r>
-        <w:t>A continuación se exploran las próximas funcionalidades que añadiríamos en futuras versiones, lo primero será arrancar en un entorno productivo, con esta primera versión y las sugerencias de los usuarios seguro que llegamos a un sistema muy completo.</w:t>
+        <w:t xml:space="preserve">A </w:t>
+      </w:r>
+      <w:proofErr w:type="gramStart"/>
+      <w:r>
+        <w:t>continuación</w:t>
+      </w:r>
+      <w:proofErr w:type="gramEnd"/>
+      <w:r>
+        <w:t xml:space="preserve"> se exploran las próximas funcionalidades que añadiríamos en futuras versiones, lo primero será arrancar en un entorno productivo, con esta primera versión y las sugerencias de los usuarios seguro que llegamos a un sistema muy completo.</w:t>
       </w:r>
     </w:p>
     <w:p>
@@ -13156,7 +14446,15 @@
         <w:t>, es muy importante tratar este tema desde las fases iniciales del proyecto para evitar que en el tiempo crezca descontroladamente el tamaño de las bases de datos. En este caso tendríamos un proceso nocturno que eliminaría registros</w:t>
       </w:r>
       <w:r>
-        <w:t xml:space="preserve"> “obsoletos” y se podría configurar por proyecto y/o tipo tarea, por ejemplo podríamos tener una configuración así:</w:t>
+        <w:t xml:space="preserve"> “obsoletos” y se podría configurar por proyecto y/o tipo tarea, por </w:t>
+      </w:r>
+      <w:proofErr w:type="gramStart"/>
+      <w:r>
+        <w:t>ejemplo</w:t>
+      </w:r>
+      <w:proofErr w:type="gramEnd"/>
+      <w:r>
+        <w:t xml:space="preserve"> podríamos tener una configuración así:</w:t>
       </w:r>
     </w:p>
     <w:p>
@@ -13168,7 +14466,15 @@
         </w:numPr>
       </w:pPr>
       <w:r>
-        <w:t>Retención tablas LOGs: 1 año</w:t>
+        <w:t xml:space="preserve">Retención tablas </w:t>
+      </w:r>
+      <w:proofErr w:type="spellStart"/>
+      <w:r>
+        <w:t>LOGs</w:t>
+      </w:r>
+      <w:proofErr w:type="spellEnd"/>
+      <w:r>
+        <w:t>: 1 año</w:t>
       </w:r>
     </w:p>
     <w:p>
@@ -13180,7 +14486,17 @@
         </w:numPr>
       </w:pPr>
       <w:r>
-        <w:t>Retención tablas TICKETs y sus relacionadas: 5 años (a partir de la fecha de cierre)</w:t>
+        <w:t xml:space="preserve">Retención tablas </w:t>
+      </w:r>
+      <w:proofErr w:type="spellStart"/>
+      <w:proofErr w:type="gramStart"/>
+      <w:r>
+        <w:t>TICKETs</w:t>
+      </w:r>
+      <w:proofErr w:type="spellEnd"/>
+      <w:proofErr w:type="gramEnd"/>
+      <w:r>
+        <w:t xml:space="preserve"> y sus relacionadas: 5 años (a partir de la fecha de cierre)</w:t>
       </w:r>
     </w:p>
     <w:p>
@@ -13225,8 +14541,13 @@
         <w:t>Posibilidad de adjuntar ficheros</w:t>
       </w:r>
       <w:r>
-        <w:t>, ya sea imágenes, .PDF, .DOC u cualquier otro fichero interesante para el tratamiento del TICKET</w:t>
-      </w:r>
+        <w:t xml:space="preserve">, ya sea imágenes, .PDF, .DOC u cualquier otro fichero interesante para el tratamiento del </w:t>
+      </w:r>
+      <w:proofErr w:type="gramStart"/>
+      <w:r>
+        <w:t>TICKET</w:t>
+      </w:r>
+      <w:proofErr w:type="gramEnd"/>
       <w:r>
         <w:t>. Se establecerá un límite de tamaño fichero máximo 25Mb.</w:t>
       </w:r>
@@ -13264,7 +14585,17 @@
         <w:t>Simplifica al usuario la utilización de los sistemas ya que con un</w:t>
       </w:r>
       <w:r>
-        <w:t xml:space="preserve"> usuario y password acceden a todos los sistemas (que tienen permiso) de la empresa</w:t>
+        <w:t xml:space="preserve"> usuario y </w:t>
+      </w:r>
+      <w:proofErr w:type="spellStart"/>
+      <w:proofErr w:type="gramStart"/>
+      <w:r>
+        <w:t>password</w:t>
+      </w:r>
+      <w:proofErr w:type="spellEnd"/>
+      <w:proofErr w:type="gramEnd"/>
+      <w:r>
+        <w:t xml:space="preserve"> acceden a todos los sistemas (que tienen permiso) de la empresa</w:t>
       </w:r>
     </w:p>
     <w:p>
@@ -13276,7 +14607,38 @@
         </w:numPr>
       </w:pPr>
       <w:r>
-        <w:t>Unifica la política de seguridad, por ejemplo, password de mínimo 10 letras, con mínimo 1 letra maýuscula, mínimo 1 letra numérica, etc. Otro punto importante es la obligación de cambiar el password pasados los 30 días.</w:t>
+        <w:t xml:space="preserve">Unifica la política de seguridad, por ejemplo, </w:t>
+      </w:r>
+      <w:proofErr w:type="spellStart"/>
+      <w:proofErr w:type="gramStart"/>
+      <w:r>
+        <w:t>password</w:t>
+      </w:r>
+      <w:proofErr w:type="spellEnd"/>
+      <w:proofErr w:type="gramEnd"/>
+      <w:r>
+        <w:t xml:space="preserve"> de mínimo 10 letras, con mínimo 1 letra </w:t>
+      </w:r>
+      <w:proofErr w:type="spellStart"/>
+      <w:r>
+        <w:t>maýuscula</w:t>
+      </w:r>
+      <w:proofErr w:type="spellEnd"/>
+      <w:r>
+        <w:t xml:space="preserve">, mínimo 1 letra numérica, etc. Otro punto importante es la obligación de cambiar </w:t>
+      </w:r>
+      <w:proofErr w:type="gramStart"/>
+      <w:r>
+        <w:t xml:space="preserve">el </w:t>
+      </w:r>
+      <w:proofErr w:type="spellStart"/>
+      <w:r>
+        <w:t>password</w:t>
+      </w:r>
+      <w:proofErr w:type="spellEnd"/>
+      <w:proofErr w:type="gramEnd"/>
+      <w:r>
+        <w:t xml:space="preserve"> pasados los 30 días.</w:t>
       </w:r>
     </w:p>
     <w:p>
@@ -13300,7 +14662,15 @@
         </w:numPr>
       </w:pPr>
       <w:r>
-        <w:t>Cuando un usuario causa baja en la empresa automáticamente se dá de baja en LDAP impidiendo que pueda entrar en las aplicaciones.</w:t>
+        <w:t xml:space="preserve">Cuando un usuario causa baja en la empresa automáticamente se </w:t>
+      </w:r>
+      <w:proofErr w:type="spellStart"/>
+      <w:r>
+        <w:t>dá</w:t>
+      </w:r>
+      <w:proofErr w:type="spellEnd"/>
+      <w:r>
+        <w:t xml:space="preserve"> de baja en LDAP impidiendo que pueda entrar en las aplicaciones.</w:t>
       </w:r>
     </w:p>
     <w:p>
@@ -13311,6 +14681,88 @@
           <w:numId w:val="6"/>
         </w:numPr>
       </w:pPr>
+      <w:r>
+        <w:rPr>
+          <w:b/>
+          <w:bCs/>
+          <w:i/>
+          <w:iCs/>
+        </w:rPr>
+        <w:lastRenderedPageBreak/>
+        <w:t>Posibilidad de obtener informes analíticos,</w:t>
+      </w:r>
+      <w:r>
+        <w:t xml:space="preserve"> es muy importante poder medir los datos en los sistemas para tener una visión de lo que está ocurriendo y poder atacar a los problemas o tipos de incidencias </w:t>
+      </w:r>
+      <w:r>
+        <w:t>más comunes</w:t>
+      </w:r>
+      <w:r>
+        <w:t>. Entre otros aspectos podremos obtener:</w:t>
+      </w:r>
+    </w:p>
+    <w:p>
+      <w:pPr>
+        <w:pStyle w:val="Prrafodelista"/>
+        <w:numPr>
+          <w:ilvl w:val="1"/>
+          <w:numId w:val="6"/>
+        </w:numPr>
+      </w:pPr>
+      <w:r>
+        <w:t xml:space="preserve">Cuantos </w:t>
+      </w:r>
+      <w:proofErr w:type="gramStart"/>
+      <w:r>
+        <w:t>tickets</w:t>
+      </w:r>
+      <w:proofErr w:type="gramEnd"/>
+      <w:r>
+        <w:t xml:space="preserve"> se abren por tipo, también se podrá detallar por proyecto/tipo. Pudiendo extraer la información por rangos de fechas o mensual.</w:t>
+      </w:r>
+    </w:p>
+    <w:p>
+      <w:pPr>
+        <w:pStyle w:val="Prrafodelista"/>
+        <w:numPr>
+          <w:ilvl w:val="1"/>
+          <w:numId w:val="6"/>
+        </w:numPr>
+      </w:pPr>
+      <w:r>
+        <w:t xml:space="preserve">El tiempo medio de resolución de </w:t>
+      </w:r>
+      <w:proofErr w:type="gramStart"/>
+      <w:r>
+        <w:t>tickets</w:t>
+      </w:r>
+      <w:proofErr w:type="gramEnd"/>
+      <w:r>
+        <w:t xml:space="preserve"> (desde que se abre hasta que se cierra) por tipo, o tipo/proyecto. Pudiendo extraer la información por rangos o por meses para poder ver la evolución de los tiempos</w:t>
+      </w:r>
+      <w:r>
+        <w:t>.</w:t>
+      </w:r>
+    </w:p>
+    <w:p>
+      <w:pPr>
+        <w:pStyle w:val="Prrafodelista"/>
+        <w:numPr>
+          <w:ilvl w:val="1"/>
+          <w:numId w:val="6"/>
+        </w:numPr>
+      </w:pPr>
+      <w:r>
+        <w:t xml:space="preserve">Estadística del agente, para poder obtener la productividad, pudiendo obtener datos como número de </w:t>
+      </w:r>
+      <w:proofErr w:type="gramStart"/>
+      <w:r>
+        <w:t>tickets</w:t>
+      </w:r>
+      <w:proofErr w:type="gramEnd"/>
+      <w:r>
+        <w:t xml:space="preserve"> cerrados, tiempo medio global y por tipo de ticket. Se podrá extraer la información por rangos o por meses para poder ver la evolución del trabajador.</w:t>
+      </w:r>
     </w:p>
     <w:p/>
     <w:p>
@@ -13393,13 +14845,27 @@
         <w:rPr>
           <w:lang w:val="en-GB"/>
         </w:rPr>
-        <w:t>- c</w:t>
-      </w:r>
+        <w:t xml:space="preserve">- </w:t>
+      </w:r>
+      <w:proofErr w:type="spellStart"/>
       <w:r>
         <w:rPr>
           <w:lang w:val="en-GB"/>
         </w:rPr>
-        <w:t>urso de Spring Co</w:t>
+        <w:t>c</w:t>
+      </w:r>
+      <w:r>
+        <w:rPr>
+          <w:lang w:val="en-GB"/>
+        </w:rPr>
+        <w:t>urso</w:t>
+      </w:r>
+      <w:proofErr w:type="spellEnd"/>
+      <w:r>
+        <w:rPr>
+          <w:lang w:val="en-GB"/>
+        </w:rPr>
+        <w:t xml:space="preserve"> de Spring Co</w:t>
       </w:r>
       <w:r>
         <w:rPr>
@@ -13640,7 +15106,15 @@
     </w:p>
     <w:p>
       <w:r>
-        <w:t>A continuación se incluye la t</w:t>
+        <w:t xml:space="preserve">A </w:t>
+      </w:r>
+      <w:proofErr w:type="gramStart"/>
+      <w:r>
+        <w:t>continuación</w:t>
+      </w:r>
+      <w:proofErr w:type="gramEnd"/>
+      <w:r>
+        <w:t xml:space="preserve"> se incluye la t</w:t>
       </w:r>
       <w:r>
         <w:t xml:space="preserve">erminología y siglas utilizadas en la elaboración de </w:t>
@@ -13708,7 +15182,35 @@
         <w:rPr>
           <w:lang w:val="en-GB"/>
         </w:rPr>
-        <w:t>Solo abierta url AUTH</w:t>
+        <w:t xml:space="preserve">Solo </w:t>
+      </w:r>
+      <w:proofErr w:type="spellStart"/>
+      <w:r>
+        <w:rPr>
+          <w:lang w:val="en-GB"/>
+        </w:rPr>
+        <w:t>abierta</w:t>
+      </w:r>
+      <w:proofErr w:type="spellEnd"/>
+      <w:r>
+        <w:rPr>
+          <w:lang w:val="en-GB"/>
+        </w:rPr>
+        <w:t xml:space="preserve"> </w:t>
+      </w:r>
+      <w:proofErr w:type="spellStart"/>
+      <w:r>
+        <w:rPr>
+          <w:lang w:val="en-GB"/>
+        </w:rPr>
+        <w:t>url</w:t>
+      </w:r>
+      <w:proofErr w:type="spellEnd"/>
+      <w:r>
+        <w:rPr>
+          <w:lang w:val="en-GB"/>
+        </w:rPr>
+        <w:t xml:space="preserve"> AUTH</w:t>
       </w:r>
     </w:p>
     <w:p>
@@ -13726,7 +15228,35 @@
         <w:rPr>
           <w:lang w:val="en-GB"/>
         </w:rPr>
-        <w:t>Resto rutas solicita token</w:t>
+        <w:t xml:space="preserve">Resto </w:t>
+      </w:r>
+      <w:proofErr w:type="spellStart"/>
+      <w:r>
+        <w:rPr>
+          <w:lang w:val="en-GB"/>
+        </w:rPr>
+        <w:t>rutas</w:t>
+      </w:r>
+      <w:proofErr w:type="spellEnd"/>
+      <w:r>
+        <w:rPr>
+          <w:lang w:val="en-GB"/>
+        </w:rPr>
+        <w:t xml:space="preserve"> </w:t>
+      </w:r>
+      <w:proofErr w:type="spellStart"/>
+      <w:r>
+        <w:rPr>
+          <w:lang w:val="en-GB"/>
+        </w:rPr>
+        <w:t>solicita</w:t>
+      </w:r>
+      <w:proofErr w:type="spellEnd"/>
+      <w:r>
+        <w:rPr>
+          <w:lang w:val="en-GB"/>
+        </w:rPr>
+        <w:t xml:space="preserve"> token</w:t>
       </w:r>
     </w:p>
     <w:p>
@@ -13795,12 +15325,14 @@
           <w:highlight w:val="white"/>
         </w:rPr>
       </w:pPr>
+      <w:proofErr w:type="spellStart"/>
       <w:r>
         <w:rPr>
           <w:highlight w:val="white"/>
         </w:rPr>
         <w:t>dd</w:t>
       </w:r>
+      <w:proofErr w:type="spellEnd"/>
     </w:p>
     <w:p>
       <w:pPr>
@@ -13947,6 +15479,7 @@
               </w:rPr>
               <w:t xml:space="preserve">También botón derecho en navegador ficheros seleccionando </w:t>
             </w:r>
+            <w:proofErr w:type="spellStart"/>
             <w:r>
               <w:rPr>
                 <w:i/>
@@ -13954,8 +15487,29 @@
                 <w:sz w:val="20"/>
                 <w:szCs w:val="20"/>
               </w:rPr>
-              <w:t>Reformat code</w:t>
-            </w:r>
+              <w:t>Reformat</w:t>
+            </w:r>
+            <w:proofErr w:type="spellEnd"/>
+            <w:r>
+              <w:rPr>
+                <w:i/>
+                <w:iCs/>
+                <w:sz w:val="20"/>
+                <w:szCs w:val="20"/>
+              </w:rPr>
+              <w:t xml:space="preserve"> </w:t>
+            </w:r>
+            <w:proofErr w:type="spellStart"/>
+            <w:r>
+              <w:rPr>
+                <w:i/>
+                <w:iCs/>
+                <w:sz w:val="20"/>
+                <w:szCs w:val="20"/>
+              </w:rPr>
+              <w:t>code</w:t>
+            </w:r>
+            <w:proofErr w:type="spellEnd"/>
           </w:p>
           <w:p>
             <w:pPr>
@@ -14050,7 +15604,23 @@
                 <w:sz w:val="20"/>
                 <w:szCs w:val="20"/>
               </w:rPr>
-              <w:t>Para añadir imports o resolver errores</w:t>
+              <w:t xml:space="preserve">Para añadir </w:t>
+            </w:r>
+            <w:proofErr w:type="spellStart"/>
+            <w:r>
+              <w:rPr>
+                <w:sz w:val="20"/>
+                <w:szCs w:val="20"/>
+              </w:rPr>
+              <w:t>imports</w:t>
+            </w:r>
+            <w:proofErr w:type="spellEnd"/>
+            <w:r>
+              <w:rPr>
+                <w:sz w:val="20"/>
+                <w:szCs w:val="20"/>
+              </w:rPr>
+              <w:t xml:space="preserve"> o resolver errores</w:t>
             </w:r>
           </w:p>
         </w:tc>
@@ -14075,6 +15645,7 @@
                 <w:lang w:val="en-GB"/>
               </w:rPr>
             </w:pPr>
+            <w:proofErr w:type="spellStart"/>
             <w:r>
               <w:rPr>
                 <w:b w:val="0"/>
@@ -14083,8 +15654,9 @@
                 <w:szCs w:val="20"/>
                 <w:lang w:val="en-GB"/>
               </w:rPr>
-              <w:t>Generar getters, setters, constructors, e</w:t>
-            </w:r>
+              <w:t>Generar</w:t>
+            </w:r>
+            <w:proofErr w:type="spellEnd"/>
             <w:r>
               <w:rPr>
                 <w:b w:val="0"/>
@@ -14093,38 +15665,48 @@
                 <w:szCs w:val="20"/>
                 <w:lang w:val="en-GB"/>
               </w:rPr>
-              <w:t>tc</w:t>
-            </w:r>
-          </w:p>
-        </w:tc>
-        <w:tc>
-          <w:tcPr>
-            <w:tcW w:w="3006" w:type="dxa"/>
-          </w:tcPr>
-          <w:p>
-            <w:pPr>
-              <w:jc w:val="left"/>
-              <w:cnfStyle w:val="000000100000" w:firstRow="0" w:lastRow="0" w:firstColumn="0" w:lastColumn="0" w:oddVBand="0" w:evenVBand="0" w:oddHBand="1" w:evenHBand="0" w:firstRowFirstColumn="0" w:firstRowLastColumn="0" w:lastRowFirstColumn="0" w:lastRowLastColumn="0"/>
-              <w:rPr>
+              <w:t xml:space="preserve"> getters, setters, constructors, e</w:t>
+            </w:r>
+            <w:r>
+              <w:rPr>
+                <w:b w:val="0"/>
+                <w:bCs w:val="0"/>
                 <w:sz w:val="20"/>
                 <w:szCs w:val="20"/>
                 <w:lang w:val="en-GB"/>
               </w:rPr>
-            </w:pPr>
-            <w:r>
+              <w:t>tc</w:t>
+            </w:r>
+          </w:p>
+        </w:tc>
+        <w:tc>
+          <w:tcPr>
+            <w:tcW w:w="3006" w:type="dxa"/>
+          </w:tcPr>
+          <w:p>
+            <w:pPr>
+              <w:jc w:val="left"/>
+              <w:cnfStyle w:val="000000100000" w:firstRow="0" w:lastRow="0" w:firstColumn="0" w:lastColumn="0" w:oddVBand="0" w:evenVBand="0" w:oddHBand="1" w:evenHBand="0" w:firstRowFirstColumn="0" w:firstRowLastColumn="0" w:lastRowFirstColumn="0" w:lastRowLastColumn="0"/>
               <w:rPr>
                 <w:sz w:val="20"/>
                 <w:szCs w:val="20"/>
                 <w:lang w:val="en-GB"/>
               </w:rPr>
-              <w:t>ALT+IN</w:t>
-            </w:r>
+            </w:pPr>
             <w:r>
               <w:rPr>
                 <w:sz w:val="20"/>
                 <w:szCs w:val="20"/>
                 <w:lang w:val="en-GB"/>
               </w:rPr>
+              <w:t>ALT+IN</w:t>
+            </w:r>
+            <w:r>
+              <w:rPr>
+                <w:sz w:val="20"/>
+                <w:szCs w:val="20"/>
+                <w:lang w:val="en-GB"/>
+              </w:rPr>
               <w:t>SERT</w:t>
             </w:r>
           </w:p>
@@ -14159,6 +15741,7 @@
               </w:rPr>
               <w:t xml:space="preserve">l código opción </w:t>
             </w:r>
+            <w:proofErr w:type="spellStart"/>
             <w:r>
               <w:rPr>
                 <w:i/>
@@ -14169,6 +15752,7 @@
               </w:rPr>
               <w:t>Generate</w:t>
             </w:r>
+            <w:proofErr w:type="spellEnd"/>
           </w:p>
         </w:tc>
       </w:tr>
@@ -14189,6 +15773,7 @@
                 <w:lang w:val="en-GB"/>
               </w:rPr>
             </w:pPr>
+            <w:proofErr w:type="spellStart"/>
             <w:r>
               <w:rPr>
                 <w:b w:val="0"/>
@@ -14197,8 +15782,31 @@
                 <w:szCs w:val="20"/>
                 <w:lang w:val="en-GB"/>
               </w:rPr>
-              <w:t>Duplicar línea</w:t>
-            </w:r>
+              <w:t>Duplicar</w:t>
+            </w:r>
+            <w:proofErr w:type="spellEnd"/>
+            <w:r>
+              <w:rPr>
+                <w:b w:val="0"/>
+                <w:bCs w:val="0"/>
+                <w:sz w:val="20"/>
+                <w:szCs w:val="20"/>
+                <w:lang w:val="en-GB"/>
+              </w:rPr>
+              <w:t xml:space="preserve"> </w:t>
+            </w:r>
+            <w:proofErr w:type="spellStart"/>
+            <w:r>
+              <w:rPr>
+                <w:b w:val="0"/>
+                <w:bCs w:val="0"/>
+                <w:sz w:val="20"/>
+                <w:szCs w:val="20"/>
+                <w:lang w:val="en-GB"/>
+              </w:rPr>
+              <w:t>línea</w:t>
+            </w:r>
+            <w:proofErr w:type="spellEnd"/>
           </w:p>
         </w:tc>
         <w:tc>
@@ -14314,12 +15922,14 @@
           <w:highlight w:val="white"/>
         </w:rPr>
       </w:pPr>
+      <w:proofErr w:type="spellStart"/>
       <w:r>
         <w:rPr>
           <w:highlight w:val="white"/>
         </w:rPr>
         <w:t>Ss</w:t>
       </w:r>
+      <w:proofErr w:type="spellEnd"/>
     </w:p>
     <w:p>
       <w:pPr>

</xml_diff>